<commit_message>
relatando solução erro relativeLayout
</commit_message>
<xml_diff>
--- a/18015_18174_ProjetoED/18015_18174_RelatorioProjetoED.docx
+++ b/18015_18174_ProjetoED/18015_18174_RelatorioProjetoED.docx
@@ -431,8 +431,58 @@
         </w:rPr>
         <w:t xml:space="preserve"> Provavelmente está faltando baixar algo no Visual Studio.</w:t>
       </w:r>
+    </w:p>
+    <w:p>
+      <w:pPr>
+        <w:pStyle w:val="PargrafodaLista"/>
+        <w:spacing w:line="240" w:lineRule="auto"/>
+        <w:jc w:val="both"/>
+        <w:rPr>
+          <w:color w:val="000000" w:themeColor="text1"/>
+          <w:sz w:val="28"/>
+          <w:szCs w:val="28"/>
+        </w:rPr>
+      </w:pPr>
+      <w:r>
+        <w:rPr>
+          <w:color w:val="000000" w:themeColor="text1"/>
+          <w:sz w:val="28"/>
+          <w:szCs w:val="28"/>
+        </w:rPr>
+        <w:t xml:space="preserve">Resolução: atualizei o projeto, então, os atributos foram </w:t>
+      </w:r>
+      <w:proofErr w:type="gramStart"/>
+      <w:r>
+        <w:rPr>
+          <w:color w:val="000000" w:themeColor="text1"/>
+          <w:sz w:val="28"/>
+          <w:szCs w:val="28"/>
+        </w:rPr>
+        <w:t>reconhecido</w:t>
+      </w:r>
+      <w:proofErr w:type="gramEnd"/>
+      <w:r>
+        <w:rPr>
+          <w:color w:val="000000" w:themeColor="text1"/>
+          <w:sz w:val="28"/>
+          <w:szCs w:val="28"/>
+        </w:rPr>
+        <w:t>.</w:t>
+      </w:r>
       <w:bookmarkStart w:id="0" w:name="_GoBack"/>
       <w:bookmarkEnd w:id="0"/>
+    </w:p>
+    <w:p>
+      <w:pPr>
+        <w:pStyle w:val="PargrafodaLista"/>
+        <w:spacing w:line="240" w:lineRule="auto"/>
+        <w:jc w:val="both"/>
+        <w:rPr>
+          <w:color w:val="000000" w:themeColor="text1"/>
+          <w:sz w:val="28"/>
+          <w:szCs w:val="28"/>
+        </w:rPr>
+      </w:pPr>
     </w:p>
     <w:p>
       <w:pPr>

</xml_diff>

<commit_message>
DistOriginal dentro dentro da Grafo
</commit_message>
<xml_diff>
--- a/18015_18174_ProjetoED/18015_18174_RelatorioProjetoED.docx
+++ b/18015_18174_ProjetoED/18015_18174_RelatorioProjetoED.docx
@@ -202,81 +202,168 @@
           <w:sz w:val="28"/>
           <w:szCs w:val="28"/>
         </w:rPr>
-        <w:t xml:space="preserve">30/10 às </w:t>
-      </w:r>
-      <w:proofErr w:type="gramStart"/>
-      <w:r>
-        <w:rPr>
-          <w:color w:val="000000" w:themeColor="text1"/>
-          <w:sz w:val="28"/>
-          <w:szCs w:val="28"/>
-        </w:rPr>
-        <w:t>9:10</w:t>
-      </w:r>
-      <w:proofErr w:type="gramEnd"/>
-      <w:r>
-        <w:rPr>
-          <w:color w:val="000000" w:themeColor="text1"/>
-          <w:sz w:val="28"/>
-          <w:szCs w:val="28"/>
-        </w:rPr>
-        <w:t xml:space="preserve">: início do desenvolvimento do projeto. Criamos o repositório no </w:t>
-      </w:r>
-      <w:proofErr w:type="spellStart"/>
-      <w:proofErr w:type="gramStart"/>
-      <w:r>
-        <w:rPr>
-          <w:color w:val="000000" w:themeColor="text1"/>
-          <w:sz w:val="28"/>
-          <w:szCs w:val="28"/>
-        </w:rPr>
-        <w:t>GitHub</w:t>
-      </w:r>
-      <w:proofErr w:type="spellEnd"/>
-      <w:proofErr w:type="gramEnd"/>
-      <w:r>
-        <w:rPr>
-          <w:color w:val="000000" w:themeColor="text1"/>
-          <w:sz w:val="28"/>
-          <w:szCs w:val="28"/>
-        </w:rPr>
-        <w:t xml:space="preserve"> e optamos pelo </w:t>
-      </w:r>
-      <w:proofErr w:type="spellStart"/>
-      <w:r>
-        <w:rPr>
-          <w:color w:val="000000" w:themeColor="text1"/>
-          <w:sz w:val="28"/>
-          <w:szCs w:val="28"/>
-        </w:rPr>
-        <w:t>Xamarin</w:t>
-      </w:r>
-      <w:proofErr w:type="spellEnd"/>
-      <w:r>
-        <w:rPr>
-          <w:color w:val="000000" w:themeColor="text1"/>
-          <w:sz w:val="28"/>
-          <w:szCs w:val="28"/>
-        </w:rPr>
-        <w:t xml:space="preserve"> – programação </w:t>
-      </w:r>
-      <w:proofErr w:type="spellStart"/>
-      <w:r>
-        <w:rPr>
-          <w:color w:val="000000" w:themeColor="text1"/>
-          <w:sz w:val="28"/>
-          <w:szCs w:val="28"/>
-        </w:rPr>
-        <w:t>Android</w:t>
-      </w:r>
-      <w:proofErr w:type="spellEnd"/>
-      <w:r>
-        <w:rPr>
-          <w:color w:val="000000" w:themeColor="text1"/>
-          <w:sz w:val="28"/>
-          <w:szCs w:val="28"/>
-        </w:rPr>
-        <w:t xml:space="preserve"> no Visual Studio, na linguagem C#.</w:t>
+        <w:t>23</w:t>
+      </w:r>
+      <w:r>
+        <w:rPr>
+          <w:color w:val="000000" w:themeColor="text1"/>
+          <w:sz w:val="28"/>
+          <w:szCs w:val="28"/>
+        </w:rPr>
+        <w:t xml:space="preserve">/10 às </w:t>
+      </w:r>
+      <w:r>
+        <w:rPr>
+          <w:color w:val="000000" w:themeColor="text1"/>
+          <w:sz w:val="28"/>
+          <w:szCs w:val="28"/>
+        </w:rPr>
+        <w:t>09h10min</w:t>
+      </w:r>
+      <w:r>
+        <w:rPr>
+          <w:color w:val="000000" w:themeColor="text1"/>
+          <w:sz w:val="28"/>
+          <w:szCs w:val="28"/>
+        </w:rPr>
+        <w:t>: início do desenvolvimento do projeto. Criamos o repositório no Git</w:t>
+      </w:r>
+      <w:bookmarkStart w:id="0" w:name="_GoBack"/>
+      <w:bookmarkEnd w:id="0"/>
+      <w:r>
+        <w:rPr>
+          <w:color w:val="000000" w:themeColor="text1"/>
+          <w:sz w:val="28"/>
+          <w:szCs w:val="28"/>
+        </w:rPr>
+        <w:t>Hub e optamos pelo Xamarin – programação Android no Visual Studio, na linguagem C#.</w:t>
+      </w:r>
+      <w:r>
+        <w:rPr>
+          <w:color w:val="000000" w:themeColor="text1"/>
+          <w:sz w:val="28"/>
+          <w:szCs w:val="28"/>
+        </w:rPr>
+        <w:t xml:space="preserve"> Adição das classes </w:t>
+      </w:r>
+      <w:r>
+        <w:rPr>
+          <w:i/>
+          <w:color w:val="000000" w:themeColor="text1"/>
+          <w:sz w:val="28"/>
+          <w:szCs w:val="28"/>
+        </w:rPr>
+        <w:t>BucketHash</w:t>
+      </w:r>
+      <w:r>
+        <w:rPr>
+          <w:color w:val="000000" w:themeColor="text1"/>
+          <w:sz w:val="28"/>
+          <w:szCs w:val="28"/>
+        </w:rPr>
+        <w:t xml:space="preserve">, </w:t>
+      </w:r>
+      <w:r>
+        <w:rPr>
+          <w:i/>
+          <w:color w:val="000000" w:themeColor="text1"/>
+          <w:sz w:val="28"/>
+          <w:szCs w:val="28"/>
+        </w:rPr>
+        <w:t>No</w:t>
+      </w:r>
+      <w:r>
+        <w:rPr>
+          <w:color w:val="000000" w:themeColor="text1"/>
+          <w:sz w:val="28"/>
+          <w:szCs w:val="28"/>
+        </w:rPr>
+        <w:t xml:space="preserve">, </w:t>
+      </w:r>
+      <w:r>
+        <w:rPr>
+          <w:i/>
+          <w:color w:val="000000" w:themeColor="text1"/>
+          <w:sz w:val="28"/>
+          <w:szCs w:val="28"/>
+        </w:rPr>
+        <w:t>IStack</w:t>
+      </w:r>
+      <w:r>
+        <w:rPr>
+          <w:color w:val="000000" w:themeColor="text1"/>
+          <w:sz w:val="28"/>
+          <w:szCs w:val="28"/>
+        </w:rPr>
+        <w:t xml:space="preserve">, </w:t>
+      </w:r>
+      <w:r>
+        <w:rPr>
+          <w:i/>
+          <w:color w:val="000000" w:themeColor="text1"/>
+          <w:sz w:val="28"/>
+          <w:szCs w:val="28"/>
+        </w:rPr>
+        <w:t>Pilha</w:t>
+      </w:r>
+      <w:r>
+        <w:rPr>
+          <w:color w:val="000000" w:themeColor="text1"/>
+          <w:sz w:val="28"/>
+          <w:szCs w:val="28"/>
+        </w:rPr>
+        <w:t xml:space="preserve">, </w:t>
+      </w:r>
+      <w:r>
+        <w:rPr>
+          <w:i/>
+          <w:color w:val="000000" w:themeColor="text1"/>
+          <w:sz w:val="28"/>
+          <w:szCs w:val="28"/>
+        </w:rPr>
+        <w:t>PilhaVaziaException</w:t>
+      </w:r>
+      <w:r>
+        <w:rPr>
+          <w:color w:val="000000" w:themeColor="text1"/>
+          <w:sz w:val="28"/>
+          <w:szCs w:val="28"/>
+        </w:rPr>
+        <w:t xml:space="preserve">, </w:t>
+      </w:r>
+      <w:r>
+        <w:rPr>
+          <w:i/>
+          <w:color w:val="000000" w:themeColor="text1"/>
+          <w:sz w:val="28"/>
+          <w:szCs w:val="28"/>
+        </w:rPr>
+        <w:t>Grafo</w:t>
+      </w:r>
+      <w:r>
+        <w:rPr>
+          <w:color w:val="000000" w:themeColor="text1"/>
+          <w:sz w:val="28"/>
+          <w:szCs w:val="28"/>
+        </w:rPr>
+        <w:t xml:space="preserve"> e </w:t>
+      </w:r>
+      <w:r>
+        <w:rPr>
+          <w:i/>
+          <w:color w:val="000000" w:themeColor="text1"/>
+          <w:sz w:val="28"/>
+          <w:szCs w:val="28"/>
+        </w:rPr>
+        <w:t>Vertice</w:t>
+      </w:r>
+      <w:r>
+        <w:rPr>
+          <w:color w:val="000000" w:themeColor="text1"/>
+          <w:sz w:val="28"/>
+          <w:szCs w:val="28"/>
+        </w:rPr>
+        <w:t>, que desenvolvemos anteriormente na matéria.</w:t>
       </w:r>
     </w:p>
     <w:p>
@@ -300,7 +387,48 @@
           <w:sz w:val="28"/>
           <w:szCs w:val="28"/>
         </w:rPr>
-        <w:t>05/11: criação das classes necessárias para o projeto, com base nas classes desenvolvidas previamente na matéria; começo do design da página inicial</w:t>
+        <w:t xml:space="preserve">05/11: </w:t>
+      </w:r>
+      <w:r>
+        <w:rPr>
+          <w:color w:val="000000" w:themeColor="text1"/>
+          <w:sz w:val="28"/>
+          <w:szCs w:val="28"/>
+        </w:rPr>
+        <w:t>adaptação</w:t>
+      </w:r>
+      <w:r>
+        <w:rPr>
+          <w:color w:val="000000" w:themeColor="text1"/>
+          <w:sz w:val="28"/>
+          <w:szCs w:val="28"/>
+        </w:rPr>
+        <w:t xml:space="preserve"> das classes necessárias para o projeto</w:t>
+      </w:r>
+      <w:r>
+        <w:rPr>
+          <w:color w:val="000000" w:themeColor="text1"/>
+          <w:sz w:val="28"/>
+          <w:szCs w:val="28"/>
+        </w:rPr>
+        <w:t xml:space="preserve"> e criação da classe </w:t>
+      </w:r>
+      <w:r>
+        <w:rPr>
+          <w:i/>
+          <w:color w:val="000000" w:themeColor="text1"/>
+          <w:sz w:val="28"/>
+          <w:szCs w:val="28"/>
+        </w:rPr>
+        <w:t>Cidade</w:t>
+      </w:r>
+      <w:r>
+        <w:rPr>
+          <w:color w:val="000000" w:themeColor="text1"/>
+          <w:sz w:val="28"/>
+          <w:szCs w:val="28"/>
+        </w:rPr>
+        <w:t>; começo do design da página inicial</w:t>
       </w:r>
       <w:r>
         <w:rPr>
@@ -310,18 +438,15 @@
         </w:rPr>
         <w:t xml:space="preserve"> usando o </w:t>
       </w:r>
-      <w:proofErr w:type="spellStart"/>
-      <w:proofErr w:type="gramStart"/>
-      <w:r>
-        <w:rPr>
+      <w:r>
+        <w:rPr>
+          <w:i/>
           <w:color w:val="000000" w:themeColor="text1"/>
           <w:sz w:val="28"/>
           <w:szCs w:val="28"/>
         </w:rPr>
         <w:t>RelativeLayout</w:t>
       </w:r>
-      <w:proofErr w:type="spellEnd"/>
-      <w:proofErr w:type="gramEnd"/>
       <w:r>
         <w:rPr>
           <w:color w:val="000000" w:themeColor="text1"/>
@@ -385,35 +510,52 @@
           <w:sz w:val="28"/>
           <w:szCs w:val="28"/>
         </w:rPr>
-        <w:t xml:space="preserve">05/11: </w:t>
-      </w:r>
-      <w:r>
-        <w:rPr>
-          <w:color w:val="000000" w:themeColor="text1"/>
-          <w:sz w:val="28"/>
-          <w:szCs w:val="28"/>
-        </w:rPr>
-        <w:t xml:space="preserve">por alguma razão, os atributos que seriam usados para posicionar os elementos no </w:t>
-      </w:r>
-      <w:proofErr w:type="spellStart"/>
-      <w:proofErr w:type="gramStart"/>
-      <w:r>
-        <w:rPr>
+        <w:t xml:space="preserve">05/11: por alguma razão, os atributos que seriam usados para posicionar os elementos no </w:t>
+      </w:r>
+      <w:r>
+        <w:rPr>
+          <w:i/>
           <w:color w:val="000000" w:themeColor="text1"/>
           <w:sz w:val="28"/>
           <w:szCs w:val="28"/>
         </w:rPr>
         <w:t>RelativeLayout</w:t>
       </w:r>
-      <w:proofErr w:type="spellEnd"/>
-      <w:proofErr w:type="gramEnd"/>
-      <w:r>
-        <w:rPr>
-          <w:color w:val="000000" w:themeColor="text1"/>
-          <w:sz w:val="28"/>
-          <w:szCs w:val="28"/>
-        </w:rPr>
-        <w:t xml:space="preserve"> não estão sendo reconhecidos</w:t>
+      <w:r>
+        <w:rPr>
+          <w:color w:val="000000" w:themeColor="text1"/>
+          <w:sz w:val="28"/>
+          <w:szCs w:val="28"/>
+        </w:rPr>
+        <w:t xml:space="preserve"> não estão sendo reconhecidos. Provavelmente está faltando baixar algo no Visual Studio.</w:t>
+      </w:r>
+    </w:p>
+    <w:p>
+      <w:pPr>
+        <w:pStyle w:val="PargrafodaLista"/>
+        <w:spacing w:line="240" w:lineRule="auto"/>
+        <w:jc w:val="both"/>
+        <w:rPr>
+          <w:color w:val="000000" w:themeColor="text1"/>
+          <w:sz w:val="28"/>
+          <w:szCs w:val="28"/>
+        </w:rPr>
+      </w:pPr>
+      <w:r>
+        <w:rPr>
+          <w:color w:val="000000" w:themeColor="text1"/>
+          <w:sz w:val="28"/>
+          <w:szCs w:val="28"/>
+        </w:rPr>
+        <w:t>Resolução: atualizei o projeto, então, os atributos foram reconhecido</w:t>
+      </w:r>
+      <w:r>
+        <w:rPr>
+          <w:color w:val="000000" w:themeColor="text1"/>
+          <w:sz w:val="28"/>
+          <w:szCs w:val="28"/>
+        </w:rPr>
+        <w:t>s</w:t>
       </w:r>
       <w:r>
         <w:rPr>
@@ -423,54 +565,6 @@
         </w:rPr>
         <w:t>.</w:t>
       </w:r>
-      <w:r>
-        <w:rPr>
-          <w:color w:val="000000" w:themeColor="text1"/>
-          <w:sz w:val="28"/>
-          <w:szCs w:val="28"/>
-        </w:rPr>
-        <w:t xml:space="preserve"> Provavelmente está faltando baixar algo no Visual Studio.</w:t>
-      </w:r>
-    </w:p>
-    <w:p>
-      <w:pPr>
-        <w:pStyle w:val="PargrafodaLista"/>
-        <w:spacing w:line="240" w:lineRule="auto"/>
-        <w:jc w:val="both"/>
-        <w:rPr>
-          <w:color w:val="000000" w:themeColor="text1"/>
-          <w:sz w:val="28"/>
-          <w:szCs w:val="28"/>
-        </w:rPr>
-      </w:pPr>
-      <w:r>
-        <w:rPr>
-          <w:color w:val="000000" w:themeColor="text1"/>
-          <w:sz w:val="28"/>
-          <w:szCs w:val="28"/>
-        </w:rPr>
-        <w:t xml:space="preserve">Resolução: atualizei o projeto, então, os atributos foram </w:t>
-      </w:r>
-      <w:proofErr w:type="gramStart"/>
-      <w:r>
-        <w:rPr>
-          <w:color w:val="000000" w:themeColor="text1"/>
-          <w:sz w:val="28"/>
-          <w:szCs w:val="28"/>
-        </w:rPr>
-        <w:t>reconhecido</w:t>
-      </w:r>
-      <w:proofErr w:type="gramEnd"/>
-      <w:r>
-        <w:rPr>
-          <w:color w:val="000000" w:themeColor="text1"/>
-          <w:sz w:val="28"/>
-          <w:szCs w:val="28"/>
-        </w:rPr>
-        <w:t>.</w:t>
-      </w:r>
-      <w:bookmarkStart w:id="0" w:name="_GoBack"/>
-      <w:bookmarkEnd w:id="0"/>
     </w:p>
     <w:p>
       <w:pPr>

</xml_diff>

<commit_message>
Grafo e Vertice genéricos
</commit_message>
<xml_diff>
--- a/18015_18174_ProjetoED/18015_18174_RelatorioProjetoED.docx
+++ b/18015_18174_ProjetoED/18015_18174_RelatorioProjetoED.docx
@@ -226,17 +226,7 @@
           <w:sz w:val="28"/>
           <w:szCs w:val="28"/>
         </w:rPr>
-        <w:t>: início do desenvolvimento do projeto. Criamos o repositório no Git</w:t>
-      </w:r>
-      <w:bookmarkStart w:id="0" w:name="_GoBack"/>
-      <w:bookmarkEnd w:id="0"/>
-      <w:r>
-        <w:rPr>
-          <w:color w:val="000000" w:themeColor="text1"/>
-          <w:sz w:val="28"/>
-          <w:szCs w:val="28"/>
-        </w:rPr>
-        <w:t>Hub e optamos pelo Xamarin – programação Android no Visual Studio, na linguagem C#.</w:t>
+        <w:t>: início do desenvolvimento do projeto. Criamos o repositório no GitHub e optamos pelo Xamarin – programação Android no Visual Studio, na linguagem C#.</w:t>
       </w:r>
       <w:r>
         <w:rPr>
@@ -271,6 +261,23 @@
           <w:szCs w:val="28"/>
         </w:rPr>
         <w:t>No</w:t>
+      </w:r>
+      <w:r>
+        <w:rPr>
+          <w:color w:val="000000" w:themeColor="text1"/>
+          <w:sz w:val="28"/>
+          <w:szCs w:val="28"/>
+        </w:rPr>
+        <w:t xml:space="preserve">, </w:t>
+      </w:r>
+      <w:r>
+        <w:rPr>
+          <w:i/>
+          <w:color w:val="000000" w:themeColor="text1"/>
+          <w:sz w:val="28"/>
+          <w:szCs w:val="28"/>
+        </w:rPr>
+        <w:t>Lista</w:t>
       </w:r>
       <w:r>
         <w:rPr>
@@ -387,7 +394,23 @@
           <w:sz w:val="28"/>
           <w:szCs w:val="28"/>
         </w:rPr>
-        <w:t xml:space="preserve">05/11: </w:t>
+        <w:t>05/11</w:t>
+      </w:r>
+      <w:r>
+        <w:rPr>
+          <w:color w:val="000000" w:themeColor="text1"/>
+          <w:sz w:val="28"/>
+          <w:szCs w:val="28"/>
+        </w:rPr>
+        <w:t xml:space="preserve"> às 10h00min</w:t>
+      </w:r>
+      <w:r>
+        <w:rPr>
+          <w:color w:val="000000" w:themeColor="text1"/>
+          <w:sz w:val="28"/>
+          <w:szCs w:val="28"/>
+        </w:rPr>
+        <w:t xml:space="preserve">: </w:t>
       </w:r>
       <w:r>
         <w:rPr>
@@ -403,7 +426,41 @@
           <w:sz w:val="28"/>
           <w:szCs w:val="28"/>
         </w:rPr>
-        <w:t xml:space="preserve"> das classes necessárias para o projeto</w:t>
+        <w:t xml:space="preserve"> das classes </w:t>
+      </w:r>
+      <w:r>
+        <w:rPr>
+          <w:i/>
+          <w:color w:val="000000" w:themeColor="text1"/>
+          <w:sz w:val="28"/>
+          <w:szCs w:val="28"/>
+        </w:rPr>
+        <w:t>BucketHash</w:t>
+      </w:r>
+      <w:r>
+        <w:rPr>
+          <w:color w:val="000000" w:themeColor="text1"/>
+          <w:sz w:val="28"/>
+          <w:szCs w:val="28"/>
+        </w:rPr>
+        <w:t xml:space="preserve"> e </w:t>
+      </w:r>
+      <w:r>
+        <w:rPr>
+          <w:i/>
+          <w:color w:val="000000" w:themeColor="text1"/>
+          <w:sz w:val="28"/>
+          <w:szCs w:val="28"/>
+        </w:rPr>
+        <w:t xml:space="preserve"> Lista</w:t>
+      </w:r>
+      <w:r>
+        <w:rPr>
+          <w:color w:val="000000" w:themeColor="text1"/>
+          <w:sz w:val="28"/>
+          <w:szCs w:val="28"/>
+        </w:rPr>
+        <w:t xml:space="preserve"> para o projeto</w:t>
       </w:r>
       <w:r>
         <w:rPr>
@@ -455,6 +512,66 @@
         </w:rPr>
         <w:t>.</w:t>
       </w:r>
+    </w:p>
+    <w:p>
+      <w:pPr>
+        <w:pStyle w:val="PargrafodaLista"/>
+        <w:numPr>
+          <w:ilvl w:val="0"/>
+          <w:numId w:val="1"/>
+        </w:numPr>
+        <w:spacing w:line="240" w:lineRule="auto"/>
+        <w:jc w:val="both"/>
+        <w:rPr>
+          <w:color w:val="000000" w:themeColor="text1"/>
+          <w:sz w:val="28"/>
+          <w:szCs w:val="28"/>
+        </w:rPr>
+      </w:pPr>
+      <w:r>
+        <w:rPr>
+          <w:color w:val="000000" w:themeColor="text1"/>
+          <w:sz w:val="28"/>
+          <w:szCs w:val="28"/>
+        </w:rPr>
+        <w:t xml:space="preserve">05/11 às 11h00min: adaptação das classes </w:t>
+      </w:r>
+      <w:r>
+        <w:rPr>
+          <w:i/>
+          <w:color w:val="000000" w:themeColor="text1"/>
+          <w:sz w:val="28"/>
+          <w:szCs w:val="28"/>
+        </w:rPr>
+        <w:t xml:space="preserve">Grafo </w:t>
+      </w:r>
+      <w:r>
+        <w:rPr>
+          <w:color w:val="000000" w:themeColor="text1"/>
+          <w:sz w:val="28"/>
+          <w:szCs w:val="28"/>
+        </w:rPr>
+        <w:t xml:space="preserve">e </w:t>
+      </w:r>
+      <w:r>
+        <w:rPr>
+          <w:i/>
+          <w:color w:val="000000" w:themeColor="text1"/>
+          <w:sz w:val="28"/>
+          <w:szCs w:val="28"/>
+        </w:rPr>
+        <w:t>Vertice</w:t>
+      </w:r>
+      <w:r>
+        <w:rPr>
+          <w:color w:val="000000" w:themeColor="text1"/>
+          <w:sz w:val="28"/>
+          <w:szCs w:val="28"/>
+        </w:rPr>
+        <w:t>. Nesta, trocamos a string rótulo para ser um objeto genérico.</w:t>
+      </w:r>
+      <w:bookmarkStart w:id="0" w:name="_GoBack"/>
+      <w:bookmarkEnd w:id="0"/>
     </w:p>
     <w:p>
       <w:pPr>

</xml_diff>

<commit_message>
Desculpa, mas não tenho energia
</commit_message>
<xml_diff>
--- a/18015_18174_ProjetoED/18015_18174_RelatorioProjetoED.docx
+++ b/18015_18174_ProjetoED/18015_18174_RelatorioProjetoED.docx
@@ -570,6 +570,24 @@
         </w:rPr>
         <w:t>. Nesta, trocamos a string rótulo para ser um objeto genérico.</w:t>
       </w:r>
+      <w:r>
+        <w:rPr>
+          <w:color w:val="000000" w:themeColor="text1"/>
+          <w:sz w:val="28"/>
+          <w:szCs w:val="28"/>
+        </w:rPr>
+        <w:t xml:space="preserve"> Da mesma forma, fizemos a classe BucketHash ser genérica. Assim</w:t>
+      </w:r>
+      <w:bookmarkStart w:id="0" w:name="_GoBack"/>
+      <w:bookmarkEnd w:id="0"/>
+      <w:r>
+        <w:rPr>
+          <w:color w:val="000000" w:themeColor="text1"/>
+          <w:sz w:val="28"/>
+          <w:szCs w:val="28"/>
+        </w:rPr>
+        <w:t>, conseguimos ler o arquivo de cidades e inserir na tabela hash.</w:t>
+      </w:r>
     </w:p>
     <w:p>
       <w:pPr>
@@ -662,6 +680,7 @@
           <w:sz w:val="28"/>
           <w:szCs w:val="28"/>
         </w:rPr>
+        <w:lastRenderedPageBreak/>
         <w:t>Resolução: atualizei o projeto, então, os atributos foram reconhecido</w:t>
       </w:r>
       <w:r>
@@ -702,7 +721,6 @@
           <w:sz w:val="28"/>
           <w:szCs w:val="28"/>
         </w:rPr>
-        <w:lastRenderedPageBreak/>
         <w:t xml:space="preserve">05/11: tivemos dificuldades em ler um arquivo texto por meio do Android. O arquivo não era achado no construtor do </w:t>
       </w:r>
       <w:r>
@@ -758,17 +776,7 @@
           <w:sz w:val="28"/>
           <w:szCs w:val="28"/>
         </w:rPr>
-        <w:t>, que tem o propósito</w:t>
-      </w:r>
-      <w:bookmarkStart w:id="0" w:name="_GoBack"/>
-      <w:bookmarkEnd w:id="0"/>
-      <w:r>
-        <w:rPr>
-          <w:color w:val="000000" w:themeColor="text1"/>
-          <w:sz w:val="28"/>
-          <w:szCs w:val="28"/>
-        </w:rPr>
-        <w:t xml:space="preserve"> de guardar arquivos que serão usados pelo programa.</w:t>
+        <w:t>, que tem o propósito de guardar arquivos que serão usados pelo programa.</w:t>
       </w:r>
     </w:p>
     <w:p>

</xml_diff>

<commit_message>
buscando Cidade por código
</commit_message>
<xml_diff>
--- a/18015_18174_ProjetoED/18015_18174_RelatorioProjetoED.docx
+++ b/18015_18174_ProjetoED/18015_18174_RelatorioProjetoED.docx
@@ -576,50 +576,7 @@
           <w:sz w:val="28"/>
           <w:szCs w:val="28"/>
         </w:rPr>
-        <w:t xml:space="preserve"> Da mesma forma, fizemos a classe BucketHash ser genérica. Assim</w:t>
-      </w:r>
-      <w:bookmarkStart w:id="0" w:name="_GoBack"/>
-      <w:bookmarkEnd w:id="0"/>
-      <w:r>
-        <w:rPr>
-          <w:color w:val="000000" w:themeColor="text1"/>
-          <w:sz w:val="28"/>
-          <w:szCs w:val="28"/>
-        </w:rPr>
-        <w:t>, conseguimos ler o arquivo de cidades e inserir na tabela hash.</w:t>
-      </w:r>
-    </w:p>
-    <w:p>
-      <w:pPr>
-        <w:spacing w:line="240" w:lineRule="auto"/>
-        <w:jc w:val="center"/>
-        <w:rPr>
-          <w:b/>
-          <w:color w:val="000000" w:themeColor="text1"/>
-          <w:sz w:val="32"/>
-          <w:szCs w:val="32"/>
-        </w:rPr>
-      </w:pPr>
-    </w:p>
-    <w:p>
-      <w:pPr>
-        <w:spacing w:line="240" w:lineRule="auto"/>
-        <w:jc w:val="center"/>
-        <w:rPr>
-          <w:b/>
-          <w:color w:val="000000" w:themeColor="text1"/>
-          <w:sz w:val="32"/>
-          <w:szCs w:val="32"/>
-        </w:rPr>
-      </w:pPr>
-      <w:r>
-        <w:rPr>
-          <w:b/>
-          <w:color w:val="000000" w:themeColor="text1"/>
-          <w:sz w:val="32"/>
-          <w:szCs w:val="32"/>
-        </w:rPr>
-        <w:t>Erros e dificuldades</w:t>
+        <w:t xml:space="preserve"> Da mesma forma, fizemos a classe BucketHash ser genérica. Assim, conseguimos ler o arquivo de cidades e inserir na tabela hash.</w:t>
       </w:r>
     </w:p>
     <w:p>
@@ -643,6 +600,116 @@
           <w:sz w:val="28"/>
           <w:szCs w:val="28"/>
         </w:rPr>
+        <w:t xml:space="preserve">05/11 às 13h20min: a classe </w:t>
+      </w:r>
+      <w:r>
+        <w:rPr>
+          <w:i/>
+          <w:color w:val="000000" w:themeColor="text1"/>
+          <w:sz w:val="28"/>
+          <w:szCs w:val="28"/>
+        </w:rPr>
+        <w:t>Lista</w:t>
+      </w:r>
+      <w:r>
+        <w:rPr>
+          <w:color w:val="000000" w:themeColor="text1"/>
+          <w:sz w:val="28"/>
+          <w:szCs w:val="28"/>
+        </w:rPr>
+        <w:t xml:space="preserve"> passa a implementar a interface </w:t>
+      </w:r>
+      <w:r>
+        <w:rPr>
+          <w:i/>
+          <w:color w:val="000000" w:themeColor="text1"/>
+          <w:sz w:val="28"/>
+          <w:szCs w:val="28"/>
+        </w:rPr>
+        <w:t>IEnumerable</w:t>
+      </w:r>
+      <w:r>
+        <w:rPr>
+          <w:color w:val="000000" w:themeColor="text1"/>
+          <w:sz w:val="28"/>
+          <w:szCs w:val="28"/>
+        </w:rPr>
+        <w:t xml:space="preserve"> e define o método </w:t>
+      </w:r>
+      <w:r>
+        <w:rPr>
+          <w:i/>
+          <w:color w:val="000000" w:themeColor="text1"/>
+          <w:sz w:val="28"/>
+          <w:szCs w:val="28"/>
+        </w:rPr>
+        <w:t>GetEnumerator()</w:t>
+      </w:r>
+      <w:r>
+        <w:rPr>
+          <w:color w:val="000000" w:themeColor="text1"/>
+          <w:sz w:val="28"/>
+          <w:szCs w:val="28"/>
+        </w:rPr>
+        <w:t>. Dessa forma, pode-se usar um foreach para percorrer a lista.</w:t>
+      </w:r>
+      <w:bookmarkStart w:id="0" w:name="_GoBack"/>
+      <w:bookmarkEnd w:id="0"/>
+    </w:p>
+    <w:p>
+      <w:pPr>
+        <w:spacing w:line="240" w:lineRule="auto"/>
+        <w:jc w:val="center"/>
+        <w:rPr>
+          <w:b/>
+          <w:color w:val="000000" w:themeColor="text1"/>
+          <w:sz w:val="32"/>
+          <w:szCs w:val="32"/>
+        </w:rPr>
+      </w:pPr>
+    </w:p>
+    <w:p>
+      <w:pPr>
+        <w:spacing w:line="240" w:lineRule="auto"/>
+        <w:jc w:val="center"/>
+        <w:rPr>
+          <w:b/>
+          <w:color w:val="000000" w:themeColor="text1"/>
+          <w:sz w:val="32"/>
+          <w:szCs w:val="32"/>
+        </w:rPr>
+      </w:pPr>
+      <w:r>
+        <w:rPr>
+          <w:b/>
+          <w:color w:val="000000" w:themeColor="text1"/>
+          <w:sz w:val="32"/>
+          <w:szCs w:val="32"/>
+        </w:rPr>
+        <w:t>Erros e dificuldades</w:t>
+      </w:r>
+    </w:p>
+    <w:p>
+      <w:pPr>
+        <w:pStyle w:val="PargrafodaLista"/>
+        <w:numPr>
+          <w:ilvl w:val="0"/>
+          <w:numId w:val="1"/>
+        </w:numPr>
+        <w:spacing w:line="240" w:lineRule="auto"/>
+        <w:jc w:val="both"/>
+        <w:rPr>
+          <w:color w:val="000000" w:themeColor="text1"/>
+          <w:sz w:val="28"/>
+          <w:szCs w:val="28"/>
+        </w:rPr>
+      </w:pPr>
+      <w:r>
+        <w:rPr>
+          <w:color w:val="000000" w:themeColor="text1"/>
+          <w:sz w:val="28"/>
+          <w:szCs w:val="28"/>
+        </w:rPr>
         <w:t xml:space="preserve">05/11: por alguma razão, os atributos que seriam usados para posicionar os elementos no </w:t>
       </w:r>
       <w:r>
@@ -660,7 +727,16 @@
           <w:sz w:val="28"/>
           <w:szCs w:val="28"/>
         </w:rPr>
-        <w:t xml:space="preserve"> não estão sendo reconhecidos. Provavelmente está faltando baixar algo no Visual Studio.</w:t>
+        <w:t xml:space="preserve"> não estão sendo </w:t>
+      </w:r>
+      <w:r>
+        <w:rPr>
+          <w:color w:val="000000" w:themeColor="text1"/>
+          <w:sz w:val="28"/>
+          <w:szCs w:val="28"/>
+        </w:rPr>
+        <w:lastRenderedPageBreak/>
+        <w:t>reconhecidos. Provavelmente está faltando baixar algo no Visual Studio.</w:t>
       </w:r>
     </w:p>
     <w:p>
@@ -680,7 +756,6 @@
           <w:sz w:val="28"/>
           <w:szCs w:val="28"/>
         </w:rPr>
-        <w:lastRenderedPageBreak/>
         <w:t>Resolução: atualizei o projeto, então, os atributos foram reconhecido</w:t>
       </w:r>
       <w:r>

</xml_diff>

<commit_message>
Classes específicas para cidade
</commit_message>
<xml_diff>
--- a/18015_18174_ProjetoED/18015_18174_RelatorioProjetoED.docx
+++ b/18015_18174_ProjetoED/18015_18174_RelatorioProjetoED.docx
@@ -226,7 +226,63 @@
           <w:sz w:val="28"/>
           <w:szCs w:val="28"/>
         </w:rPr>
-        <w:t>: início do desenvolvimento do projeto. Criamos o repositório no GitHub e optamos pelo Xamarin – programação Android no Visual Studio, na linguagem C#.</w:t>
+        <w:t xml:space="preserve">: início do desenvolvimento do projeto. Criamos o repositório no </w:t>
+      </w:r>
+      <w:proofErr w:type="spellStart"/>
+      <w:proofErr w:type="gramStart"/>
+      <w:r>
+        <w:rPr>
+          <w:color w:val="000000" w:themeColor="text1"/>
+          <w:sz w:val="28"/>
+          <w:szCs w:val="28"/>
+        </w:rPr>
+        <w:t>GitHub</w:t>
+      </w:r>
+      <w:proofErr w:type="spellEnd"/>
+      <w:proofErr w:type="gramEnd"/>
+      <w:r>
+        <w:rPr>
+          <w:color w:val="000000" w:themeColor="text1"/>
+          <w:sz w:val="28"/>
+          <w:szCs w:val="28"/>
+        </w:rPr>
+        <w:t xml:space="preserve"> e optamos pelo </w:t>
+      </w:r>
+      <w:proofErr w:type="spellStart"/>
+      <w:r>
+        <w:rPr>
+          <w:color w:val="000000" w:themeColor="text1"/>
+          <w:sz w:val="28"/>
+          <w:szCs w:val="28"/>
+        </w:rPr>
+        <w:t>Xamarin</w:t>
+      </w:r>
+      <w:proofErr w:type="spellEnd"/>
+      <w:r>
+        <w:rPr>
+          <w:color w:val="000000" w:themeColor="text1"/>
+          <w:sz w:val="28"/>
+          <w:szCs w:val="28"/>
+        </w:rPr>
+        <w:t xml:space="preserve"> – programação </w:t>
+      </w:r>
+      <w:proofErr w:type="spellStart"/>
+      <w:r>
+        <w:rPr>
+          <w:color w:val="000000" w:themeColor="text1"/>
+          <w:sz w:val="28"/>
+          <w:szCs w:val="28"/>
+        </w:rPr>
+        <w:t>Android</w:t>
+      </w:r>
+      <w:proofErr w:type="spellEnd"/>
+      <w:r>
+        <w:rPr>
+          <w:color w:val="000000" w:themeColor="text1"/>
+          <w:sz w:val="28"/>
+          <w:szCs w:val="28"/>
+        </w:rPr>
+        <w:t xml:space="preserve"> no Visual Studio, na linguagem C#.</w:t>
       </w:r>
       <w:r>
         <w:rPr>
@@ -236,6 +292,7 @@
         </w:rPr>
         <w:t xml:space="preserve"> Adição das classes </w:t>
       </w:r>
+      <w:proofErr w:type="gramStart"/>
       <w:r>
         <w:rPr>
           <w:i/>
@@ -245,6 +302,7 @@
         </w:rPr>
         <w:t>BucketHash</w:t>
       </w:r>
+      <w:proofErr w:type="gramEnd"/>
       <w:r>
         <w:rPr>
           <w:color w:val="000000" w:themeColor="text1"/>
@@ -428,6 +486,7 @@
         </w:rPr>
         <w:t xml:space="preserve"> das classes </w:t>
       </w:r>
+      <w:proofErr w:type="gramStart"/>
       <w:r>
         <w:rPr>
           <w:i/>
@@ -437,6 +496,7 @@
         </w:rPr>
         <w:t>BucketHash</w:t>
       </w:r>
+      <w:proofErr w:type="gramEnd"/>
       <w:r>
         <w:rPr>
           <w:color w:val="000000" w:themeColor="text1"/>
@@ -460,7 +520,25 @@
           <w:sz w:val="28"/>
           <w:szCs w:val="28"/>
         </w:rPr>
-        <w:t xml:space="preserve"> para o projeto</w:t>
+        <w:t xml:space="preserve"> para </w:t>
+      </w:r>
+      <w:proofErr w:type="gramStart"/>
+      <w:r>
+        <w:rPr>
+          <w:color w:val="000000" w:themeColor="text1"/>
+          <w:sz w:val="28"/>
+          <w:szCs w:val="28"/>
+        </w:rPr>
+        <w:t>o</w:t>
+      </w:r>
+      <w:proofErr w:type="gramEnd"/>
+      <w:r>
+        <w:rPr>
+          <w:color w:val="000000" w:themeColor="text1"/>
+          <w:sz w:val="28"/>
+          <w:szCs w:val="28"/>
+        </w:rPr>
+        <w:t xml:space="preserve"> projeto</w:t>
       </w:r>
       <w:r>
         <w:rPr>
@@ -495,6 +573,7 @@
         </w:rPr>
         <w:t xml:space="preserve"> usando o </w:t>
       </w:r>
+      <w:proofErr w:type="spellStart"/>
       <w:r>
         <w:rPr>
           <w:i/>
@@ -504,6 +583,7 @@
         </w:rPr>
         <w:t>RelativeLayout</w:t>
       </w:r>
+      <w:proofErr w:type="spellEnd"/>
       <w:r>
         <w:rPr>
           <w:color w:val="000000" w:themeColor="text1"/>
@@ -534,16 +614,35 @@
           <w:sz w:val="28"/>
           <w:szCs w:val="28"/>
         </w:rPr>
-        <w:t xml:space="preserve">05/11 às 11h00min: adaptação das classes </w:t>
-      </w:r>
-      <w:r>
-        <w:rPr>
-          <w:i/>
-          <w:color w:val="000000" w:themeColor="text1"/>
-          <w:sz w:val="28"/>
-          <w:szCs w:val="28"/>
-        </w:rPr>
-        <w:t xml:space="preserve">Grafo </w:t>
+        <w:t xml:space="preserve">05/11 às 11h00min: </w:t>
+      </w:r>
+      <w:proofErr w:type="gramStart"/>
+      <w:r>
+        <w:rPr>
+          <w:color w:val="000000" w:themeColor="text1"/>
+          <w:sz w:val="28"/>
+          <w:szCs w:val="28"/>
+        </w:rPr>
+        <w:t xml:space="preserve">adaptação das classes </w:t>
+      </w:r>
+      <w:r>
+        <w:rPr>
+          <w:i/>
+          <w:color w:val="000000" w:themeColor="text1"/>
+          <w:sz w:val="28"/>
+          <w:szCs w:val="28"/>
+        </w:rPr>
+        <w:t>Grafo</w:t>
+      </w:r>
+      <w:proofErr w:type="gramEnd"/>
+      <w:r>
+        <w:rPr>
+          <w:i/>
+          <w:color w:val="000000" w:themeColor="text1"/>
+          <w:sz w:val="28"/>
+          <w:szCs w:val="28"/>
+        </w:rPr>
+        <w:t xml:space="preserve"> </w:t>
       </w:r>
       <w:r>
         <w:rPr>
@@ -576,7 +675,43 @@
           <w:sz w:val="28"/>
           <w:szCs w:val="28"/>
         </w:rPr>
-        <w:t xml:space="preserve"> Da mesma forma, fizemos a classe BucketHash ser genérica. Assim, conseguimos ler o arquivo de cidades e inserir na tabela hash.</w:t>
+        <w:t xml:space="preserve"> Da mesma forma, fizemos a classe </w:t>
+      </w:r>
+      <w:proofErr w:type="gramStart"/>
+      <w:r>
+        <w:rPr>
+          <w:color w:val="000000" w:themeColor="text1"/>
+          <w:sz w:val="28"/>
+          <w:szCs w:val="28"/>
+        </w:rPr>
+        <w:t>BucketHash</w:t>
+      </w:r>
+      <w:proofErr w:type="gramEnd"/>
+      <w:r>
+        <w:rPr>
+          <w:color w:val="000000" w:themeColor="text1"/>
+          <w:sz w:val="28"/>
+          <w:szCs w:val="28"/>
+        </w:rPr>
+        <w:t xml:space="preserve"> ser genérica. Assim, conseguimos ler o arquivo de cidades e inserir na tabela </w:t>
+      </w:r>
+      <w:proofErr w:type="spellStart"/>
+      <w:r>
+        <w:rPr>
+          <w:color w:val="000000" w:themeColor="text1"/>
+          <w:sz w:val="28"/>
+          <w:szCs w:val="28"/>
+        </w:rPr>
+        <w:t>hash</w:t>
+      </w:r>
+      <w:proofErr w:type="spellEnd"/>
+      <w:r>
+        <w:rPr>
+          <w:color w:val="000000" w:themeColor="text1"/>
+          <w:sz w:val="28"/>
+          <w:szCs w:val="28"/>
+        </w:rPr>
+        <w:t>.</w:t>
       </w:r>
     </w:p>
     <w:p>
@@ -617,8 +752,27 @@
           <w:sz w:val="28"/>
           <w:szCs w:val="28"/>
         </w:rPr>
-        <w:t xml:space="preserve"> passa a implementar a interface </w:t>
-      </w:r>
+        <w:t xml:space="preserve"> passa a </w:t>
+      </w:r>
+      <w:proofErr w:type="gramStart"/>
+      <w:r>
+        <w:rPr>
+          <w:color w:val="000000" w:themeColor="text1"/>
+          <w:sz w:val="28"/>
+          <w:szCs w:val="28"/>
+        </w:rPr>
+        <w:t>implementar</w:t>
+      </w:r>
+      <w:proofErr w:type="gramEnd"/>
+      <w:r>
+        <w:rPr>
+          <w:color w:val="000000" w:themeColor="text1"/>
+          <w:sz w:val="28"/>
+          <w:szCs w:val="28"/>
+        </w:rPr>
+        <w:t xml:space="preserve"> a interface </w:t>
+      </w:r>
+      <w:proofErr w:type="spellStart"/>
       <w:r>
         <w:rPr>
           <w:i/>
@@ -628,6 +782,7 @@
         </w:rPr>
         <w:t>IEnumerable</w:t>
       </w:r>
+      <w:proofErr w:type="spellEnd"/>
       <w:r>
         <w:rPr>
           <w:color w:val="000000" w:themeColor="text1"/>
@@ -636,22 +791,51 @@
         </w:rPr>
         <w:t xml:space="preserve"> e define o método </w:t>
       </w:r>
-      <w:r>
-        <w:rPr>
-          <w:i/>
-          <w:color w:val="000000" w:themeColor="text1"/>
-          <w:sz w:val="28"/>
-          <w:szCs w:val="28"/>
-        </w:rPr>
-        <w:t>GetEnumerator()</w:t>
-      </w:r>
-      <w:r>
-        <w:rPr>
-          <w:color w:val="000000" w:themeColor="text1"/>
-          <w:sz w:val="28"/>
-          <w:szCs w:val="28"/>
-        </w:rPr>
-        <w:t>. Dessa forma, pode-se usar um foreach para percorrer a lista.</w:t>
+      <w:proofErr w:type="spellStart"/>
+      <w:r>
+        <w:rPr>
+          <w:i/>
+          <w:color w:val="000000" w:themeColor="text1"/>
+          <w:sz w:val="28"/>
+          <w:szCs w:val="28"/>
+        </w:rPr>
+        <w:t>GetEnumerator</w:t>
+      </w:r>
+      <w:proofErr w:type="spellEnd"/>
+      <w:r>
+        <w:rPr>
+          <w:i/>
+          <w:color w:val="000000" w:themeColor="text1"/>
+          <w:sz w:val="28"/>
+          <w:szCs w:val="28"/>
+        </w:rPr>
+        <w:t>()</w:t>
+      </w:r>
+      <w:r>
+        <w:rPr>
+          <w:color w:val="000000" w:themeColor="text1"/>
+          <w:sz w:val="28"/>
+          <w:szCs w:val="28"/>
+        </w:rPr>
+        <w:t xml:space="preserve">. Dessa forma, pode-se usar um </w:t>
+      </w:r>
+      <w:proofErr w:type="spellStart"/>
+      <w:r>
+        <w:rPr>
+          <w:color w:val="000000" w:themeColor="text1"/>
+          <w:sz w:val="28"/>
+          <w:szCs w:val="28"/>
+        </w:rPr>
+        <w:t>foreach</w:t>
+      </w:r>
+      <w:proofErr w:type="spellEnd"/>
+      <w:r>
+        <w:rPr>
+          <w:color w:val="000000" w:themeColor="text1"/>
+          <w:sz w:val="28"/>
+          <w:szCs w:val="28"/>
+        </w:rPr>
+        <w:t xml:space="preserve"> para percorrer a lista.</w:t>
       </w:r>
     </w:p>
     <w:p>
@@ -675,7 +859,25 @@
           <w:sz w:val="28"/>
           <w:szCs w:val="28"/>
         </w:rPr>
-        <w:t>12/11 às 9h10min: começamos a fazer o canvas com a imagem da Península Ibérica.</w:t>
+        <w:t xml:space="preserve">12/11 às 9h10min: começamos a fazer o </w:t>
+      </w:r>
+      <w:proofErr w:type="spellStart"/>
+      <w:r>
+        <w:rPr>
+          <w:color w:val="000000" w:themeColor="text1"/>
+          <w:sz w:val="28"/>
+          <w:szCs w:val="28"/>
+        </w:rPr>
+        <w:t>canvas</w:t>
+      </w:r>
+      <w:proofErr w:type="spellEnd"/>
+      <w:r>
+        <w:rPr>
+          <w:color w:val="000000" w:themeColor="text1"/>
+          <w:sz w:val="28"/>
+          <w:szCs w:val="28"/>
+        </w:rPr>
+        <w:t xml:space="preserve"> com a imagem da Península Ibérica.</w:t>
       </w:r>
     </w:p>
     <w:p>
@@ -739,7 +941,43 @@
           <w:sz w:val="28"/>
           <w:szCs w:val="28"/>
         </w:rPr>
-        <w:t>25/11 e 26/11: transição do Xamarin para o Android Studio, adaptando as classes para Java.</w:t>
+        <w:t xml:space="preserve">25/11 e 26/11: transição do </w:t>
+      </w:r>
+      <w:proofErr w:type="spellStart"/>
+      <w:r>
+        <w:rPr>
+          <w:color w:val="000000" w:themeColor="text1"/>
+          <w:sz w:val="28"/>
+          <w:szCs w:val="28"/>
+        </w:rPr>
+        <w:t>Xamarin</w:t>
+      </w:r>
+      <w:proofErr w:type="spellEnd"/>
+      <w:r>
+        <w:rPr>
+          <w:color w:val="000000" w:themeColor="text1"/>
+          <w:sz w:val="28"/>
+          <w:szCs w:val="28"/>
+        </w:rPr>
+        <w:t xml:space="preserve"> para o </w:t>
+      </w:r>
+      <w:proofErr w:type="spellStart"/>
+      <w:r>
+        <w:rPr>
+          <w:color w:val="000000" w:themeColor="text1"/>
+          <w:sz w:val="28"/>
+          <w:szCs w:val="28"/>
+        </w:rPr>
+        <w:t>Android</w:t>
+      </w:r>
+      <w:proofErr w:type="spellEnd"/>
+      <w:r>
+        <w:rPr>
+          <w:color w:val="000000" w:themeColor="text1"/>
+          <w:sz w:val="28"/>
+          <w:szCs w:val="28"/>
+        </w:rPr>
+        <w:t xml:space="preserve"> Studio, adaptando as classes para Java.</w:t>
       </w:r>
     </w:p>
     <w:p>
@@ -773,35 +1011,46 @@
           <w:sz w:val="28"/>
           <w:szCs w:val="28"/>
         </w:rPr>
-        <w:t xml:space="preserve">Aresta&lt;T&gt; </w:t>
-      </w:r>
-      <w:r>
-        <w:rPr>
-          <w:color w:val="000000" w:themeColor="text1"/>
-          <w:sz w:val="28"/>
-          <w:szCs w:val="28"/>
-        </w:rPr>
-        <w:t xml:space="preserve"> e </w:t>
-      </w:r>
-      <w:r>
-        <w:rPr>
-          <w:i/>
-          <w:color w:val="000000" w:themeColor="text1"/>
-          <w:sz w:val="28"/>
-          <w:szCs w:val="28"/>
-        </w:rPr>
-        <w:t>PesoCidades</w:t>
-      </w:r>
-      <w:r>
-        <w:rPr>
-          <w:color w:val="000000" w:themeColor="text1"/>
-          <w:sz w:val="28"/>
-          <w:szCs w:val="28"/>
-        </w:rPr>
-        <w:t>.</w:t>
+        <w:t>Aresta</w:t>
+      </w:r>
+      <w:r>
+        <w:rPr>
+          <w:i/>
+          <w:color w:val="000000" w:themeColor="text1"/>
+          <w:sz w:val="28"/>
+          <w:szCs w:val="28"/>
+        </w:rPr>
+        <w:t xml:space="preserve"> </w:t>
       </w:r>
       <w:bookmarkStart w:id="0" w:name="_GoBack"/>
       <w:bookmarkEnd w:id="0"/>
+      <w:r>
+        <w:rPr>
+          <w:color w:val="000000" w:themeColor="text1"/>
+          <w:sz w:val="28"/>
+          <w:szCs w:val="28"/>
+        </w:rPr>
+        <w:t xml:space="preserve">e </w:t>
+      </w:r>
+      <w:proofErr w:type="spellStart"/>
+      <w:r>
+        <w:rPr>
+          <w:i/>
+          <w:color w:val="000000" w:themeColor="text1"/>
+          <w:sz w:val="28"/>
+          <w:szCs w:val="28"/>
+        </w:rPr>
+        <w:t>PesoCidades</w:t>
+      </w:r>
+      <w:proofErr w:type="spellEnd"/>
+      <w:r>
+        <w:rPr>
+          <w:color w:val="000000" w:themeColor="text1"/>
+          <w:sz w:val="28"/>
+          <w:szCs w:val="28"/>
+        </w:rPr>
+        <w:t>.</w:t>
+      </w:r>
     </w:p>
     <w:p>
       <w:pPr>
@@ -859,6 +1108,8 @@
         </w:rPr>
         <w:t xml:space="preserve">05/11: por alguma razão, os atributos que seriam usados para posicionar os elementos no </w:t>
       </w:r>
+      <w:proofErr w:type="spellStart"/>
+      <w:proofErr w:type="gramStart"/>
       <w:r>
         <w:rPr>
           <w:i/>
@@ -868,6 +1119,8 @@
         </w:rPr>
         <w:t>RelativeLayout</w:t>
       </w:r>
+      <w:proofErr w:type="spellEnd"/>
+      <w:proofErr w:type="gramEnd"/>
       <w:r>
         <w:rPr>
           <w:color w:val="000000" w:themeColor="text1"/>
@@ -934,8 +1187,28 @@
           <w:sz w:val="28"/>
           <w:szCs w:val="28"/>
         </w:rPr>
-        <w:t xml:space="preserve">05/11: tivemos dificuldades em ler um arquivo texto por meio do Android. O arquivo não era achado no construtor do </w:t>
-      </w:r>
+        <w:t xml:space="preserve">05/11: tivemos dificuldades em ler um arquivo texto por meio do </w:t>
+      </w:r>
+      <w:proofErr w:type="spellStart"/>
+      <w:r>
+        <w:rPr>
+          <w:color w:val="000000" w:themeColor="text1"/>
+          <w:sz w:val="28"/>
+          <w:szCs w:val="28"/>
+        </w:rPr>
+        <w:t>Android</w:t>
+      </w:r>
+      <w:proofErr w:type="spellEnd"/>
+      <w:r>
+        <w:rPr>
+          <w:color w:val="000000" w:themeColor="text1"/>
+          <w:sz w:val="28"/>
+          <w:szCs w:val="28"/>
+        </w:rPr>
+        <w:t xml:space="preserve">. O arquivo não era achado no construtor do </w:t>
+      </w:r>
+      <w:proofErr w:type="spellStart"/>
+      <w:proofErr w:type="gramStart"/>
       <w:r>
         <w:rPr>
           <w:i/>
@@ -945,6 +1218,8 @@
         </w:rPr>
         <w:t>StreamReader</w:t>
       </w:r>
+      <w:proofErr w:type="spellEnd"/>
+      <w:proofErr w:type="gramEnd"/>
       <w:r>
         <w:rPr>
           <w:color w:val="000000" w:themeColor="text1"/>
@@ -973,6 +1248,7 @@
         </w:rPr>
         <w:t xml:space="preserve">Resolução: usar a pasta </w:t>
       </w:r>
+      <w:proofErr w:type="spellStart"/>
       <w:r>
         <w:rPr>
           <w:i/>
@@ -982,6 +1258,7 @@
         </w:rPr>
         <w:t>Assets</w:t>
       </w:r>
+      <w:proofErr w:type="spellEnd"/>
       <w:r>
         <w:rPr>
           <w:color w:val="000000" w:themeColor="text1"/>
@@ -1014,6 +1291,7 @@
         </w:rPr>
         <w:t xml:space="preserve">12/11: não conseguimos desenhar a imagem na tela por meio do </w:t>
       </w:r>
+      <w:proofErr w:type="spellStart"/>
       <w:r>
         <w:rPr>
           <w:i/>
@@ -1023,6 +1301,7 @@
         </w:rPr>
         <w:t>Canvas</w:t>
       </w:r>
+      <w:proofErr w:type="spellEnd"/>
       <w:r>
         <w:rPr>
           <w:color w:val="000000" w:themeColor="text1"/>
@@ -1053,15 +1332,51 @@
           <w:sz w:val="28"/>
           <w:szCs w:val="28"/>
         </w:rPr>
-        <w:t>25/11: decidimos abandonar o Xamarin, devido aos múltiplos erros que enfrentamos e não achamos soluções. Consideramos a ferramenta muito limitada e mal feita.</w:t>
-      </w:r>
-      <w:r>
-        <w:rPr>
-          <w:color w:val="000000" w:themeColor="text1"/>
-          <w:sz w:val="28"/>
-          <w:szCs w:val="28"/>
-        </w:rPr>
-        <w:t xml:space="preserve"> Tentamos neste dia converter tudo o que foi feito até então para o Java, no Android Studio.</w:t>
+        <w:t xml:space="preserve">25/11: decidimos abandonar o </w:t>
+      </w:r>
+      <w:proofErr w:type="spellStart"/>
+      <w:r>
+        <w:rPr>
+          <w:color w:val="000000" w:themeColor="text1"/>
+          <w:sz w:val="28"/>
+          <w:szCs w:val="28"/>
+        </w:rPr>
+        <w:t>Xamarin</w:t>
+      </w:r>
+      <w:proofErr w:type="spellEnd"/>
+      <w:r>
+        <w:rPr>
+          <w:color w:val="000000" w:themeColor="text1"/>
+          <w:sz w:val="28"/>
+          <w:szCs w:val="28"/>
+        </w:rPr>
+        <w:t>, devido aos múltiplos erros que enfrentamos e não achamos soluções. Consideramos a ferramenta muito limitada e mal feita.</w:t>
+      </w:r>
+      <w:r>
+        <w:rPr>
+          <w:color w:val="000000" w:themeColor="text1"/>
+          <w:sz w:val="28"/>
+          <w:szCs w:val="28"/>
+        </w:rPr>
+        <w:t xml:space="preserve"> Tentamos neste dia converter tudo o que foi feito até então para o Java, no </w:t>
+      </w:r>
+      <w:proofErr w:type="spellStart"/>
+      <w:r>
+        <w:rPr>
+          <w:color w:val="000000" w:themeColor="text1"/>
+          <w:sz w:val="28"/>
+          <w:szCs w:val="28"/>
+        </w:rPr>
+        <w:t>Android</w:t>
+      </w:r>
+      <w:proofErr w:type="spellEnd"/>
+      <w:r>
+        <w:rPr>
+          <w:color w:val="000000" w:themeColor="text1"/>
+          <w:sz w:val="28"/>
+          <w:szCs w:val="28"/>
+        </w:rPr>
+        <w:t xml:space="preserve"> Studio.</w:t>
       </w:r>
     </w:p>
     <w:p>
@@ -1085,8 +1400,46 @@
           <w:sz w:val="28"/>
           <w:szCs w:val="28"/>
         </w:rPr>
-        <w:t xml:space="preserve">26/11: A pasta Assets do Android não permitia a escrita de arquivos. Por isso, tivemos de usar os métodos </w:t>
-      </w:r>
+        <w:t xml:space="preserve">26/11: A pasta </w:t>
+      </w:r>
+      <w:proofErr w:type="spellStart"/>
+      <w:r>
+        <w:rPr>
+          <w:color w:val="000000" w:themeColor="text1"/>
+          <w:sz w:val="28"/>
+          <w:szCs w:val="28"/>
+        </w:rPr>
+        <w:t>Assets</w:t>
+      </w:r>
+      <w:proofErr w:type="spellEnd"/>
+      <w:r>
+        <w:rPr>
+          <w:color w:val="000000" w:themeColor="text1"/>
+          <w:sz w:val="28"/>
+          <w:szCs w:val="28"/>
+        </w:rPr>
+        <w:t xml:space="preserve"> do </w:t>
+      </w:r>
+      <w:proofErr w:type="spellStart"/>
+      <w:r>
+        <w:rPr>
+          <w:color w:val="000000" w:themeColor="text1"/>
+          <w:sz w:val="28"/>
+          <w:szCs w:val="28"/>
+        </w:rPr>
+        <w:t>Android</w:t>
+      </w:r>
+      <w:proofErr w:type="spellEnd"/>
+      <w:r>
+        <w:rPr>
+          <w:color w:val="000000" w:themeColor="text1"/>
+          <w:sz w:val="28"/>
+          <w:szCs w:val="28"/>
+        </w:rPr>
+        <w:t xml:space="preserve"> não permitia a escrita de arquivos. Por isso, tivemos de usar os métodos </w:t>
+      </w:r>
+      <w:proofErr w:type="spellStart"/>
+      <w:proofErr w:type="gramStart"/>
       <w:r>
         <w:rPr>
           <w:i/>
@@ -1097,6 +1450,8 @@
         </w:rPr>
         <w:t>openFileInput</w:t>
       </w:r>
+      <w:proofErr w:type="spellEnd"/>
+      <w:proofErr w:type="gramEnd"/>
       <w:r>
         <w:rPr>
           <w:color w:val="000000" w:themeColor="text1"/>
@@ -1105,6 +1460,7 @@
         </w:rPr>
         <w:t xml:space="preserve"> e </w:t>
       </w:r>
+      <w:proofErr w:type="spellStart"/>
       <w:r>
         <w:rPr>
           <w:i/>
@@ -1115,6 +1471,7 @@
         </w:rPr>
         <w:t>openFileOutput</w:t>
       </w:r>
+      <w:proofErr w:type="spellEnd"/>
       <w:r>
         <w:rPr>
           <w:color w:val="000000" w:themeColor="text1"/>

</xml_diff>

<commit_message>
Adiconado Caminho + getCaminho do Grafo
</commit_message>
<xml_diff>
--- a/18015_18174_ProjetoED/18015_18174_RelatorioProjetoED.docx
+++ b/18015_18174_ProjetoED/18015_18174_RelatorioProjetoED.docx
@@ -1,6 +1,6 @@
 
 <file path=word/document.xml><?xml version="1.0" encoding="utf-8"?>
-<w:document xmlns:wpc="http://schemas.microsoft.com/office/word/2010/wordprocessingCanvas" xmlns:mc="http://schemas.openxmlformats.org/markup-compatibility/2006" xmlns:o="urn:schemas-microsoft-com:office:office" xmlns:r="http://schemas.openxmlformats.org/officeDocument/2006/relationships" xmlns:m="http://schemas.openxmlformats.org/officeDocument/2006/math" xmlns:v="urn:schemas-microsoft-com:vml" xmlns:wp14="http://schemas.microsoft.com/office/word/2010/wordprocessingDrawing" xmlns:wp="http://schemas.openxmlformats.org/drawingml/2006/wordprocessingDrawing" xmlns:w10="urn:schemas-microsoft-com:office:word" xmlns:w="http://schemas.openxmlformats.org/wordprocessingml/2006/main" xmlns:w14="http://schemas.microsoft.com/office/word/2010/wordml" xmlns:wpg="http://schemas.microsoft.com/office/word/2010/wordprocessingGroup" xmlns:wpi="http://schemas.microsoft.com/office/word/2010/wordprocessingInk" xmlns:wne="http://schemas.microsoft.com/office/word/2006/wordml" xmlns:wps="http://schemas.microsoft.com/office/word/2010/wordprocessingShape" mc:Ignorable="w14 wp14">
+<w:document xmlns:wpc="http://schemas.microsoft.com/office/word/2010/wordprocessingCanvas" xmlns:cx="http://schemas.microsoft.com/office/drawing/2014/chartex" xmlns:cx1="http://schemas.microsoft.com/office/drawing/2015/9/8/chartex" xmlns:cx2="http://schemas.microsoft.com/office/drawing/2015/10/21/chartex" xmlns:cx3="http://schemas.microsoft.com/office/drawing/2016/5/9/chartex" xmlns:cx4="http://schemas.microsoft.com/office/drawing/2016/5/10/chartex" xmlns:cx5="http://schemas.microsoft.com/office/drawing/2016/5/11/chartex" xmlns:cx6="http://schemas.microsoft.com/office/drawing/2016/5/12/chartex" xmlns:cx7="http://schemas.microsoft.com/office/drawing/2016/5/13/chartex" xmlns:cx8="http://schemas.microsoft.com/office/drawing/2016/5/14/chartex" xmlns:mc="http://schemas.openxmlformats.org/markup-compatibility/2006" xmlns:aink="http://schemas.microsoft.com/office/drawing/2016/ink" xmlns:am3d="http://schemas.microsoft.com/office/drawing/2017/model3d" xmlns:o="urn:schemas-microsoft-com:office:office" xmlns:r="http://schemas.openxmlformats.org/officeDocument/2006/relationships" xmlns:m="http://schemas.openxmlformats.org/officeDocument/2006/math" xmlns:v="urn:schemas-microsoft-com:vml" xmlns:wp14="http://schemas.microsoft.com/office/word/2010/wordprocessingDrawing" xmlns:wp="http://schemas.openxmlformats.org/drawingml/2006/wordprocessingDrawing" xmlns:w10="urn:schemas-microsoft-com:office:word" xmlns:w="http://schemas.openxmlformats.org/wordprocessingml/2006/main" xmlns:w14="http://schemas.microsoft.com/office/word/2010/wordml" xmlns:w15="http://schemas.microsoft.com/office/word/2012/wordml" xmlns:w16cid="http://schemas.microsoft.com/office/word/2016/wordml/cid" xmlns:w16se="http://schemas.microsoft.com/office/word/2015/wordml/symex" xmlns:wpg="http://schemas.microsoft.com/office/word/2010/wordprocessingGroup" xmlns:wpi="http://schemas.microsoft.com/office/word/2010/wordprocessingInk" xmlns:wne="http://schemas.microsoft.com/office/word/2006/wordml" xmlns:wps="http://schemas.microsoft.com/office/word/2010/wordprocessingShape" mc:Ignorable="w14 w15 w16se w16cid wp14">
   <w:body>
     <w:p>
       <w:pPr>
@@ -226,63 +226,7 @@
           <w:sz w:val="28"/>
           <w:szCs w:val="28"/>
         </w:rPr>
-        <w:t xml:space="preserve">: início do desenvolvimento do projeto. Criamos o repositório no </w:t>
-      </w:r>
-      <w:proofErr w:type="spellStart"/>
-      <w:proofErr w:type="gramStart"/>
-      <w:r>
-        <w:rPr>
-          <w:color w:val="000000" w:themeColor="text1"/>
-          <w:sz w:val="28"/>
-          <w:szCs w:val="28"/>
-        </w:rPr>
-        <w:t>GitHub</w:t>
-      </w:r>
-      <w:proofErr w:type="spellEnd"/>
-      <w:proofErr w:type="gramEnd"/>
-      <w:r>
-        <w:rPr>
-          <w:color w:val="000000" w:themeColor="text1"/>
-          <w:sz w:val="28"/>
-          <w:szCs w:val="28"/>
-        </w:rPr>
-        <w:t xml:space="preserve"> e optamos pelo </w:t>
-      </w:r>
-      <w:proofErr w:type="spellStart"/>
-      <w:r>
-        <w:rPr>
-          <w:color w:val="000000" w:themeColor="text1"/>
-          <w:sz w:val="28"/>
-          <w:szCs w:val="28"/>
-        </w:rPr>
-        <w:t>Xamarin</w:t>
-      </w:r>
-      <w:proofErr w:type="spellEnd"/>
-      <w:r>
-        <w:rPr>
-          <w:color w:val="000000" w:themeColor="text1"/>
-          <w:sz w:val="28"/>
-          <w:szCs w:val="28"/>
-        </w:rPr>
-        <w:t xml:space="preserve"> – programação </w:t>
-      </w:r>
-      <w:proofErr w:type="spellStart"/>
-      <w:r>
-        <w:rPr>
-          <w:color w:val="000000" w:themeColor="text1"/>
-          <w:sz w:val="28"/>
-          <w:szCs w:val="28"/>
-        </w:rPr>
-        <w:t>Android</w:t>
-      </w:r>
-      <w:proofErr w:type="spellEnd"/>
-      <w:r>
-        <w:rPr>
-          <w:color w:val="000000" w:themeColor="text1"/>
-          <w:sz w:val="28"/>
-          <w:szCs w:val="28"/>
-        </w:rPr>
-        <w:t xml:space="preserve"> no Visual Studio, na linguagem C#.</w:t>
+        <w:t>: início do desenvolvimento do projeto. Criamos o repositório no GitHub e optamos pelo Xamarin – programação Android no Visual Studio, na linguagem C#.</w:t>
       </w:r>
       <w:r>
         <w:rPr>
@@ -292,7 +236,6 @@
         </w:rPr>
         <w:t xml:space="preserve"> Adição das classes </w:t>
       </w:r>
-      <w:proofErr w:type="gramStart"/>
       <w:r>
         <w:rPr>
           <w:i/>
@@ -302,7 +245,6 @@
         </w:rPr>
         <w:t>BucketHash</w:t>
       </w:r>
-      <w:proofErr w:type="gramEnd"/>
       <w:r>
         <w:rPr>
           <w:color w:val="000000" w:themeColor="text1"/>
@@ -486,7 +428,6 @@
         </w:rPr>
         <w:t xml:space="preserve"> das classes </w:t>
       </w:r>
-      <w:proofErr w:type="gramStart"/>
       <w:r>
         <w:rPr>
           <w:i/>
@@ -496,7 +437,6 @@
         </w:rPr>
         <w:t>BucketHash</w:t>
       </w:r>
-      <w:proofErr w:type="gramEnd"/>
       <w:r>
         <w:rPr>
           <w:color w:val="000000" w:themeColor="text1"/>
@@ -520,25 +460,7 @@
           <w:sz w:val="28"/>
           <w:szCs w:val="28"/>
         </w:rPr>
-        <w:t xml:space="preserve"> para </w:t>
-      </w:r>
-      <w:proofErr w:type="gramStart"/>
-      <w:r>
-        <w:rPr>
-          <w:color w:val="000000" w:themeColor="text1"/>
-          <w:sz w:val="28"/>
-          <w:szCs w:val="28"/>
-        </w:rPr>
-        <w:t>o</w:t>
-      </w:r>
-      <w:proofErr w:type="gramEnd"/>
-      <w:r>
-        <w:rPr>
-          <w:color w:val="000000" w:themeColor="text1"/>
-          <w:sz w:val="28"/>
-          <w:szCs w:val="28"/>
-        </w:rPr>
-        <w:t xml:space="preserve"> projeto</w:t>
+        <w:t xml:space="preserve"> para o projeto</w:t>
       </w:r>
       <w:r>
         <w:rPr>
@@ -573,7 +495,6 @@
         </w:rPr>
         <w:t xml:space="preserve"> usando o </w:t>
       </w:r>
-      <w:proofErr w:type="spellStart"/>
       <w:r>
         <w:rPr>
           <w:i/>
@@ -583,7 +504,6 @@
         </w:rPr>
         <w:t>RelativeLayout</w:t>
       </w:r>
-      <w:proofErr w:type="spellEnd"/>
       <w:r>
         <w:rPr>
           <w:color w:val="000000" w:themeColor="text1"/>
@@ -614,35 +534,16 @@
           <w:sz w:val="28"/>
           <w:szCs w:val="28"/>
         </w:rPr>
-        <w:t xml:space="preserve">05/11 às 11h00min: </w:t>
-      </w:r>
-      <w:proofErr w:type="gramStart"/>
-      <w:r>
-        <w:rPr>
-          <w:color w:val="000000" w:themeColor="text1"/>
-          <w:sz w:val="28"/>
-          <w:szCs w:val="28"/>
-        </w:rPr>
-        <w:t xml:space="preserve">adaptação das classes </w:t>
-      </w:r>
-      <w:r>
-        <w:rPr>
-          <w:i/>
-          <w:color w:val="000000" w:themeColor="text1"/>
-          <w:sz w:val="28"/>
-          <w:szCs w:val="28"/>
-        </w:rPr>
-        <w:t>Grafo</w:t>
-      </w:r>
-      <w:proofErr w:type="gramEnd"/>
-      <w:r>
-        <w:rPr>
-          <w:i/>
-          <w:color w:val="000000" w:themeColor="text1"/>
-          <w:sz w:val="28"/>
-          <w:szCs w:val="28"/>
-        </w:rPr>
-        <w:t xml:space="preserve"> </w:t>
+        <w:t xml:space="preserve">05/11 às 11h00min: adaptação das classes </w:t>
+      </w:r>
+      <w:r>
+        <w:rPr>
+          <w:i/>
+          <w:color w:val="000000" w:themeColor="text1"/>
+          <w:sz w:val="28"/>
+          <w:szCs w:val="28"/>
+        </w:rPr>
+        <w:t xml:space="preserve">Grafo </w:t>
       </w:r>
       <w:r>
         <w:rPr>
@@ -675,43 +576,7 @@
           <w:sz w:val="28"/>
           <w:szCs w:val="28"/>
         </w:rPr>
-        <w:t xml:space="preserve"> Da mesma forma, fizemos a classe </w:t>
-      </w:r>
-      <w:proofErr w:type="gramStart"/>
-      <w:r>
-        <w:rPr>
-          <w:color w:val="000000" w:themeColor="text1"/>
-          <w:sz w:val="28"/>
-          <w:szCs w:val="28"/>
-        </w:rPr>
-        <w:t>BucketHash</w:t>
-      </w:r>
-      <w:proofErr w:type="gramEnd"/>
-      <w:r>
-        <w:rPr>
-          <w:color w:val="000000" w:themeColor="text1"/>
-          <w:sz w:val="28"/>
-          <w:szCs w:val="28"/>
-        </w:rPr>
-        <w:t xml:space="preserve"> ser genérica. Assim, conseguimos ler o arquivo de cidades e inserir na tabela </w:t>
-      </w:r>
-      <w:proofErr w:type="spellStart"/>
-      <w:r>
-        <w:rPr>
-          <w:color w:val="000000" w:themeColor="text1"/>
-          <w:sz w:val="28"/>
-          <w:szCs w:val="28"/>
-        </w:rPr>
-        <w:t>hash</w:t>
-      </w:r>
-      <w:proofErr w:type="spellEnd"/>
-      <w:r>
-        <w:rPr>
-          <w:color w:val="000000" w:themeColor="text1"/>
-          <w:sz w:val="28"/>
-          <w:szCs w:val="28"/>
-        </w:rPr>
-        <w:t>.</w:t>
+        <w:t xml:space="preserve"> Da mesma forma, fizemos a classe BucketHash ser genérica. Assim, conseguimos ler o arquivo de cidades e inserir na tabela hash.</w:t>
       </w:r>
     </w:p>
     <w:p>
@@ -752,27 +617,8 @@
           <w:sz w:val="28"/>
           <w:szCs w:val="28"/>
         </w:rPr>
-        <w:t xml:space="preserve"> passa a </w:t>
-      </w:r>
-      <w:proofErr w:type="gramStart"/>
-      <w:r>
-        <w:rPr>
-          <w:color w:val="000000" w:themeColor="text1"/>
-          <w:sz w:val="28"/>
-          <w:szCs w:val="28"/>
-        </w:rPr>
-        <w:t>implementar</w:t>
-      </w:r>
-      <w:proofErr w:type="gramEnd"/>
-      <w:r>
-        <w:rPr>
-          <w:color w:val="000000" w:themeColor="text1"/>
-          <w:sz w:val="28"/>
-          <w:szCs w:val="28"/>
-        </w:rPr>
-        <w:t xml:space="preserve"> a interface </w:t>
-      </w:r>
-      <w:proofErr w:type="spellStart"/>
+        <w:t xml:space="preserve"> passa a implementar a interface </w:t>
+      </w:r>
       <w:r>
         <w:rPr>
           <w:i/>
@@ -782,7 +628,6 @@
         </w:rPr>
         <w:t>IEnumerable</w:t>
       </w:r>
-      <w:proofErr w:type="spellEnd"/>
       <w:r>
         <w:rPr>
           <w:color w:val="000000" w:themeColor="text1"/>
@@ -791,51 +636,22 @@
         </w:rPr>
         <w:t xml:space="preserve"> e define o método </w:t>
       </w:r>
-      <w:proofErr w:type="spellStart"/>
-      <w:r>
-        <w:rPr>
-          <w:i/>
-          <w:color w:val="000000" w:themeColor="text1"/>
-          <w:sz w:val="28"/>
-          <w:szCs w:val="28"/>
-        </w:rPr>
-        <w:t>GetEnumerator</w:t>
-      </w:r>
-      <w:proofErr w:type="spellEnd"/>
-      <w:r>
-        <w:rPr>
-          <w:i/>
-          <w:color w:val="000000" w:themeColor="text1"/>
-          <w:sz w:val="28"/>
-          <w:szCs w:val="28"/>
-        </w:rPr>
-        <w:t>()</w:t>
-      </w:r>
-      <w:r>
-        <w:rPr>
-          <w:color w:val="000000" w:themeColor="text1"/>
-          <w:sz w:val="28"/>
-          <w:szCs w:val="28"/>
-        </w:rPr>
-        <w:t xml:space="preserve">. Dessa forma, pode-se usar um </w:t>
-      </w:r>
-      <w:proofErr w:type="spellStart"/>
-      <w:r>
-        <w:rPr>
-          <w:color w:val="000000" w:themeColor="text1"/>
-          <w:sz w:val="28"/>
-          <w:szCs w:val="28"/>
-        </w:rPr>
-        <w:t>foreach</w:t>
-      </w:r>
-      <w:proofErr w:type="spellEnd"/>
-      <w:r>
-        <w:rPr>
-          <w:color w:val="000000" w:themeColor="text1"/>
-          <w:sz w:val="28"/>
-          <w:szCs w:val="28"/>
-        </w:rPr>
-        <w:t xml:space="preserve"> para percorrer a lista.</w:t>
+      <w:r>
+        <w:rPr>
+          <w:i/>
+          <w:color w:val="000000" w:themeColor="text1"/>
+          <w:sz w:val="28"/>
+          <w:szCs w:val="28"/>
+        </w:rPr>
+        <w:t>GetEnumerator()</w:t>
+      </w:r>
+      <w:r>
+        <w:rPr>
+          <w:color w:val="000000" w:themeColor="text1"/>
+          <w:sz w:val="28"/>
+          <w:szCs w:val="28"/>
+        </w:rPr>
+        <w:t>. Dessa forma, pode-se usar um foreach para percorrer a lista.</w:t>
       </w:r>
     </w:p>
     <w:p>
@@ -859,25 +675,7 @@
           <w:sz w:val="28"/>
           <w:szCs w:val="28"/>
         </w:rPr>
-        <w:t xml:space="preserve">12/11 às 9h10min: começamos a fazer o </w:t>
-      </w:r>
-      <w:proofErr w:type="spellStart"/>
-      <w:r>
-        <w:rPr>
-          <w:color w:val="000000" w:themeColor="text1"/>
-          <w:sz w:val="28"/>
-          <w:szCs w:val="28"/>
-        </w:rPr>
-        <w:t>canvas</w:t>
-      </w:r>
-      <w:proofErr w:type="spellEnd"/>
-      <w:r>
-        <w:rPr>
-          <w:color w:val="000000" w:themeColor="text1"/>
-          <w:sz w:val="28"/>
-          <w:szCs w:val="28"/>
-        </w:rPr>
-        <w:t xml:space="preserve"> com a imagem da Península Ibérica.</w:t>
+        <w:t>12/11 às 9h10min: começamos a fazer o canvas com a imagem da Península Ibérica.</w:t>
       </w:r>
     </w:p>
     <w:p>
@@ -941,43 +739,7 @@
           <w:sz w:val="28"/>
           <w:szCs w:val="28"/>
         </w:rPr>
-        <w:t xml:space="preserve">25/11 e 26/11: transição do </w:t>
-      </w:r>
-      <w:proofErr w:type="spellStart"/>
-      <w:r>
-        <w:rPr>
-          <w:color w:val="000000" w:themeColor="text1"/>
-          <w:sz w:val="28"/>
-          <w:szCs w:val="28"/>
-        </w:rPr>
-        <w:t>Xamarin</w:t>
-      </w:r>
-      <w:proofErr w:type="spellEnd"/>
-      <w:r>
-        <w:rPr>
-          <w:color w:val="000000" w:themeColor="text1"/>
-          <w:sz w:val="28"/>
-          <w:szCs w:val="28"/>
-        </w:rPr>
-        <w:t xml:space="preserve"> para o </w:t>
-      </w:r>
-      <w:proofErr w:type="spellStart"/>
-      <w:r>
-        <w:rPr>
-          <w:color w:val="000000" w:themeColor="text1"/>
-          <w:sz w:val="28"/>
-          <w:szCs w:val="28"/>
-        </w:rPr>
-        <w:t>Android</w:t>
-      </w:r>
-      <w:proofErr w:type="spellEnd"/>
-      <w:r>
-        <w:rPr>
-          <w:color w:val="000000" w:themeColor="text1"/>
-          <w:sz w:val="28"/>
-          <w:szCs w:val="28"/>
-        </w:rPr>
-        <w:t xml:space="preserve"> Studio, adaptando as classes para Java.</w:t>
+        <w:t>25/11 e 26/11: transição do Xamarin para o Android Studio, adaptando as classes para Java.</w:t>
       </w:r>
     </w:p>
     <w:p>
@@ -1002,7 +764,7 @@
           <w:szCs w:val="28"/>
         </w:rPr>
         <w:lastRenderedPageBreak/>
-        <w:t xml:space="preserve">28/11 às 11h00min: classes </w:t>
+        <w:t xml:space="preserve">28/11 às 11h00min: classe </w:t>
       </w:r>
       <w:r>
         <w:rPr>
@@ -1015,74 +777,11 @@
       </w:r>
       <w:r>
         <w:rPr>
-          <w:i/>
-          <w:color w:val="000000" w:themeColor="text1"/>
-          <w:sz w:val="28"/>
-          <w:szCs w:val="28"/>
-        </w:rPr>
-        <w:t xml:space="preserve"> </w:t>
-      </w:r>
-      <w:bookmarkStart w:id="0" w:name="_GoBack"/>
-      <w:bookmarkEnd w:id="0"/>
-      <w:r>
-        <w:rPr>
-          <w:color w:val="000000" w:themeColor="text1"/>
-          <w:sz w:val="28"/>
-          <w:szCs w:val="28"/>
-        </w:rPr>
-        <w:t xml:space="preserve">e </w:t>
-      </w:r>
-      <w:proofErr w:type="spellStart"/>
-      <w:r>
-        <w:rPr>
-          <w:i/>
-          <w:color w:val="000000" w:themeColor="text1"/>
-          <w:sz w:val="28"/>
-          <w:szCs w:val="28"/>
-        </w:rPr>
-        <w:t>PesoCidades</w:t>
-      </w:r>
-      <w:proofErr w:type="spellEnd"/>
-      <w:r>
-        <w:rPr>
           <w:color w:val="000000" w:themeColor="text1"/>
           <w:sz w:val="28"/>
           <w:szCs w:val="28"/>
         </w:rPr>
         <w:t>.</w:t>
-      </w:r>
-    </w:p>
-    <w:p>
-      <w:pPr>
-        <w:spacing w:line="240" w:lineRule="auto"/>
-        <w:jc w:val="center"/>
-        <w:rPr>
-          <w:b/>
-          <w:color w:val="000000" w:themeColor="text1"/>
-          <w:sz w:val="32"/>
-          <w:szCs w:val="32"/>
-        </w:rPr>
-      </w:pPr>
-    </w:p>
-    <w:p>
-      <w:pPr>
-        <w:spacing w:line="240" w:lineRule="auto"/>
-        <w:jc w:val="center"/>
-        <w:rPr>
-          <w:b/>
-          <w:color w:val="000000" w:themeColor="text1"/>
-          <w:sz w:val="32"/>
-          <w:szCs w:val="32"/>
-        </w:rPr>
-      </w:pPr>
-      <w:r>
-        <w:rPr>
-          <w:b/>
-          <w:color w:val="000000" w:themeColor="text1"/>
-          <w:sz w:val="32"/>
-          <w:szCs w:val="32"/>
-        </w:rPr>
-        <w:t>Erros e dificuldades</w:t>
       </w:r>
     </w:p>
     <w:p>
@@ -1106,64 +805,43 @@
           <w:sz w:val="28"/>
           <w:szCs w:val="28"/>
         </w:rPr>
-        <w:t xml:space="preserve">05/11: por alguma razão, os atributos que seriam usados para posicionar os elementos no </w:t>
-      </w:r>
-      <w:proofErr w:type="spellStart"/>
-      <w:proofErr w:type="gramStart"/>
-      <w:r>
-        <w:rPr>
-          <w:i/>
-          <w:color w:val="000000" w:themeColor="text1"/>
-          <w:sz w:val="28"/>
-          <w:szCs w:val="28"/>
-        </w:rPr>
-        <w:t>RelativeLayout</w:t>
-      </w:r>
-      <w:proofErr w:type="spellEnd"/>
-      <w:proofErr w:type="gramEnd"/>
-      <w:r>
-        <w:rPr>
-          <w:color w:val="000000" w:themeColor="text1"/>
-          <w:sz w:val="28"/>
-          <w:szCs w:val="28"/>
-        </w:rPr>
-        <w:t xml:space="preserve"> não estão sendo reconhecidos. Provavelmente está faltando baixar algo no Visual Studio.</w:t>
-      </w:r>
-    </w:p>
-    <w:p>
-      <w:pPr>
-        <w:pStyle w:val="PargrafodaLista"/>
-        <w:spacing w:line="240" w:lineRule="auto"/>
-        <w:jc w:val="both"/>
-        <w:rPr>
-          <w:color w:val="000000" w:themeColor="text1"/>
-          <w:sz w:val="28"/>
-          <w:szCs w:val="28"/>
-        </w:rPr>
-      </w:pPr>
-      <w:r>
-        <w:rPr>
-          <w:color w:val="000000" w:themeColor="text1"/>
-          <w:sz w:val="28"/>
-          <w:szCs w:val="28"/>
-        </w:rPr>
-        <w:t>Resolução: atualizei o projeto, então, os atributos foram reconhecido</w:t>
-      </w:r>
-      <w:r>
-        <w:rPr>
-          <w:color w:val="000000" w:themeColor="text1"/>
-          <w:sz w:val="28"/>
-          <w:szCs w:val="28"/>
-        </w:rPr>
-        <w:t>s</w:t>
-      </w:r>
-      <w:r>
-        <w:rPr>
-          <w:color w:val="000000" w:themeColor="text1"/>
-          <w:sz w:val="28"/>
-          <w:szCs w:val="28"/>
-        </w:rPr>
-        <w:t>.</w:t>
+        <w:t xml:space="preserve">01/12 às 12h00min: adaptação da classe </w:t>
+      </w:r>
+      <w:r>
+        <w:rPr>
+          <w:i/>
+          <w:iCs/>
+          <w:color w:val="000000" w:themeColor="text1"/>
+          <w:sz w:val="28"/>
+          <w:szCs w:val="28"/>
+        </w:rPr>
+        <w:t>Grafo</w:t>
+      </w:r>
+      <w:r>
+        <w:rPr>
+          <w:color w:val="000000" w:themeColor="text1"/>
+          <w:sz w:val="28"/>
+          <w:szCs w:val="28"/>
+        </w:rPr>
+        <w:t xml:space="preserve">, para que tenha uma matriz de </w:t>
+      </w:r>
+      <w:r>
+        <w:rPr>
+          <w:i/>
+          <w:iCs/>
+          <w:color w:val="000000" w:themeColor="text1"/>
+          <w:sz w:val="28"/>
+          <w:szCs w:val="28"/>
+        </w:rPr>
+        <w:t xml:space="preserve">Aresta </w:t>
+      </w:r>
+      <w:r>
+        <w:rPr>
+          <w:color w:val="000000" w:themeColor="text1"/>
+          <w:sz w:val="28"/>
+          <w:szCs w:val="28"/>
+        </w:rPr>
+        <w:t>em vez de uma matriz de int; inserção de vértices no grafo na hora da leitura do arquivo.</w:t>
       </w:r>
     </w:p>
     <w:p>
@@ -1187,85 +865,96 @@
           <w:sz w:val="28"/>
           <w:szCs w:val="28"/>
         </w:rPr>
-        <w:t xml:space="preserve">05/11: tivemos dificuldades em ler um arquivo texto por meio do </w:t>
-      </w:r>
-      <w:proofErr w:type="spellStart"/>
-      <w:r>
-        <w:rPr>
-          <w:color w:val="000000" w:themeColor="text1"/>
-          <w:sz w:val="28"/>
-          <w:szCs w:val="28"/>
-        </w:rPr>
-        <w:t>Android</w:t>
-      </w:r>
-      <w:proofErr w:type="spellEnd"/>
-      <w:r>
-        <w:rPr>
-          <w:color w:val="000000" w:themeColor="text1"/>
-          <w:sz w:val="28"/>
-          <w:szCs w:val="28"/>
-        </w:rPr>
-        <w:t xml:space="preserve">. O arquivo não era achado no construtor do </w:t>
-      </w:r>
-      <w:proofErr w:type="spellStart"/>
-      <w:proofErr w:type="gramStart"/>
-      <w:r>
-        <w:rPr>
-          <w:i/>
-          <w:color w:val="000000" w:themeColor="text1"/>
-          <w:sz w:val="28"/>
-          <w:szCs w:val="28"/>
-        </w:rPr>
-        <w:t>StreamReader</w:t>
-      </w:r>
-      <w:proofErr w:type="spellEnd"/>
-      <w:proofErr w:type="gramEnd"/>
-      <w:r>
-        <w:rPr>
+        <w:t xml:space="preserve">01//12 às 14h00min: criação da classe </w:t>
+      </w:r>
+      <w:r>
+        <w:rPr>
+          <w:i/>
+          <w:iCs/>
+          <w:color w:val="000000" w:themeColor="text1"/>
+          <w:sz w:val="28"/>
+          <w:szCs w:val="28"/>
+        </w:rPr>
+        <w:t>Caminho</w:t>
+      </w:r>
+      <w:r>
+        <w:rPr>
+          <w:color w:val="000000" w:themeColor="text1"/>
+          <w:sz w:val="28"/>
+          <w:szCs w:val="28"/>
+        </w:rPr>
+        <w:t xml:space="preserve">, retornada no método </w:t>
+      </w:r>
+      <w:r>
+        <w:rPr>
+          <w:i/>
+          <w:iCs/>
+          <w:color w:val="000000" w:themeColor="text1"/>
+          <w:sz w:val="28"/>
+          <w:szCs w:val="28"/>
+        </w:rPr>
+        <w:t xml:space="preserve">getCaminho() </w:t>
+      </w:r>
+      <w:r>
+        <w:rPr>
+          <w:color w:val="000000" w:themeColor="text1"/>
+          <w:sz w:val="28"/>
+          <w:szCs w:val="28"/>
+        </w:rPr>
+        <w:t xml:space="preserve"> da classe </w:t>
+      </w:r>
+      <w:r>
+        <w:rPr>
+          <w:i/>
+          <w:color w:val="000000" w:themeColor="text1"/>
+          <w:sz w:val="28"/>
+          <w:szCs w:val="28"/>
+        </w:rPr>
+        <w:t>Grafo</w:t>
+      </w:r>
+      <w:r>
+        <w:rPr>
+          <w:iCs/>
           <w:color w:val="000000" w:themeColor="text1"/>
           <w:sz w:val="28"/>
           <w:szCs w:val="28"/>
         </w:rPr>
         <w:t>.</w:t>
       </w:r>
-    </w:p>
-    <w:p>
-      <w:pPr>
-        <w:pStyle w:val="PargrafodaLista"/>
-        <w:spacing w:line="240" w:lineRule="auto"/>
-        <w:jc w:val="both"/>
-        <w:rPr>
-          <w:color w:val="000000" w:themeColor="text1"/>
-          <w:sz w:val="28"/>
-          <w:szCs w:val="28"/>
-        </w:rPr>
-      </w:pPr>
-      <w:r>
-        <w:rPr>
-          <w:color w:val="000000" w:themeColor="text1"/>
-          <w:sz w:val="28"/>
-          <w:szCs w:val="28"/>
-        </w:rPr>
-        <w:t xml:space="preserve">Resolução: usar a pasta </w:t>
-      </w:r>
-      <w:proofErr w:type="spellStart"/>
-      <w:r>
-        <w:rPr>
-          <w:i/>
-          <w:color w:val="000000" w:themeColor="text1"/>
-          <w:sz w:val="28"/>
-          <w:szCs w:val="28"/>
-        </w:rPr>
-        <w:t>Assets</w:t>
-      </w:r>
-      <w:proofErr w:type="spellEnd"/>
-      <w:r>
-        <w:rPr>
-          <w:color w:val="000000" w:themeColor="text1"/>
-          <w:sz w:val="28"/>
-          <w:szCs w:val="28"/>
-        </w:rPr>
-        <w:t>, que tem o propósito de guardar arquivos que serão usados pelo programa.</w:t>
+      <w:bookmarkStart w:id="0" w:name="_GoBack"/>
+      <w:bookmarkEnd w:id="0"/>
+    </w:p>
+    <w:p>
+      <w:pPr>
+        <w:spacing w:line="240" w:lineRule="auto"/>
+        <w:jc w:val="center"/>
+        <w:rPr>
+          <w:b/>
+          <w:color w:val="000000" w:themeColor="text1"/>
+          <w:sz w:val="32"/>
+          <w:szCs w:val="32"/>
+        </w:rPr>
+      </w:pPr>
+    </w:p>
+    <w:p>
+      <w:pPr>
+        <w:spacing w:line="240" w:lineRule="auto"/>
+        <w:jc w:val="center"/>
+        <w:rPr>
+          <w:b/>
+          <w:color w:val="000000" w:themeColor="text1"/>
+          <w:sz w:val="32"/>
+          <w:szCs w:val="32"/>
+        </w:rPr>
+      </w:pPr>
+      <w:r>
+        <w:rPr>
+          <w:b/>
+          <w:color w:val="000000" w:themeColor="text1"/>
+          <w:sz w:val="32"/>
+          <w:szCs w:val="32"/>
+        </w:rPr>
+        <w:t>Erros e dificuldades</w:t>
       </w:r>
     </w:p>
     <w:p>
@@ -1289,26 +978,60 @@
           <w:sz w:val="28"/>
           <w:szCs w:val="28"/>
         </w:rPr>
-        <w:t xml:space="preserve">12/11: não conseguimos desenhar a imagem na tela por meio do </w:t>
-      </w:r>
-      <w:proofErr w:type="spellStart"/>
-      <w:r>
-        <w:rPr>
-          <w:i/>
-          <w:color w:val="000000" w:themeColor="text1"/>
-          <w:sz w:val="28"/>
-          <w:szCs w:val="28"/>
-        </w:rPr>
-        <w:t>Canvas</w:t>
-      </w:r>
-      <w:proofErr w:type="spellEnd"/>
-      <w:r>
-        <w:rPr>
-          <w:color w:val="000000" w:themeColor="text1"/>
-          <w:sz w:val="28"/>
-          <w:szCs w:val="28"/>
-        </w:rPr>
-        <w:t>. Tivemos que pesquisar na internet.</w:t>
+        <w:t xml:space="preserve">05/11: por alguma razão, os atributos que seriam usados para posicionar os elementos no </w:t>
+      </w:r>
+      <w:r>
+        <w:rPr>
+          <w:i/>
+          <w:color w:val="000000" w:themeColor="text1"/>
+          <w:sz w:val="28"/>
+          <w:szCs w:val="28"/>
+        </w:rPr>
+        <w:t>RelativeLayout</w:t>
+      </w:r>
+      <w:r>
+        <w:rPr>
+          <w:color w:val="000000" w:themeColor="text1"/>
+          <w:sz w:val="28"/>
+          <w:szCs w:val="28"/>
+        </w:rPr>
+        <w:t xml:space="preserve"> não estão sendo reconhecidos. Provavelmente está faltando baixar algo no Visual Studio.</w:t>
+      </w:r>
+    </w:p>
+    <w:p>
+      <w:pPr>
+        <w:pStyle w:val="PargrafodaLista"/>
+        <w:spacing w:line="240" w:lineRule="auto"/>
+        <w:jc w:val="both"/>
+        <w:rPr>
+          <w:color w:val="000000" w:themeColor="text1"/>
+          <w:sz w:val="28"/>
+          <w:szCs w:val="28"/>
+        </w:rPr>
+      </w:pPr>
+      <w:r>
+        <w:rPr>
+          <w:color w:val="000000" w:themeColor="text1"/>
+          <w:sz w:val="28"/>
+          <w:szCs w:val="28"/>
+        </w:rPr>
+        <w:t>Resolução: atualizei o projeto, então, os atributos foram reconhecido</w:t>
+      </w:r>
+      <w:r>
+        <w:rPr>
+          <w:color w:val="000000" w:themeColor="text1"/>
+          <w:sz w:val="28"/>
+          <w:szCs w:val="28"/>
+        </w:rPr>
+        <w:t>s</w:t>
+      </w:r>
+      <w:r>
+        <w:rPr>
+          <w:color w:val="000000" w:themeColor="text1"/>
+          <w:sz w:val="28"/>
+          <w:szCs w:val="28"/>
+        </w:rPr>
+        <w:t>.</w:t>
       </w:r>
     </w:p>
     <w:p>
@@ -1332,51 +1055,61 @@
           <w:sz w:val="28"/>
           <w:szCs w:val="28"/>
         </w:rPr>
-        <w:t xml:space="preserve">25/11: decidimos abandonar o </w:t>
-      </w:r>
-      <w:proofErr w:type="spellStart"/>
-      <w:r>
-        <w:rPr>
-          <w:color w:val="000000" w:themeColor="text1"/>
-          <w:sz w:val="28"/>
-          <w:szCs w:val="28"/>
-        </w:rPr>
-        <w:t>Xamarin</w:t>
-      </w:r>
-      <w:proofErr w:type="spellEnd"/>
-      <w:r>
-        <w:rPr>
-          <w:color w:val="000000" w:themeColor="text1"/>
-          <w:sz w:val="28"/>
-          <w:szCs w:val="28"/>
-        </w:rPr>
-        <w:t>, devido aos múltiplos erros que enfrentamos e não achamos soluções. Consideramos a ferramenta muito limitada e mal feita.</w:t>
-      </w:r>
-      <w:r>
-        <w:rPr>
-          <w:color w:val="000000" w:themeColor="text1"/>
-          <w:sz w:val="28"/>
-          <w:szCs w:val="28"/>
-        </w:rPr>
-        <w:t xml:space="preserve"> Tentamos neste dia converter tudo o que foi feito até então para o Java, no </w:t>
-      </w:r>
-      <w:proofErr w:type="spellStart"/>
-      <w:r>
-        <w:rPr>
-          <w:color w:val="000000" w:themeColor="text1"/>
-          <w:sz w:val="28"/>
-          <w:szCs w:val="28"/>
-        </w:rPr>
-        <w:t>Android</w:t>
-      </w:r>
-      <w:proofErr w:type="spellEnd"/>
-      <w:r>
-        <w:rPr>
-          <w:color w:val="000000" w:themeColor="text1"/>
-          <w:sz w:val="28"/>
-          <w:szCs w:val="28"/>
-        </w:rPr>
-        <w:t xml:space="preserve"> Studio.</w:t>
+        <w:t xml:space="preserve">05/11: tivemos dificuldades em ler um arquivo texto por meio do Android. O arquivo não era achado no construtor do </w:t>
+      </w:r>
+      <w:r>
+        <w:rPr>
+          <w:i/>
+          <w:color w:val="000000" w:themeColor="text1"/>
+          <w:sz w:val="28"/>
+          <w:szCs w:val="28"/>
+        </w:rPr>
+        <w:t>StreamReader</w:t>
+      </w:r>
+      <w:r>
+        <w:rPr>
+          <w:color w:val="000000" w:themeColor="text1"/>
+          <w:sz w:val="28"/>
+          <w:szCs w:val="28"/>
+        </w:rPr>
+        <w:t>.</w:t>
+      </w:r>
+    </w:p>
+    <w:p>
+      <w:pPr>
+        <w:pStyle w:val="PargrafodaLista"/>
+        <w:spacing w:line="240" w:lineRule="auto"/>
+        <w:jc w:val="both"/>
+        <w:rPr>
+          <w:color w:val="000000" w:themeColor="text1"/>
+          <w:sz w:val="28"/>
+          <w:szCs w:val="28"/>
+        </w:rPr>
+      </w:pPr>
+      <w:r>
+        <w:rPr>
+          <w:color w:val="000000" w:themeColor="text1"/>
+          <w:sz w:val="28"/>
+          <w:szCs w:val="28"/>
+        </w:rPr>
+        <w:t xml:space="preserve">Resolução: usar a pasta </w:t>
+      </w:r>
+      <w:r>
+        <w:rPr>
+          <w:i/>
+          <w:color w:val="000000" w:themeColor="text1"/>
+          <w:sz w:val="28"/>
+          <w:szCs w:val="28"/>
+        </w:rPr>
+        <w:t>Assets</w:t>
+      </w:r>
+      <w:r>
+        <w:rPr>
+          <w:color w:val="000000" w:themeColor="text1"/>
+          <w:sz w:val="28"/>
+          <w:szCs w:val="28"/>
+        </w:rPr>
+        <w:t>, que tem o propósito de guardar arquivos que serão usados pelo programa.</w:t>
       </w:r>
     </w:p>
     <w:p>
@@ -1400,46 +1133,81 @@
           <w:sz w:val="28"/>
           <w:szCs w:val="28"/>
         </w:rPr>
-        <w:t xml:space="preserve">26/11: A pasta </w:t>
-      </w:r>
-      <w:proofErr w:type="spellStart"/>
-      <w:r>
-        <w:rPr>
-          <w:color w:val="000000" w:themeColor="text1"/>
-          <w:sz w:val="28"/>
-          <w:szCs w:val="28"/>
-        </w:rPr>
-        <w:t>Assets</w:t>
-      </w:r>
-      <w:proofErr w:type="spellEnd"/>
-      <w:r>
-        <w:rPr>
-          <w:color w:val="000000" w:themeColor="text1"/>
-          <w:sz w:val="28"/>
-          <w:szCs w:val="28"/>
-        </w:rPr>
-        <w:t xml:space="preserve"> do </w:t>
-      </w:r>
-      <w:proofErr w:type="spellStart"/>
-      <w:r>
-        <w:rPr>
-          <w:color w:val="000000" w:themeColor="text1"/>
-          <w:sz w:val="28"/>
-          <w:szCs w:val="28"/>
-        </w:rPr>
-        <w:t>Android</w:t>
-      </w:r>
-      <w:proofErr w:type="spellEnd"/>
-      <w:r>
-        <w:rPr>
-          <w:color w:val="000000" w:themeColor="text1"/>
-          <w:sz w:val="28"/>
-          <w:szCs w:val="28"/>
-        </w:rPr>
-        <w:t xml:space="preserve"> não permitia a escrita de arquivos. Por isso, tivemos de usar os métodos </w:t>
-      </w:r>
-      <w:proofErr w:type="spellStart"/>
-      <w:proofErr w:type="gramStart"/>
+        <w:t xml:space="preserve">12/11: não conseguimos desenhar a imagem na tela por meio do </w:t>
+      </w:r>
+      <w:r>
+        <w:rPr>
+          <w:i/>
+          <w:color w:val="000000" w:themeColor="text1"/>
+          <w:sz w:val="28"/>
+          <w:szCs w:val="28"/>
+        </w:rPr>
+        <w:t>Canvas</w:t>
+      </w:r>
+      <w:r>
+        <w:rPr>
+          <w:color w:val="000000" w:themeColor="text1"/>
+          <w:sz w:val="28"/>
+          <w:szCs w:val="28"/>
+        </w:rPr>
+        <w:t>. Tivemos que pesquisar na internet.</w:t>
+      </w:r>
+    </w:p>
+    <w:p>
+      <w:pPr>
+        <w:pStyle w:val="PargrafodaLista"/>
+        <w:numPr>
+          <w:ilvl w:val="0"/>
+          <w:numId w:val="1"/>
+        </w:numPr>
+        <w:spacing w:line="240" w:lineRule="auto"/>
+        <w:jc w:val="both"/>
+        <w:rPr>
+          <w:color w:val="000000" w:themeColor="text1"/>
+          <w:sz w:val="28"/>
+          <w:szCs w:val="28"/>
+        </w:rPr>
+      </w:pPr>
+      <w:r>
+        <w:rPr>
+          <w:color w:val="000000" w:themeColor="text1"/>
+          <w:sz w:val="28"/>
+          <w:szCs w:val="28"/>
+        </w:rPr>
+        <w:t>25/11: decidimos abandonar o Xamarin, devido aos múltiplos erros que enfrentamos e não achamos soluções. Consideramos a ferramenta muito limitada e mal feita.</w:t>
+      </w:r>
+      <w:r>
+        <w:rPr>
+          <w:color w:val="000000" w:themeColor="text1"/>
+          <w:sz w:val="28"/>
+          <w:szCs w:val="28"/>
+        </w:rPr>
+        <w:t xml:space="preserve"> Tentamos neste dia converter tudo o que foi feito até então para o Java, no Android Studio.</w:t>
+      </w:r>
+    </w:p>
+    <w:p>
+      <w:pPr>
+        <w:pStyle w:val="PargrafodaLista"/>
+        <w:numPr>
+          <w:ilvl w:val="0"/>
+          <w:numId w:val="1"/>
+        </w:numPr>
+        <w:spacing w:line="240" w:lineRule="auto"/>
+        <w:jc w:val="both"/>
+        <w:rPr>
+          <w:color w:val="000000" w:themeColor="text1"/>
+          <w:sz w:val="28"/>
+          <w:szCs w:val="28"/>
+        </w:rPr>
+      </w:pPr>
+      <w:r>
+        <w:rPr>
+          <w:color w:val="000000" w:themeColor="text1"/>
+          <w:sz w:val="28"/>
+          <w:szCs w:val="28"/>
+        </w:rPr>
+        <w:t xml:space="preserve">26/11: A pasta Assets do Android não permitia a escrita de arquivos. Por isso, tivemos de usar os métodos </w:t>
+      </w:r>
       <w:r>
         <w:rPr>
           <w:i/>
@@ -1450,8 +1218,6 @@
         </w:rPr>
         <w:t>openFileInput</w:t>
       </w:r>
-      <w:proofErr w:type="spellEnd"/>
-      <w:proofErr w:type="gramEnd"/>
       <w:r>
         <w:rPr>
           <w:color w:val="000000" w:themeColor="text1"/>
@@ -1460,7 +1226,6 @@
         </w:rPr>
         <w:t xml:space="preserve"> e </w:t>
       </w:r>
-      <w:proofErr w:type="spellStart"/>
       <w:r>
         <w:rPr>
           <w:i/>
@@ -1471,7 +1236,6 @@
         </w:rPr>
         <w:t>openFileOutput</w:t>
       </w:r>
-      <w:proofErr w:type="spellEnd"/>
       <w:r>
         <w:rPr>
           <w:color w:val="000000" w:themeColor="text1"/>
@@ -1480,19 +1244,14 @@
         </w:rPr>
         <w:t>.</w:t>
       </w:r>
-    </w:p>
-    <w:p>
-      <w:pPr>
-        <w:pStyle w:val="PargrafodaLista"/>
-        <w:spacing w:line="240" w:lineRule="auto"/>
-        <w:jc w:val="both"/>
-        <w:rPr>
-          <w:i/>
-          <w:color w:val="000000" w:themeColor="text1"/>
-          <w:sz w:val="28"/>
-          <w:szCs w:val="28"/>
-        </w:rPr>
-      </w:pPr>
+      <w:r>
+        <w:rPr>
+          <w:color w:val="000000" w:themeColor="text1"/>
+          <w:sz w:val="28"/>
+          <w:szCs w:val="28"/>
+        </w:rPr>
+        <w:t xml:space="preserve"> No entanto, os arquivos texto devem ser escritos uma vez no programa antes de serem lidos.</w:t>
+      </w:r>
     </w:p>
     <w:p>
       <w:pPr>
@@ -1608,8 +1367,8 @@
 </file>
 
 <file path=word/numbering.xml><?xml version="1.0" encoding="utf-8"?>
-<w:numbering xmlns:wpc="http://schemas.microsoft.com/office/word/2010/wordprocessingCanvas" xmlns:mc="http://schemas.openxmlformats.org/markup-compatibility/2006" xmlns:o="urn:schemas-microsoft-com:office:office" xmlns:r="http://schemas.openxmlformats.org/officeDocument/2006/relationships" xmlns:m="http://schemas.openxmlformats.org/officeDocument/2006/math" xmlns:v="urn:schemas-microsoft-com:vml" xmlns:wp14="http://schemas.microsoft.com/office/word/2010/wordprocessingDrawing" xmlns:wp="http://schemas.openxmlformats.org/drawingml/2006/wordprocessingDrawing" xmlns:w10="urn:schemas-microsoft-com:office:word" xmlns:w="http://schemas.openxmlformats.org/wordprocessingml/2006/main" xmlns:w14="http://schemas.microsoft.com/office/word/2010/wordml" xmlns:wpg="http://schemas.microsoft.com/office/word/2010/wordprocessingGroup" xmlns:wpi="http://schemas.microsoft.com/office/word/2010/wordprocessingInk" xmlns:wne="http://schemas.microsoft.com/office/word/2006/wordml" xmlns:wps="http://schemas.microsoft.com/office/word/2010/wordprocessingShape" mc:Ignorable="w14 wp14">
-  <w:abstractNum w:abstractNumId="0">
+<w:numbering xmlns:wpc="http://schemas.microsoft.com/office/word/2010/wordprocessingCanvas" xmlns:cx="http://schemas.microsoft.com/office/drawing/2014/chartex" xmlns:cx1="http://schemas.microsoft.com/office/drawing/2015/9/8/chartex" xmlns:cx2="http://schemas.microsoft.com/office/drawing/2015/10/21/chartex" xmlns:cx3="http://schemas.microsoft.com/office/drawing/2016/5/9/chartex" xmlns:cx4="http://schemas.microsoft.com/office/drawing/2016/5/10/chartex" xmlns:cx5="http://schemas.microsoft.com/office/drawing/2016/5/11/chartex" xmlns:cx6="http://schemas.microsoft.com/office/drawing/2016/5/12/chartex" xmlns:cx7="http://schemas.microsoft.com/office/drawing/2016/5/13/chartex" xmlns:cx8="http://schemas.microsoft.com/office/drawing/2016/5/14/chartex" xmlns:mc="http://schemas.openxmlformats.org/markup-compatibility/2006" xmlns:aink="http://schemas.microsoft.com/office/drawing/2016/ink" xmlns:am3d="http://schemas.microsoft.com/office/drawing/2017/model3d" xmlns:o="urn:schemas-microsoft-com:office:office" xmlns:r="http://schemas.openxmlformats.org/officeDocument/2006/relationships" xmlns:m="http://schemas.openxmlformats.org/officeDocument/2006/math" xmlns:v="urn:schemas-microsoft-com:vml" xmlns:wp14="http://schemas.microsoft.com/office/word/2010/wordprocessingDrawing" xmlns:wp="http://schemas.openxmlformats.org/drawingml/2006/wordprocessingDrawing" xmlns:w10="urn:schemas-microsoft-com:office:word" xmlns:w="http://schemas.openxmlformats.org/wordprocessingml/2006/main" xmlns:w14="http://schemas.microsoft.com/office/word/2010/wordml" xmlns:w15="http://schemas.microsoft.com/office/word/2012/wordml" xmlns:w16cid="http://schemas.microsoft.com/office/word/2016/wordml/cid" xmlns:w16se="http://schemas.microsoft.com/office/word/2015/wordml/symex" xmlns:wpg="http://schemas.microsoft.com/office/word/2010/wordprocessingGroup" xmlns:wpi="http://schemas.microsoft.com/office/word/2010/wordprocessingInk" xmlns:wne="http://schemas.microsoft.com/office/word/2006/wordml" xmlns:wps="http://schemas.microsoft.com/office/word/2010/wordprocessingShape" mc:Ignorable="w14 w15 w16se w16cid wp14">
+  <w:abstractNum w:abstractNumId="0" w15:restartNumberingAfterBreak="0">
     <w:nsid w:val="38E140AE"/>
     <w:multiLevelType w:val="hybridMultilevel"/>
     <w:tmpl w:val="CF8A74B8"/>
@@ -1728,7 +1487,7 @@
 </file>
 
 <file path=word/styles.xml><?xml version="1.0" encoding="utf-8"?>
-<w:styles xmlns:mc="http://schemas.openxmlformats.org/markup-compatibility/2006" xmlns:r="http://schemas.openxmlformats.org/officeDocument/2006/relationships" xmlns:w="http://schemas.openxmlformats.org/wordprocessingml/2006/main" xmlns:w14="http://schemas.microsoft.com/office/word/2010/wordml" mc:Ignorable="w14">
+<w:styles xmlns:mc="http://schemas.openxmlformats.org/markup-compatibility/2006" xmlns:r="http://schemas.openxmlformats.org/officeDocument/2006/relationships" xmlns:w="http://schemas.openxmlformats.org/wordprocessingml/2006/main" xmlns:w14="http://schemas.microsoft.com/office/word/2010/wordml" xmlns:w15="http://schemas.microsoft.com/office/word/2012/wordml" xmlns:w16cid="http://schemas.microsoft.com/office/word/2016/wordml/cid" xmlns:w16se="http://schemas.microsoft.com/office/word/2015/wordml/symex" mc:Ignorable="w14 w15 w16se w16cid">
   <w:docDefaults>
     <w:rPrDefault>
       <w:rPr>
@@ -1744,345 +1503,384 @@
       </w:pPr>
     </w:pPrDefault>
   </w:docDefaults>
-  <w:latentStyles w:defLockedState="0" w:defUIPriority="99" w:defSemiHidden="1" w:defUnhideWhenUsed="1" w:defQFormat="0" w:count="267">
-    <w:lsdException w:name="Normal" w:semiHidden="0" w:uiPriority="0" w:unhideWhenUsed="0" w:qFormat="1"/>
-    <w:lsdException w:name="heading 1" w:semiHidden="0" w:uiPriority="9" w:unhideWhenUsed="0" w:qFormat="1"/>
-    <w:lsdException w:name="heading 2" w:uiPriority="9" w:qFormat="1"/>
-    <w:lsdException w:name="heading 3" w:uiPriority="9" w:qFormat="1"/>
-    <w:lsdException w:name="heading 4" w:uiPriority="9" w:qFormat="1"/>
-    <w:lsdException w:name="heading 5" w:uiPriority="9" w:qFormat="1"/>
-    <w:lsdException w:name="heading 6" w:uiPriority="9" w:qFormat="1"/>
-    <w:lsdException w:name="heading 7" w:uiPriority="9" w:qFormat="1"/>
-    <w:lsdException w:name="heading 8" w:uiPriority="9" w:qFormat="1"/>
-    <w:lsdException w:name="heading 9" w:uiPriority="9" w:qFormat="1"/>
-    <w:lsdException w:name="toc 1" w:uiPriority="39"/>
-    <w:lsdException w:name="toc 2" w:uiPriority="39"/>
-    <w:lsdException w:name="toc 3" w:uiPriority="39"/>
-    <w:lsdException w:name="toc 4" w:uiPriority="39"/>
-    <w:lsdException w:name="toc 5" w:uiPriority="39"/>
-    <w:lsdException w:name="toc 6" w:uiPriority="39"/>
-    <w:lsdException w:name="toc 7" w:uiPriority="39"/>
-    <w:lsdException w:name="toc 8" w:uiPriority="39"/>
-    <w:lsdException w:name="toc 9" w:uiPriority="39"/>
-    <w:lsdException w:name="caption" w:uiPriority="35" w:qFormat="1"/>
-    <w:lsdException w:name="Title" w:semiHidden="0" w:uiPriority="10" w:unhideWhenUsed="0" w:qFormat="1"/>
-    <w:lsdException w:name="Default Paragraph Font" w:uiPriority="1"/>
-    <w:lsdException w:name="Subtitle" w:semiHidden="0" w:uiPriority="11" w:unhideWhenUsed="0" w:qFormat="1"/>
-    <w:lsdException w:name="Strong" w:semiHidden="0" w:uiPriority="22" w:unhideWhenUsed="0" w:qFormat="1"/>
-    <w:lsdException w:name="Emphasis" w:semiHidden="0" w:uiPriority="20" w:unhideWhenUsed="0" w:qFormat="1"/>
-    <w:lsdException w:name="Table Grid" w:uiPriority="59"/>
-    <w:lsdException w:name="Placeholder Text" w:unhideWhenUsed="0"/>
-    <w:lsdException w:name="No Spacing" w:semiHidden="0" w:uiPriority="1" w:unhideWhenUsed="0" w:qFormat="1"/>
-    <w:lsdException w:name="Light Shading" w:semiHidden="0" w:uiPriority="60" w:unhideWhenUsed="0"/>
-    <w:lsdException w:name="Light List" w:semiHidden="0" w:uiPriority="61" w:unhideWhenUsed="0"/>
-    <w:lsdException w:name="Light Grid" w:semiHidden="0" w:uiPriority="62" w:unhideWhenUsed="0"/>
-    <w:lsdException w:name="Medium Shading 1" w:semiHidden="0" w:uiPriority="63" w:unhideWhenUsed="0"/>
-    <w:lsdException w:name="Medium Shading 2" w:semiHidden="0" w:uiPriority="64" w:unhideWhenUsed="0"/>
-    <w:lsdException w:name="Medium List 1" w:semiHidden="0" w:uiPriority="65" w:unhideWhenUsed="0"/>
-    <w:lsdException w:name="Medium List 2" w:semiHidden="0" w:uiPriority="66" w:unhideWhenUsed="0"/>
-    <w:lsdException w:name="Medium Grid 1" w:semiHidden="0" w:uiPriority="67" w:unhideWhenUsed="0"/>
-    <w:lsdException w:name="Medium Grid 2" w:semiHidden="0" w:uiPriority="68" w:unhideWhenUsed="0"/>
-    <w:lsdException w:name="Medium Grid 3" w:semiHidden="0" w:uiPriority="69" w:unhideWhenUsed="0"/>
-    <w:lsdException w:name="Dark List" w:semiHidden="0" w:uiPriority="70" w:unhideWhenUsed="0"/>
-    <w:lsdException w:name="Colorful Shading" w:semiHidden="0" w:uiPriority="71" w:unhideWhenUsed="0"/>
-    <w:lsdException w:name="Colorful List" w:semiHidden="0" w:uiPriority="72" w:unhideWhenUsed="0"/>
-    <w:lsdException w:name="Colorful Grid" w:semiHidden="0" w:uiPriority="73" w:unhideWhenUsed="0"/>
-    <w:lsdException w:name="Light Shading Accent 1" w:semiHidden="0" w:uiPriority="60" w:unhideWhenUsed="0"/>
-    <w:lsdException w:name="Light List Accent 1" w:semiHidden="0" w:uiPriority="61" w:unhideWhenUsed="0"/>
-    <w:lsdException w:name="Light Grid Accent 1" w:semiHidden="0" w:uiPriority="62" w:unhideWhenUsed="0"/>
-    <w:lsdException w:name="Medium Shading 1 Accent 1" w:semiHidden="0" w:uiPriority="63" w:unhideWhenUsed="0"/>
-    <w:lsdException w:name="Medium Shading 2 Accent 1" w:semiHidden="0" w:uiPriority="64" w:unhideWhenUsed="0"/>
-    <w:lsdException w:name="Medium List 1 Accent 1" w:semiHidden="0" w:uiPriority="65" w:unhideWhenUsed="0"/>
-    <w:lsdException w:name="Revision" w:unhideWhenUsed="0"/>
-    <w:lsdException w:name="List Paragraph" w:semiHidden="0" w:uiPriority="34" w:unhideWhenUsed="0" w:qFormat="1"/>
-    <w:lsdException w:name="Quote" w:semiHidden="0" w:uiPriority="29" w:unhideWhenUsed="0" w:qFormat="1"/>
-    <w:lsdException w:name="Intense Quote" w:semiHidden="0" w:uiPriority="30" w:unhideWhenUsed="0" w:qFormat="1"/>
-    <w:lsdException w:name="Medium List 2 Accent 1" w:semiHidden="0" w:uiPriority="66" w:unhideWhenUsed="0"/>
-    <w:lsdException w:name="Medium Grid 1 Accent 1" w:semiHidden="0" w:uiPriority="67" w:unhideWhenUsed="0"/>
-    <w:lsdException w:name="Medium Grid 2 Accent 1" w:semiHidden="0" w:uiPriority="68" w:unhideWhenUsed="0"/>
-    <w:lsdException w:name="Medium Grid 3 Accent 1" w:semiHidden="0" w:uiPriority="69" w:unhideWhenUsed="0"/>
-    <w:lsdException w:name="Dark List Accent 1" w:semiHidden="0" w:uiPriority="70" w:unhideWhenUsed="0"/>
-    <w:lsdException w:name="Colorful Shading Accent 1" w:semiHidden="0" w:uiPriority="71" w:unhideWhenUsed="0"/>
-    <w:lsdException w:name="Colorful List Accent 1" w:semiHidden="0" w:uiPriority="72" w:unhideWhenUsed="0"/>
-    <w:lsdException w:name="Colorful Grid Accent 1" w:semiHidden="0" w:uiPriority="73" w:unhideWhenUsed="0"/>
-    <w:lsdException w:name="Light Shading Accent 2" w:semiHidden="0" w:uiPriority="60" w:unhideWhenUsed="0"/>
-    <w:lsdException w:name="Light List Accent 2" w:semiHidden="0" w:uiPriority="61" w:unhideWhenUsed="0"/>
-    <w:lsdException w:name="Light Grid Accent 2" w:semiHidden="0" w:uiPriority="62" w:unhideWhenUsed="0"/>
-    <w:lsdException w:name="Medium Shading 1 Accent 2" w:semiHidden="0" w:uiPriority="63" w:unhideWhenUsed="0"/>
-    <w:lsdException w:name="Medium Shading 2 Accent 2" w:semiHidden="0" w:uiPriority="64" w:unhideWhenUsed="0"/>
-    <w:lsdException w:name="Medium List 1 Accent 2" w:semiHidden="0" w:uiPriority="65" w:unhideWhenUsed="0"/>
-    <w:lsdException w:name="Medium List 2 Accent 2" w:semiHidden="0" w:uiPriority="66" w:unhideWhenUsed="0"/>
-    <w:lsdException w:name="Medium Grid 1 Accent 2" w:semiHidden="0" w:uiPriority="67" w:unhideWhenUsed="0"/>
-    <w:lsdException w:name="Medium Grid 2 Accent 2" w:semiHidden="0" w:uiPriority="68" w:unhideWhenUsed="0"/>
-    <w:lsdException w:name="Medium Grid 3 Accent 2" w:semiHidden="0" w:uiPriority="69" w:unhideWhenUsed="0"/>
-    <w:lsdException w:name="Dark List Accent 2" w:semiHidden="0" w:uiPriority="70" w:unhideWhenUsed="0"/>
-    <w:lsdException w:name="Colorful Shading Accent 2" w:semiHidden="0" w:uiPriority="71" w:unhideWhenUsed="0"/>
-    <w:lsdException w:name="Colorful List Accent 2" w:semiHidden="0" w:uiPriority="72" w:unhideWhenUsed="0"/>
-    <w:lsdException w:name="Colorful Grid Accent 2" w:semiHidden="0" w:uiPriority="73" w:unhideWhenUsed="0"/>
-    <w:lsdException w:name="Light Shading Accent 3" w:semiHidden="0" w:uiPriority="60" w:unhideWhenUsed="0"/>
-    <w:lsdException w:name="Light List Accent 3" w:semiHidden="0" w:uiPriority="61" w:unhideWhenUsed="0"/>
-    <w:lsdException w:name="Light Grid Accent 3" w:semiHidden="0" w:uiPriority="62" w:unhideWhenUsed="0"/>
-    <w:lsdException w:name="Medium Shading 1 Accent 3" w:semiHidden="0" w:uiPriority="63" w:unhideWhenUsed="0"/>
-    <w:lsdException w:name="Medium Shading 2 Accent 3" w:semiHidden="0" w:uiPriority="64" w:unhideWhenUsed="0"/>
-    <w:lsdException w:name="Medium List 1 Accent 3" w:semiHidden="0" w:uiPriority="65" w:unhideWhenUsed="0"/>
-    <w:lsdException w:name="Medium List 2 Accent 3" w:semiHidden="0" w:uiPriority="66" w:unhideWhenUsed="0"/>
-    <w:lsdException w:name="Medium Grid 1 Accent 3" w:semiHidden="0" w:uiPriority="67" w:unhideWhenUsed="0"/>
-    <w:lsdException w:name="Medium Grid 2 Accent 3" w:semiHidden="0" w:uiPriority="68" w:unhideWhenUsed="0"/>
-    <w:lsdException w:name="Medium Grid 3 Accent 3" w:semiHidden="0" w:uiPriority="69" w:unhideWhenUsed="0"/>
-    <w:lsdException w:name="Dark List Accent 3" w:semiHidden="0" w:uiPriority="70" w:unhideWhenUsed="0"/>
-    <w:lsdException w:name="Colorful Shading Accent 3" w:semiHidden="0" w:uiPriority="71" w:unhideWhenUsed="0"/>
-    <w:lsdException w:name="Colorful List Accent 3" w:semiHidden="0" w:uiPriority="72" w:unhideWhenUsed="0"/>
-    <w:lsdException w:name="Colorful Grid Accent 3" w:semiHidden="0" w:uiPriority="73" w:unhideWhenUsed="0"/>
-    <w:lsdException w:name="Light Shading Accent 4" w:semiHidden="0" w:uiPriority="60" w:unhideWhenUsed="0"/>
-    <w:lsdException w:name="Light List Accent 4" w:semiHidden="0" w:uiPriority="61" w:unhideWhenUsed="0"/>
-    <w:lsdException w:name="Light Grid Accent 4" w:semiHidden="0" w:uiPriority="62" w:unhideWhenUsed="0"/>
-    <w:lsdException w:name="Medium Shading 1 Accent 4" w:semiHidden="0" w:uiPriority="63" w:unhideWhenUsed="0"/>
-    <w:lsdException w:name="Medium Shading 2 Accent 4" w:semiHidden="0" w:uiPriority="64" w:unhideWhenUsed="0"/>
-    <w:lsdException w:name="Medium List 1 Accent 4" w:semiHidden="0" w:uiPriority="65" w:unhideWhenUsed="0"/>
-    <w:lsdException w:name="Medium List 2 Accent 4" w:semiHidden="0" w:uiPriority="66" w:unhideWhenUsed="0"/>
-    <w:lsdException w:name="Medium Grid 1 Accent 4" w:semiHidden="0" w:uiPriority="67" w:unhideWhenUsed="0"/>
-    <w:lsdException w:name="Medium Grid 2 Accent 4" w:semiHidden="0" w:uiPriority="68" w:unhideWhenUsed="0"/>
-    <w:lsdException w:name="Medium Grid 3 Accent 4" w:semiHidden="0" w:uiPriority="69" w:unhideWhenUsed="0"/>
-    <w:lsdException w:name="Dark List Accent 4" w:semiHidden="0" w:uiPriority="70" w:unhideWhenUsed="0"/>
-    <w:lsdException w:name="Colorful Shading Accent 4" w:semiHidden="0" w:uiPriority="71" w:unhideWhenUsed="0"/>
-    <w:lsdException w:name="Colorful List Accent 4" w:semiHidden="0" w:uiPriority="72" w:unhideWhenUsed="0"/>
-    <w:lsdException w:name="Colorful Grid Accent 4" w:semiHidden="0" w:uiPriority="73" w:unhideWhenUsed="0"/>
-    <w:lsdException w:name="Light Shading Accent 5" w:semiHidden="0" w:uiPriority="60" w:unhideWhenUsed="0"/>
-    <w:lsdException w:name="Light List Accent 5" w:semiHidden="0" w:uiPriority="61" w:unhideWhenUsed="0"/>
-    <w:lsdException w:name="Light Grid Accent 5" w:semiHidden="0" w:uiPriority="62" w:unhideWhenUsed="0"/>
-    <w:lsdException w:name="Medium Shading 1 Accent 5" w:semiHidden="0" w:uiPriority="63" w:unhideWhenUsed="0"/>
-    <w:lsdException w:name="Medium Shading 2 Accent 5" w:semiHidden="0" w:uiPriority="64" w:unhideWhenUsed="0"/>
-    <w:lsdException w:name="Medium List 1 Accent 5" w:semiHidden="0" w:uiPriority="65" w:unhideWhenUsed="0"/>
-    <w:lsdException w:name="Medium List 2 Accent 5" w:semiHidden="0" w:uiPriority="66" w:unhideWhenUsed="0"/>
-    <w:lsdException w:name="Medium Grid 1 Accent 5" w:semiHidden="0" w:uiPriority="67" w:unhideWhenUsed="0"/>
-    <w:lsdException w:name="Medium Grid 2 Accent 5" w:semiHidden="0" w:uiPriority="68" w:unhideWhenUsed="0"/>
-    <w:lsdException w:name="Medium Grid 3 Accent 5" w:semiHidden="0" w:uiPriority="69" w:unhideWhenUsed="0"/>
-    <w:lsdException w:name="Dark List Accent 5" w:semiHidden="0" w:uiPriority="70" w:unhideWhenUsed="0"/>
-    <w:lsdException w:name="Colorful Shading Accent 5" w:semiHidden="0" w:uiPriority="71" w:unhideWhenUsed="0"/>
-    <w:lsdException w:name="Colorful List Accent 5" w:semiHidden="0" w:uiPriority="72" w:unhideWhenUsed="0"/>
-    <w:lsdException w:name="Colorful Grid Accent 5" w:semiHidden="0" w:uiPriority="73" w:unhideWhenUsed="0"/>
-    <w:lsdException w:name="Light Shading Accent 6" w:semiHidden="0" w:uiPriority="60" w:unhideWhenUsed="0"/>
-    <w:lsdException w:name="Light List Accent 6" w:semiHidden="0" w:uiPriority="61" w:unhideWhenUsed="0"/>
-    <w:lsdException w:name="Light Grid Accent 6" w:semiHidden="0" w:uiPriority="62" w:unhideWhenUsed="0"/>
-    <w:lsdException w:name="Medium Shading 1 Accent 6" w:semiHidden="0" w:uiPriority="63" w:unhideWhenUsed="0"/>
-    <w:lsdException w:name="Medium Shading 2 Accent 6" w:semiHidden="0" w:uiPriority="64" w:unhideWhenUsed="0"/>
-    <w:lsdException w:name="Medium List 1 Accent 6" w:semiHidden="0" w:uiPriority="65" w:unhideWhenUsed="0"/>
-    <w:lsdException w:name="Medium List 2 Accent 6" w:semiHidden="0" w:uiPriority="66" w:unhideWhenUsed="0"/>
-    <w:lsdException w:name="Medium Grid 1 Accent 6" w:semiHidden="0" w:uiPriority="67" w:unhideWhenUsed="0"/>
-    <w:lsdException w:name="Medium Grid 2 Accent 6" w:semiHidden="0" w:uiPriority="68" w:unhideWhenUsed="0"/>
-    <w:lsdException w:name="Medium Grid 3 Accent 6" w:semiHidden="0" w:uiPriority="69" w:unhideWhenUsed="0"/>
-    <w:lsdException w:name="Dark List Accent 6" w:semiHidden="0" w:uiPriority="70" w:unhideWhenUsed="0"/>
-    <w:lsdException w:name="Colorful Shading Accent 6" w:semiHidden="0" w:uiPriority="71" w:unhideWhenUsed="0"/>
-    <w:lsdException w:name="Colorful List Accent 6" w:semiHidden="0" w:uiPriority="72" w:unhideWhenUsed="0"/>
-    <w:lsdException w:name="Colorful Grid Accent 6" w:semiHidden="0" w:uiPriority="73" w:unhideWhenUsed="0"/>
-    <w:lsdException w:name="Subtle Emphasis" w:semiHidden="0" w:uiPriority="19" w:unhideWhenUsed="0" w:qFormat="1"/>
-    <w:lsdException w:name="Intense Emphasis" w:semiHidden="0" w:uiPriority="21" w:unhideWhenUsed="0" w:qFormat="1"/>
-    <w:lsdException w:name="Subtle Reference" w:semiHidden="0" w:uiPriority="31" w:unhideWhenUsed="0" w:qFormat="1"/>
-    <w:lsdException w:name="Intense Reference" w:semiHidden="0" w:uiPriority="32" w:unhideWhenUsed="0" w:qFormat="1"/>
-    <w:lsdException w:name="Book Title" w:semiHidden="0" w:uiPriority="33" w:unhideWhenUsed="0" w:qFormat="1"/>
-    <w:lsdException w:name="Bibliography" w:uiPriority="37"/>
-    <w:lsdException w:name="TOC Heading" w:uiPriority="39" w:qFormat="1"/>
-  </w:latentStyles>
-  <w:style w:type="paragraph" w:default="1" w:styleId="Normal">
-    <w:name w:val="Normal"/>
-    <w:qFormat/>
-  </w:style>
-  <w:style w:type="character" w:default="1" w:styleId="Fontepargpadro">
-    <w:name w:val="Default Paragraph Font"/>
-    <w:uiPriority w:val="1"/>
-    <w:semiHidden/>
-    <w:unhideWhenUsed/>
-  </w:style>
-  <w:style w:type="table" w:default="1" w:styleId="Tabelanormal">
-    <w:name w:val="Normal Table"/>
-    <w:uiPriority w:val="99"/>
-    <w:semiHidden/>
-    <w:unhideWhenUsed/>
-    <w:tblPr>
-      <w:tblInd w:w="0" w:type="dxa"/>
-      <w:tblCellMar>
-        <w:top w:w="0" w:type="dxa"/>
-        <w:left w:w="108" w:type="dxa"/>
-        <w:bottom w:w="0" w:type="dxa"/>
-        <w:right w:w="108" w:type="dxa"/>
-      </w:tblCellMar>
-    </w:tblPr>
-  </w:style>
-  <w:style w:type="numbering" w:default="1" w:styleId="Semlista">
-    <w:name w:val="No List"/>
-    <w:uiPriority w:val="99"/>
-    <w:semiHidden/>
-    <w:unhideWhenUsed/>
-  </w:style>
-  <w:style w:type="paragraph" w:styleId="PargrafodaLista">
-    <w:name w:val="List Paragraph"/>
-    <w:basedOn w:val="Normal"/>
-    <w:uiPriority w:val="34"/>
-    <w:qFormat/>
-    <w:rsid w:val="00293414"/>
-    <w:pPr>
-      <w:ind w:left="720"/>
-      <w:contextualSpacing/>
-    </w:pPr>
-  </w:style>
-</w:styles>
-</file>
-
-<file path=word/stylesWithEffects.xml><?xml version="1.0" encoding="utf-8"?>
-<w:styles xmlns:wpc="http://schemas.microsoft.com/office/word/2010/wordprocessingCanvas" xmlns:mc="http://schemas.openxmlformats.org/markup-compatibility/2006" xmlns:o="urn:schemas-microsoft-com:office:office" xmlns:r="http://schemas.openxmlformats.org/officeDocument/2006/relationships" xmlns:m="http://schemas.openxmlformats.org/officeDocument/2006/math" xmlns:v="urn:schemas-microsoft-com:vml" xmlns:wp14="http://schemas.microsoft.com/office/word/2010/wordprocessingDrawing" xmlns:wp="http://schemas.openxmlformats.org/drawingml/2006/wordprocessingDrawing" xmlns:w10="urn:schemas-microsoft-com:office:word" xmlns:w="http://schemas.openxmlformats.org/wordprocessingml/2006/main" xmlns:w14="http://schemas.microsoft.com/office/word/2010/wordml" xmlns:wpg="http://schemas.microsoft.com/office/word/2010/wordprocessingGroup" xmlns:wpi="http://schemas.microsoft.com/office/word/2010/wordprocessingInk" xmlns:wne="http://schemas.microsoft.com/office/word/2006/wordml" xmlns:wps="http://schemas.microsoft.com/office/word/2010/wordprocessingShape" mc:Ignorable="w14 wp14">
-  <w:docDefaults>
-    <w:rPrDefault>
-      <w:rPr>
-        <w:rFonts w:asciiTheme="minorHAnsi" w:eastAsiaTheme="minorHAnsi" w:hAnsiTheme="minorHAnsi" w:cstheme="minorBidi"/>
-        <w:sz w:val="22"/>
-        <w:szCs w:val="22"/>
-        <w:lang w:val="pt-BR" w:eastAsia="en-US" w:bidi="ar-SA"/>
-      </w:rPr>
-    </w:rPrDefault>
-    <w:pPrDefault>
-      <w:pPr>
-        <w:spacing w:after="200" w:line="276" w:lineRule="auto"/>
-      </w:pPr>
-    </w:pPrDefault>
-  </w:docDefaults>
-  <w:latentStyles w:defLockedState="0" w:defUIPriority="99" w:defSemiHidden="1" w:defUnhideWhenUsed="1" w:defQFormat="0" w:count="267">
-    <w:lsdException w:name="Normal" w:semiHidden="0" w:uiPriority="0" w:unhideWhenUsed="0" w:qFormat="1"/>
-    <w:lsdException w:name="heading 1" w:semiHidden="0" w:uiPriority="9" w:unhideWhenUsed="0" w:qFormat="1"/>
-    <w:lsdException w:name="heading 2" w:uiPriority="9" w:qFormat="1"/>
-    <w:lsdException w:name="heading 3" w:uiPriority="9" w:qFormat="1"/>
-    <w:lsdException w:name="heading 4" w:uiPriority="9" w:qFormat="1"/>
-    <w:lsdException w:name="heading 5" w:uiPriority="9" w:qFormat="1"/>
-    <w:lsdException w:name="heading 6" w:uiPriority="9" w:qFormat="1"/>
-    <w:lsdException w:name="heading 7" w:uiPriority="9" w:qFormat="1"/>
-    <w:lsdException w:name="heading 8" w:uiPriority="9" w:qFormat="1"/>
-    <w:lsdException w:name="heading 9" w:uiPriority="9" w:qFormat="1"/>
-    <w:lsdException w:name="toc 1" w:uiPriority="39"/>
-    <w:lsdException w:name="toc 2" w:uiPriority="39"/>
-    <w:lsdException w:name="toc 3" w:uiPriority="39"/>
-    <w:lsdException w:name="toc 4" w:uiPriority="39"/>
-    <w:lsdException w:name="toc 5" w:uiPriority="39"/>
-    <w:lsdException w:name="toc 6" w:uiPriority="39"/>
-    <w:lsdException w:name="toc 7" w:uiPriority="39"/>
-    <w:lsdException w:name="toc 8" w:uiPriority="39"/>
-    <w:lsdException w:name="toc 9" w:uiPriority="39"/>
-    <w:lsdException w:name="caption" w:uiPriority="35" w:qFormat="1"/>
-    <w:lsdException w:name="Title" w:semiHidden="0" w:uiPriority="10" w:unhideWhenUsed="0" w:qFormat="1"/>
-    <w:lsdException w:name="Default Paragraph Font" w:uiPriority="1"/>
-    <w:lsdException w:name="Subtitle" w:semiHidden="0" w:uiPriority="11" w:unhideWhenUsed="0" w:qFormat="1"/>
-    <w:lsdException w:name="Strong" w:semiHidden="0" w:uiPriority="22" w:unhideWhenUsed="0" w:qFormat="1"/>
-    <w:lsdException w:name="Emphasis" w:semiHidden="0" w:uiPriority="20" w:unhideWhenUsed="0" w:qFormat="1"/>
-    <w:lsdException w:name="Table Grid" w:uiPriority="59"/>
-    <w:lsdException w:name="Placeholder Text" w:unhideWhenUsed="0"/>
-    <w:lsdException w:name="No Spacing" w:semiHidden="0" w:uiPriority="1" w:unhideWhenUsed="0" w:qFormat="1"/>
-    <w:lsdException w:name="Light Shading" w:semiHidden="0" w:uiPriority="60" w:unhideWhenUsed="0"/>
-    <w:lsdException w:name="Light List" w:semiHidden="0" w:uiPriority="61" w:unhideWhenUsed="0"/>
-    <w:lsdException w:name="Light Grid" w:semiHidden="0" w:uiPriority="62" w:unhideWhenUsed="0"/>
-    <w:lsdException w:name="Medium Shading 1" w:semiHidden="0" w:uiPriority="63" w:unhideWhenUsed="0"/>
-    <w:lsdException w:name="Medium Shading 2" w:semiHidden="0" w:uiPriority="64" w:unhideWhenUsed="0"/>
-    <w:lsdException w:name="Medium List 1" w:semiHidden="0" w:uiPriority="65" w:unhideWhenUsed="0"/>
-    <w:lsdException w:name="Medium List 2" w:semiHidden="0" w:uiPriority="66" w:unhideWhenUsed="0"/>
-    <w:lsdException w:name="Medium Grid 1" w:semiHidden="0" w:uiPriority="67" w:unhideWhenUsed="0"/>
-    <w:lsdException w:name="Medium Grid 2" w:semiHidden="0" w:uiPriority="68" w:unhideWhenUsed="0"/>
-    <w:lsdException w:name="Medium Grid 3" w:semiHidden="0" w:uiPriority="69" w:unhideWhenUsed="0"/>
-    <w:lsdException w:name="Dark List" w:semiHidden="0" w:uiPriority="70" w:unhideWhenUsed="0"/>
-    <w:lsdException w:name="Colorful Shading" w:semiHidden="0" w:uiPriority="71" w:unhideWhenUsed="0"/>
-    <w:lsdException w:name="Colorful List" w:semiHidden="0" w:uiPriority="72" w:unhideWhenUsed="0"/>
-    <w:lsdException w:name="Colorful Grid" w:semiHidden="0" w:uiPriority="73" w:unhideWhenUsed="0"/>
-    <w:lsdException w:name="Light Shading Accent 1" w:semiHidden="0" w:uiPriority="60" w:unhideWhenUsed="0"/>
-    <w:lsdException w:name="Light List Accent 1" w:semiHidden="0" w:uiPriority="61" w:unhideWhenUsed="0"/>
-    <w:lsdException w:name="Light Grid Accent 1" w:semiHidden="0" w:uiPriority="62" w:unhideWhenUsed="0"/>
-    <w:lsdException w:name="Medium Shading 1 Accent 1" w:semiHidden="0" w:uiPriority="63" w:unhideWhenUsed="0"/>
-    <w:lsdException w:name="Medium Shading 2 Accent 1" w:semiHidden="0" w:uiPriority="64" w:unhideWhenUsed="0"/>
-    <w:lsdException w:name="Medium List 1 Accent 1" w:semiHidden="0" w:uiPriority="65" w:unhideWhenUsed="0"/>
-    <w:lsdException w:name="Revision" w:unhideWhenUsed="0"/>
-    <w:lsdException w:name="List Paragraph" w:semiHidden="0" w:uiPriority="34" w:unhideWhenUsed="0" w:qFormat="1"/>
-    <w:lsdException w:name="Quote" w:semiHidden="0" w:uiPriority="29" w:unhideWhenUsed="0" w:qFormat="1"/>
-    <w:lsdException w:name="Intense Quote" w:semiHidden="0" w:uiPriority="30" w:unhideWhenUsed="0" w:qFormat="1"/>
-    <w:lsdException w:name="Medium List 2 Accent 1" w:semiHidden="0" w:uiPriority="66" w:unhideWhenUsed="0"/>
-    <w:lsdException w:name="Medium Grid 1 Accent 1" w:semiHidden="0" w:uiPriority="67" w:unhideWhenUsed="0"/>
-    <w:lsdException w:name="Medium Grid 2 Accent 1" w:semiHidden="0" w:uiPriority="68" w:unhideWhenUsed="0"/>
-    <w:lsdException w:name="Medium Grid 3 Accent 1" w:semiHidden="0" w:uiPriority="69" w:unhideWhenUsed="0"/>
-    <w:lsdException w:name="Dark List Accent 1" w:semiHidden="0" w:uiPriority="70" w:unhideWhenUsed="0"/>
-    <w:lsdException w:name="Colorful Shading Accent 1" w:semiHidden="0" w:uiPriority="71" w:unhideWhenUsed="0"/>
-    <w:lsdException w:name="Colorful List Accent 1" w:semiHidden="0" w:uiPriority="72" w:unhideWhenUsed="0"/>
-    <w:lsdException w:name="Colorful Grid Accent 1" w:semiHidden="0" w:uiPriority="73" w:unhideWhenUsed="0"/>
-    <w:lsdException w:name="Light Shading Accent 2" w:semiHidden="0" w:uiPriority="60" w:unhideWhenUsed="0"/>
-    <w:lsdException w:name="Light List Accent 2" w:semiHidden="0" w:uiPriority="61" w:unhideWhenUsed="0"/>
-    <w:lsdException w:name="Light Grid Accent 2" w:semiHidden="0" w:uiPriority="62" w:unhideWhenUsed="0"/>
-    <w:lsdException w:name="Medium Shading 1 Accent 2" w:semiHidden="0" w:uiPriority="63" w:unhideWhenUsed="0"/>
-    <w:lsdException w:name="Medium Shading 2 Accent 2" w:semiHidden="0" w:uiPriority="64" w:unhideWhenUsed="0"/>
-    <w:lsdException w:name="Medium List 1 Accent 2" w:semiHidden="0" w:uiPriority="65" w:unhideWhenUsed="0"/>
-    <w:lsdException w:name="Medium List 2 Accent 2" w:semiHidden="0" w:uiPriority="66" w:unhideWhenUsed="0"/>
-    <w:lsdException w:name="Medium Grid 1 Accent 2" w:semiHidden="0" w:uiPriority="67" w:unhideWhenUsed="0"/>
-    <w:lsdException w:name="Medium Grid 2 Accent 2" w:semiHidden="0" w:uiPriority="68" w:unhideWhenUsed="0"/>
-    <w:lsdException w:name="Medium Grid 3 Accent 2" w:semiHidden="0" w:uiPriority="69" w:unhideWhenUsed="0"/>
-    <w:lsdException w:name="Dark List Accent 2" w:semiHidden="0" w:uiPriority="70" w:unhideWhenUsed="0"/>
-    <w:lsdException w:name="Colorful Shading Accent 2" w:semiHidden="0" w:uiPriority="71" w:unhideWhenUsed="0"/>
-    <w:lsdException w:name="Colorful List Accent 2" w:semiHidden="0" w:uiPriority="72" w:unhideWhenUsed="0"/>
-    <w:lsdException w:name="Colorful Grid Accent 2" w:semiHidden="0" w:uiPriority="73" w:unhideWhenUsed="0"/>
-    <w:lsdException w:name="Light Shading Accent 3" w:semiHidden="0" w:uiPriority="60" w:unhideWhenUsed="0"/>
-    <w:lsdException w:name="Light List Accent 3" w:semiHidden="0" w:uiPriority="61" w:unhideWhenUsed="0"/>
-    <w:lsdException w:name="Light Grid Accent 3" w:semiHidden="0" w:uiPriority="62" w:unhideWhenUsed="0"/>
-    <w:lsdException w:name="Medium Shading 1 Accent 3" w:semiHidden="0" w:uiPriority="63" w:unhideWhenUsed="0"/>
-    <w:lsdException w:name="Medium Shading 2 Accent 3" w:semiHidden="0" w:uiPriority="64" w:unhideWhenUsed="0"/>
-    <w:lsdException w:name="Medium List 1 Accent 3" w:semiHidden="0" w:uiPriority="65" w:unhideWhenUsed="0"/>
-    <w:lsdException w:name="Medium List 2 Accent 3" w:semiHidden="0" w:uiPriority="66" w:unhideWhenUsed="0"/>
-    <w:lsdException w:name="Medium Grid 1 Accent 3" w:semiHidden="0" w:uiPriority="67" w:unhideWhenUsed="0"/>
-    <w:lsdException w:name="Medium Grid 2 Accent 3" w:semiHidden="0" w:uiPriority="68" w:unhideWhenUsed="0"/>
-    <w:lsdException w:name="Medium Grid 3 Accent 3" w:semiHidden="0" w:uiPriority="69" w:unhideWhenUsed="0"/>
-    <w:lsdException w:name="Dark List Accent 3" w:semiHidden="0" w:uiPriority="70" w:unhideWhenUsed="0"/>
-    <w:lsdException w:name="Colorful Shading Accent 3" w:semiHidden="0" w:uiPriority="71" w:unhideWhenUsed="0"/>
-    <w:lsdException w:name="Colorful List Accent 3" w:semiHidden="0" w:uiPriority="72" w:unhideWhenUsed="0"/>
-    <w:lsdException w:name="Colorful Grid Accent 3" w:semiHidden="0" w:uiPriority="73" w:unhideWhenUsed="0"/>
-    <w:lsdException w:name="Light Shading Accent 4" w:semiHidden="0" w:uiPriority="60" w:unhideWhenUsed="0"/>
-    <w:lsdException w:name="Light List Accent 4" w:semiHidden="0" w:uiPriority="61" w:unhideWhenUsed="0"/>
-    <w:lsdException w:name="Light Grid Accent 4" w:semiHidden="0" w:uiPriority="62" w:unhideWhenUsed="0"/>
-    <w:lsdException w:name="Medium Shading 1 Accent 4" w:semiHidden="0" w:uiPriority="63" w:unhideWhenUsed="0"/>
-    <w:lsdException w:name="Medium Shading 2 Accent 4" w:semiHidden="0" w:uiPriority="64" w:unhideWhenUsed="0"/>
-    <w:lsdException w:name="Medium List 1 Accent 4" w:semiHidden="0" w:uiPriority="65" w:unhideWhenUsed="0"/>
-    <w:lsdException w:name="Medium List 2 Accent 4" w:semiHidden="0" w:uiPriority="66" w:unhideWhenUsed="0"/>
-    <w:lsdException w:name="Medium Grid 1 Accent 4" w:semiHidden="0" w:uiPriority="67" w:unhideWhenUsed="0"/>
-    <w:lsdException w:name="Medium Grid 2 Accent 4" w:semiHidden="0" w:uiPriority="68" w:unhideWhenUsed="0"/>
-    <w:lsdException w:name="Medium Grid 3 Accent 4" w:semiHidden="0" w:uiPriority="69" w:unhideWhenUsed="0"/>
-    <w:lsdException w:name="Dark List Accent 4" w:semiHidden="0" w:uiPriority="70" w:unhideWhenUsed="0"/>
-    <w:lsdException w:name="Colorful Shading Accent 4" w:semiHidden="0" w:uiPriority="71" w:unhideWhenUsed="0"/>
-    <w:lsdException w:name="Colorful List Accent 4" w:semiHidden="0" w:uiPriority="72" w:unhideWhenUsed="0"/>
-    <w:lsdException w:name="Colorful Grid Accent 4" w:semiHidden="0" w:uiPriority="73" w:unhideWhenUsed="0"/>
-    <w:lsdException w:name="Light Shading Accent 5" w:semiHidden="0" w:uiPriority="60" w:unhideWhenUsed="0"/>
-    <w:lsdException w:name="Light List Accent 5" w:semiHidden="0" w:uiPriority="61" w:unhideWhenUsed="0"/>
-    <w:lsdException w:name="Light Grid Accent 5" w:semiHidden="0" w:uiPriority="62" w:unhideWhenUsed="0"/>
-    <w:lsdException w:name="Medium Shading 1 Accent 5" w:semiHidden="0" w:uiPriority="63" w:unhideWhenUsed="0"/>
-    <w:lsdException w:name="Medium Shading 2 Accent 5" w:semiHidden="0" w:uiPriority="64" w:unhideWhenUsed="0"/>
-    <w:lsdException w:name="Medium List 1 Accent 5" w:semiHidden="0" w:uiPriority="65" w:unhideWhenUsed="0"/>
-    <w:lsdException w:name="Medium List 2 Accent 5" w:semiHidden="0" w:uiPriority="66" w:unhideWhenUsed="0"/>
-    <w:lsdException w:name="Medium Grid 1 Accent 5" w:semiHidden="0" w:uiPriority="67" w:unhideWhenUsed="0"/>
-    <w:lsdException w:name="Medium Grid 2 Accent 5" w:semiHidden="0" w:uiPriority="68" w:unhideWhenUsed="0"/>
-    <w:lsdException w:name="Medium Grid 3 Accent 5" w:semiHidden="0" w:uiPriority="69" w:unhideWhenUsed="0"/>
-    <w:lsdException w:name="Dark List Accent 5" w:semiHidden="0" w:uiPriority="70" w:unhideWhenUsed="0"/>
-    <w:lsdException w:name="Colorful Shading Accent 5" w:semiHidden="0" w:uiPriority="71" w:unhideWhenUsed="0"/>
-    <w:lsdException w:name="Colorful List Accent 5" w:semiHidden="0" w:uiPriority="72" w:unhideWhenUsed="0"/>
-    <w:lsdException w:name="Colorful Grid Accent 5" w:semiHidden="0" w:uiPriority="73" w:unhideWhenUsed="0"/>
-    <w:lsdException w:name="Light Shading Accent 6" w:semiHidden="0" w:uiPriority="60" w:unhideWhenUsed="0"/>
-    <w:lsdException w:name="Light List Accent 6" w:semiHidden="0" w:uiPriority="61" w:unhideWhenUsed="0"/>
-    <w:lsdException w:name="Light Grid Accent 6" w:semiHidden="0" w:uiPriority="62" w:unhideWhenUsed="0"/>
-    <w:lsdException w:name="Medium Shading 1 Accent 6" w:semiHidden="0" w:uiPriority="63" w:unhideWhenUsed="0"/>
-    <w:lsdException w:name="Medium Shading 2 Accent 6" w:semiHidden="0" w:uiPriority="64" w:unhideWhenUsed="0"/>
-    <w:lsdException w:name="Medium List 1 Accent 6" w:semiHidden="0" w:uiPriority="65" w:unhideWhenUsed="0"/>
-    <w:lsdException w:name="Medium List 2 Accent 6" w:semiHidden="0" w:uiPriority="66" w:unhideWhenUsed="0"/>
-    <w:lsdException w:name="Medium Grid 1 Accent 6" w:semiHidden="0" w:uiPriority="67" w:unhideWhenUsed="0"/>
-    <w:lsdException w:name="Medium Grid 2 Accent 6" w:semiHidden="0" w:uiPriority="68" w:unhideWhenUsed="0"/>
-    <w:lsdException w:name="Medium Grid 3 Accent 6" w:semiHidden="0" w:uiPriority="69" w:unhideWhenUsed="0"/>
-    <w:lsdException w:name="Dark List Accent 6" w:semiHidden="0" w:uiPriority="70" w:unhideWhenUsed="0"/>
-    <w:lsdException w:name="Colorful Shading Accent 6" w:semiHidden="0" w:uiPriority="71" w:unhideWhenUsed="0"/>
-    <w:lsdException w:name="Colorful List Accent 6" w:semiHidden="0" w:uiPriority="72" w:unhideWhenUsed="0"/>
-    <w:lsdException w:name="Colorful Grid Accent 6" w:semiHidden="0" w:uiPriority="73" w:unhideWhenUsed="0"/>
-    <w:lsdException w:name="Subtle Emphasis" w:semiHidden="0" w:uiPriority="19" w:unhideWhenUsed="0" w:qFormat="1"/>
-    <w:lsdException w:name="Intense Emphasis" w:semiHidden="0" w:uiPriority="21" w:unhideWhenUsed="0" w:qFormat="1"/>
-    <w:lsdException w:name="Subtle Reference" w:semiHidden="0" w:uiPriority="31" w:unhideWhenUsed="0" w:qFormat="1"/>
-    <w:lsdException w:name="Intense Reference" w:semiHidden="0" w:uiPriority="32" w:unhideWhenUsed="0" w:qFormat="1"/>
-    <w:lsdException w:name="Book Title" w:semiHidden="0" w:uiPriority="33" w:unhideWhenUsed="0" w:qFormat="1"/>
-    <w:lsdException w:name="Bibliography" w:uiPriority="37"/>
-    <w:lsdException w:name="TOC Heading" w:uiPriority="39" w:qFormat="1"/>
+  <w:latentStyles w:defLockedState="0" w:defUIPriority="99" w:defSemiHidden="0" w:defUnhideWhenUsed="0" w:defQFormat="0" w:count="377">
+    <w:lsdException w:name="Normal" w:uiPriority="0" w:qFormat="1"/>
+    <w:lsdException w:name="heading 1" w:uiPriority="9" w:qFormat="1"/>
+    <w:lsdException w:name="heading 2" w:semiHidden="1" w:uiPriority="9" w:unhideWhenUsed="1" w:qFormat="1"/>
+    <w:lsdException w:name="heading 3" w:semiHidden="1" w:uiPriority="9" w:unhideWhenUsed="1" w:qFormat="1"/>
+    <w:lsdException w:name="heading 4" w:semiHidden="1" w:uiPriority="9" w:unhideWhenUsed="1" w:qFormat="1"/>
+    <w:lsdException w:name="heading 5" w:semiHidden="1" w:uiPriority="9" w:unhideWhenUsed="1" w:qFormat="1"/>
+    <w:lsdException w:name="heading 6" w:semiHidden="1" w:uiPriority="9" w:unhideWhenUsed="1" w:qFormat="1"/>
+    <w:lsdException w:name="heading 7" w:semiHidden="1" w:uiPriority="9" w:unhideWhenUsed="1" w:qFormat="1"/>
+    <w:lsdException w:name="heading 8" w:semiHidden="1" w:uiPriority="9" w:unhideWhenUsed="1" w:qFormat="1"/>
+    <w:lsdException w:name="heading 9" w:semiHidden="1" w:uiPriority="9" w:unhideWhenUsed="1" w:qFormat="1"/>
+    <w:lsdException w:name="index 1" w:semiHidden="1" w:unhideWhenUsed="1"/>
+    <w:lsdException w:name="index 2" w:semiHidden="1" w:unhideWhenUsed="1"/>
+    <w:lsdException w:name="index 3" w:semiHidden="1" w:unhideWhenUsed="1"/>
+    <w:lsdException w:name="index 4" w:semiHidden="1" w:unhideWhenUsed="1"/>
+    <w:lsdException w:name="index 5" w:semiHidden="1" w:unhideWhenUsed="1"/>
+    <w:lsdException w:name="index 6" w:semiHidden="1" w:unhideWhenUsed="1"/>
+    <w:lsdException w:name="index 7" w:semiHidden="1" w:unhideWhenUsed="1"/>
+    <w:lsdException w:name="index 8" w:semiHidden="1" w:unhideWhenUsed="1"/>
+    <w:lsdException w:name="index 9" w:semiHidden="1" w:unhideWhenUsed="1"/>
+    <w:lsdException w:name="toc 1" w:semiHidden="1" w:uiPriority="39" w:unhideWhenUsed="1"/>
+    <w:lsdException w:name="toc 2" w:semiHidden="1" w:uiPriority="39" w:unhideWhenUsed="1"/>
+    <w:lsdException w:name="toc 3" w:semiHidden="1" w:uiPriority="39" w:unhideWhenUsed="1"/>
+    <w:lsdException w:name="toc 4" w:semiHidden="1" w:uiPriority="39" w:unhideWhenUsed="1"/>
+    <w:lsdException w:name="toc 5" w:semiHidden="1" w:uiPriority="39" w:unhideWhenUsed="1"/>
+    <w:lsdException w:name="toc 6" w:semiHidden="1" w:uiPriority="39" w:unhideWhenUsed="1"/>
+    <w:lsdException w:name="toc 7" w:semiHidden="1" w:uiPriority="39" w:unhideWhenUsed="1"/>
+    <w:lsdException w:name="toc 8" w:semiHidden="1" w:uiPriority="39" w:unhideWhenUsed="1"/>
+    <w:lsdException w:name="toc 9" w:semiHidden="1" w:uiPriority="39" w:unhideWhenUsed="1"/>
+    <w:lsdException w:name="Normal Indent" w:semiHidden="1" w:unhideWhenUsed="1"/>
+    <w:lsdException w:name="footnote text" w:semiHidden="1" w:unhideWhenUsed="1"/>
+    <w:lsdException w:name="annotation text" w:semiHidden="1" w:unhideWhenUsed="1"/>
+    <w:lsdException w:name="header" w:semiHidden="1" w:unhideWhenUsed="1"/>
+    <w:lsdException w:name="footer" w:semiHidden="1" w:unhideWhenUsed="1"/>
+    <w:lsdException w:name="index heading" w:semiHidden="1" w:unhideWhenUsed="1"/>
+    <w:lsdException w:name="caption" w:semiHidden="1" w:uiPriority="35" w:unhideWhenUsed="1" w:qFormat="1"/>
+    <w:lsdException w:name="table of figures" w:semiHidden="1" w:unhideWhenUsed="1"/>
+    <w:lsdException w:name="envelope address" w:semiHidden="1" w:unhideWhenUsed="1"/>
+    <w:lsdException w:name="envelope return" w:semiHidden="1" w:unhideWhenUsed="1"/>
+    <w:lsdException w:name="footnote reference" w:semiHidden="1" w:unhideWhenUsed="1"/>
+    <w:lsdException w:name="annotation reference" w:semiHidden="1" w:unhideWhenUsed="1"/>
+    <w:lsdException w:name="line number" w:semiHidden="1" w:unhideWhenUsed="1"/>
+    <w:lsdException w:name="page number" w:semiHidden="1" w:unhideWhenUsed="1"/>
+    <w:lsdException w:name="endnote reference" w:semiHidden="1" w:unhideWhenUsed="1"/>
+    <w:lsdException w:name="endnote text" w:semiHidden="1" w:unhideWhenUsed="1"/>
+    <w:lsdException w:name="table of authorities" w:semiHidden="1" w:unhideWhenUsed="1"/>
+    <w:lsdException w:name="macro" w:semiHidden="1" w:unhideWhenUsed="1"/>
+    <w:lsdException w:name="toa heading" w:semiHidden="1" w:unhideWhenUsed="1"/>
+    <w:lsdException w:name="List" w:semiHidden="1" w:unhideWhenUsed="1"/>
+    <w:lsdException w:name="List Bullet" w:semiHidden="1" w:unhideWhenUsed="1"/>
+    <w:lsdException w:name="List Number" w:semiHidden="1" w:unhideWhenUsed="1"/>
+    <w:lsdException w:name="List 2" w:semiHidden="1" w:unhideWhenUsed="1"/>
+    <w:lsdException w:name="List 3" w:semiHidden="1" w:unhideWhenUsed="1"/>
+    <w:lsdException w:name="List 4" w:semiHidden="1" w:unhideWhenUsed="1"/>
+    <w:lsdException w:name="List 5" w:semiHidden="1" w:unhideWhenUsed="1"/>
+    <w:lsdException w:name="List Bullet 2" w:semiHidden="1" w:unhideWhenUsed="1"/>
+    <w:lsdException w:name="List Bullet 3" w:semiHidden="1" w:unhideWhenUsed="1"/>
+    <w:lsdException w:name="List Bullet 4" w:semiHidden="1" w:unhideWhenUsed="1"/>
+    <w:lsdException w:name="List Bullet 5" w:semiHidden="1" w:unhideWhenUsed="1"/>
+    <w:lsdException w:name="List Number 2" w:semiHidden="1" w:unhideWhenUsed="1"/>
+    <w:lsdException w:name="List Number 3" w:semiHidden="1" w:unhideWhenUsed="1"/>
+    <w:lsdException w:name="List Number 4" w:semiHidden="1" w:unhideWhenUsed="1"/>
+    <w:lsdException w:name="List Number 5" w:semiHidden="1" w:unhideWhenUsed="1"/>
+    <w:lsdException w:name="Title" w:uiPriority="10" w:qFormat="1"/>
+    <w:lsdException w:name="Closing" w:semiHidden="1" w:unhideWhenUsed="1"/>
+    <w:lsdException w:name="Signature" w:semiHidden="1" w:unhideWhenUsed="1"/>
+    <w:lsdException w:name="Default Paragraph Font" w:semiHidden="1" w:uiPriority="1" w:unhideWhenUsed="1"/>
+    <w:lsdException w:name="Body Text" w:semiHidden="1" w:unhideWhenUsed="1"/>
+    <w:lsdException w:name="Body Text Indent" w:semiHidden="1" w:unhideWhenUsed="1"/>
+    <w:lsdException w:name="List Continue" w:semiHidden="1" w:unhideWhenUsed="1"/>
+    <w:lsdException w:name="List Continue 2" w:semiHidden="1" w:unhideWhenUsed="1"/>
+    <w:lsdException w:name="List Continue 3" w:semiHidden="1" w:unhideWhenUsed="1"/>
+    <w:lsdException w:name="List Continue 4" w:semiHidden="1" w:unhideWhenUsed="1"/>
+    <w:lsdException w:name="List Continue 5" w:semiHidden="1" w:unhideWhenUsed="1"/>
+    <w:lsdException w:name="Message Header" w:semiHidden="1" w:unhideWhenUsed="1"/>
+    <w:lsdException w:name="Subtitle" w:uiPriority="11" w:qFormat="1"/>
+    <w:lsdException w:name="Salutation" w:semiHidden="1" w:unhideWhenUsed="1"/>
+    <w:lsdException w:name="Date" w:semiHidden="1" w:unhideWhenUsed="1"/>
+    <w:lsdException w:name="Body Text First Indent" w:semiHidden="1" w:unhideWhenUsed="1"/>
+    <w:lsdException w:name="Body Text First Indent 2" w:semiHidden="1" w:unhideWhenUsed="1"/>
+    <w:lsdException w:name="Note Heading" w:semiHidden="1" w:unhideWhenUsed="1"/>
+    <w:lsdException w:name="Body Text 2" w:semiHidden="1" w:unhideWhenUsed="1"/>
+    <w:lsdException w:name="Body Text 3" w:semiHidden="1" w:unhideWhenUsed="1"/>
+    <w:lsdException w:name="Body Text Indent 2" w:semiHidden="1" w:unhideWhenUsed="1"/>
+    <w:lsdException w:name="Body Text Indent 3" w:semiHidden="1" w:unhideWhenUsed="1"/>
+    <w:lsdException w:name="Block Text" w:semiHidden="1" w:unhideWhenUsed="1"/>
+    <w:lsdException w:name="Hyperlink" w:semiHidden="1" w:unhideWhenUsed="1"/>
+    <w:lsdException w:name="FollowedHyperlink" w:semiHidden="1" w:unhideWhenUsed="1"/>
+    <w:lsdException w:name="Strong" w:uiPriority="22" w:qFormat="1"/>
+    <w:lsdException w:name="Emphasis" w:uiPriority="20" w:qFormat="1"/>
+    <w:lsdException w:name="Document Map" w:semiHidden="1" w:unhideWhenUsed="1"/>
+    <w:lsdException w:name="Plain Text" w:semiHidden="1" w:unhideWhenUsed="1"/>
+    <w:lsdException w:name="E-mail Signature" w:semiHidden="1" w:unhideWhenUsed="1"/>
+    <w:lsdException w:name="HTML Top of Form" w:semiHidden="1" w:unhideWhenUsed="1"/>
+    <w:lsdException w:name="HTML Bottom of Form" w:semiHidden="1" w:unhideWhenUsed="1"/>
+    <w:lsdException w:name="Normal (Web)" w:semiHidden="1" w:unhideWhenUsed="1"/>
+    <w:lsdException w:name="HTML Acronym" w:semiHidden="1" w:unhideWhenUsed="1"/>
+    <w:lsdException w:name="HTML Address" w:semiHidden="1" w:unhideWhenUsed="1"/>
+    <w:lsdException w:name="HTML Cite" w:semiHidden="1" w:unhideWhenUsed="1"/>
+    <w:lsdException w:name="HTML Code" w:semiHidden="1" w:unhideWhenUsed="1"/>
+    <w:lsdException w:name="HTML Definition" w:semiHidden="1" w:unhideWhenUsed="1"/>
+    <w:lsdException w:name="HTML Keyboard" w:semiHidden="1" w:unhideWhenUsed="1"/>
+    <w:lsdException w:name="HTML Preformatted" w:semiHidden="1" w:unhideWhenUsed="1"/>
+    <w:lsdException w:name="HTML Sample" w:semiHidden="1" w:unhideWhenUsed="1"/>
+    <w:lsdException w:name="HTML Typewriter" w:semiHidden="1" w:unhideWhenUsed="1"/>
+    <w:lsdException w:name="HTML Variable" w:semiHidden="1" w:unhideWhenUsed="1"/>
+    <w:lsdException w:name="Normal Table" w:semiHidden="1" w:unhideWhenUsed="1"/>
+    <w:lsdException w:name="annotation subject" w:semiHidden="1" w:unhideWhenUsed="1"/>
+    <w:lsdException w:name="No List" w:semiHidden="1" w:unhideWhenUsed="1"/>
+    <w:lsdException w:name="Outline List 1" w:semiHidden="1" w:unhideWhenUsed="1"/>
+    <w:lsdException w:name="Outline List 2" w:semiHidden="1" w:unhideWhenUsed="1"/>
+    <w:lsdException w:name="Outline List 3" w:semiHidden="1" w:unhideWhenUsed="1"/>
+    <w:lsdException w:name="Table Simple 1" w:semiHidden="1" w:unhideWhenUsed="1"/>
+    <w:lsdException w:name="Table Simple 2" w:semiHidden="1" w:unhideWhenUsed="1"/>
+    <w:lsdException w:name="Table Simple 3" w:semiHidden="1" w:unhideWhenUsed="1"/>
+    <w:lsdException w:name="Table Classic 1" w:semiHidden="1" w:unhideWhenUsed="1"/>
+    <w:lsdException w:name="Table Classic 2" w:semiHidden="1" w:unhideWhenUsed="1"/>
+    <w:lsdException w:name="Table Classic 3" w:semiHidden="1" w:unhideWhenUsed="1"/>
+    <w:lsdException w:name="Table Classic 4" w:semiHidden="1" w:unhideWhenUsed="1"/>
+    <w:lsdException w:name="Table Colorful 1" w:semiHidden="1" w:unhideWhenUsed="1"/>
+    <w:lsdException w:name="Table Colorful 2" w:semiHidden="1" w:unhideWhenUsed="1"/>
+    <w:lsdException w:name="Table Colorful 3" w:semiHidden="1" w:unhideWhenUsed="1"/>
+    <w:lsdException w:name="Table Columns 1" w:semiHidden="1" w:unhideWhenUsed="1"/>
+    <w:lsdException w:name="Table Columns 2" w:semiHidden="1" w:unhideWhenUsed="1"/>
+    <w:lsdException w:name="Table Columns 3" w:semiHidden="1" w:unhideWhenUsed="1"/>
+    <w:lsdException w:name="Table Columns 4" w:semiHidden="1" w:unhideWhenUsed="1"/>
+    <w:lsdException w:name="Table Columns 5" w:semiHidden="1" w:unhideWhenUsed="1"/>
+    <w:lsdException w:name="Table Grid 1" w:semiHidden="1" w:unhideWhenUsed="1"/>
+    <w:lsdException w:name="Table Grid 2" w:semiHidden="1" w:unhideWhenUsed="1"/>
+    <w:lsdException w:name="Table Grid 3" w:semiHidden="1" w:unhideWhenUsed="1"/>
+    <w:lsdException w:name="Table Grid 4" w:semiHidden="1" w:unhideWhenUsed="1"/>
+    <w:lsdException w:name="Table Grid 5" w:semiHidden="1" w:unhideWhenUsed="1"/>
+    <w:lsdException w:name="Table Grid 6" w:semiHidden="1" w:unhideWhenUsed="1"/>
+    <w:lsdException w:name="Table Grid 7" w:semiHidden="1" w:unhideWhenUsed="1"/>
+    <w:lsdException w:name="Table Grid 8" w:semiHidden="1" w:unhideWhenUsed="1"/>
+    <w:lsdException w:name="Table List 1" w:semiHidden="1" w:unhideWhenUsed="1"/>
+    <w:lsdException w:name="Table List 2" w:semiHidden="1" w:unhideWhenUsed="1"/>
+    <w:lsdException w:name="Table List 3" w:semiHidden="1" w:unhideWhenUsed="1"/>
+    <w:lsdException w:name="Table List 4" w:semiHidden="1" w:unhideWhenUsed="1"/>
+    <w:lsdException w:name="Table List 5" w:semiHidden="1" w:unhideWhenUsed="1"/>
+    <w:lsdException w:name="Table List 6" w:semiHidden="1" w:unhideWhenUsed="1"/>
+    <w:lsdException w:name="Table List 7" w:semiHidden="1" w:unhideWhenUsed="1"/>
+    <w:lsdException w:name="Table List 8" w:semiHidden="1" w:unhideWhenUsed="1"/>
+    <w:lsdException w:name="Table 3D effects 1" w:semiHidden="1" w:unhideWhenUsed="1"/>
+    <w:lsdException w:name="Table 3D effects 2" w:semiHidden="1" w:unhideWhenUsed="1"/>
+    <w:lsdException w:name="Table 3D effects 3" w:semiHidden="1" w:unhideWhenUsed="1"/>
+    <w:lsdException w:name="Table Contemporary" w:semiHidden="1" w:unhideWhenUsed="1"/>
+    <w:lsdException w:name="Table Elegant" w:semiHidden="1" w:unhideWhenUsed="1"/>
+    <w:lsdException w:name="Table Professional" w:semiHidden="1" w:unhideWhenUsed="1"/>
+    <w:lsdException w:name="Table Subtle 1" w:semiHidden="1" w:unhideWhenUsed="1"/>
+    <w:lsdException w:name="Table Subtle 2" w:semiHidden="1" w:unhideWhenUsed="1"/>
+    <w:lsdException w:name="Table Web 1" w:semiHidden="1" w:unhideWhenUsed="1"/>
+    <w:lsdException w:name="Table Web 2" w:semiHidden="1" w:unhideWhenUsed="1"/>
+    <w:lsdException w:name="Table Web 3" w:semiHidden="1" w:unhideWhenUsed="1"/>
+    <w:lsdException w:name="Balloon Text" w:semiHidden="1" w:unhideWhenUsed="1"/>
+    <w:lsdException w:name="Table Grid" w:semiHidden="1" w:uiPriority="59" w:unhideWhenUsed="1"/>
+    <w:lsdException w:name="Table Theme" w:semiHidden="1" w:unhideWhenUsed="1"/>
+    <w:lsdException w:name="Placeholder Text" w:semiHidden="1"/>
+    <w:lsdException w:name="No Spacing" w:uiPriority="1" w:qFormat="1"/>
+    <w:lsdException w:name="Light Shading" w:uiPriority="60"/>
+    <w:lsdException w:name="Light List" w:uiPriority="61"/>
+    <w:lsdException w:name="Light Grid" w:uiPriority="62"/>
+    <w:lsdException w:name="Medium Shading 1" w:uiPriority="63"/>
+    <w:lsdException w:name="Medium Shading 2" w:uiPriority="64"/>
+    <w:lsdException w:name="Medium List 1" w:uiPriority="65"/>
+    <w:lsdException w:name="Medium List 2" w:uiPriority="66"/>
+    <w:lsdException w:name="Medium Grid 1" w:uiPriority="67"/>
+    <w:lsdException w:name="Medium Grid 2" w:uiPriority="68"/>
+    <w:lsdException w:name="Medium Grid 3" w:uiPriority="69"/>
+    <w:lsdException w:name="Dark List" w:uiPriority="70"/>
+    <w:lsdException w:name="Colorful Shading" w:uiPriority="71"/>
+    <w:lsdException w:name="Colorful List" w:uiPriority="72"/>
+    <w:lsdException w:name="Colorful Grid" w:uiPriority="73"/>
+    <w:lsdException w:name="Light Shading Accent 1" w:uiPriority="60"/>
+    <w:lsdException w:name="Light List Accent 1" w:uiPriority="61"/>
+    <w:lsdException w:name="Light Grid Accent 1" w:uiPriority="62"/>
+    <w:lsdException w:name="Medium Shading 1 Accent 1" w:uiPriority="63"/>
+    <w:lsdException w:name="Medium Shading 2 Accent 1" w:uiPriority="64"/>
+    <w:lsdException w:name="Medium List 1 Accent 1" w:uiPriority="65"/>
+    <w:lsdException w:name="Revision" w:semiHidden="1"/>
+    <w:lsdException w:name="List Paragraph" w:uiPriority="34" w:qFormat="1"/>
+    <w:lsdException w:name="Quote" w:uiPriority="29" w:qFormat="1"/>
+    <w:lsdException w:name="Intense Quote" w:uiPriority="30" w:qFormat="1"/>
+    <w:lsdException w:name="Medium List 2 Accent 1" w:uiPriority="66"/>
+    <w:lsdException w:name="Medium Grid 1 Accent 1" w:uiPriority="67"/>
+    <w:lsdException w:name="Medium Grid 2 Accent 1" w:uiPriority="68"/>
+    <w:lsdException w:name="Medium Grid 3 Accent 1" w:uiPriority="69"/>
+    <w:lsdException w:name="Dark List Accent 1" w:uiPriority="70"/>
+    <w:lsdException w:name="Colorful Shading Accent 1" w:uiPriority="71"/>
+    <w:lsdException w:name="Colorful List Accent 1" w:uiPriority="72"/>
+    <w:lsdException w:name="Colorful Grid Accent 1" w:uiPriority="73"/>
+    <w:lsdException w:name="Light Shading Accent 2" w:uiPriority="60"/>
+    <w:lsdException w:name="Light List Accent 2" w:uiPriority="61"/>
+    <w:lsdException w:name="Light Grid Accent 2" w:uiPriority="62"/>
+    <w:lsdException w:name="Medium Shading 1 Accent 2" w:uiPriority="63"/>
+    <w:lsdException w:name="Medium Shading 2 Accent 2" w:uiPriority="64"/>
+    <w:lsdException w:name="Medium List 1 Accent 2" w:uiPriority="65"/>
+    <w:lsdException w:name="Medium List 2 Accent 2" w:uiPriority="66"/>
+    <w:lsdException w:name="Medium Grid 1 Accent 2" w:uiPriority="67"/>
+    <w:lsdException w:name="Medium Grid 2 Accent 2" w:uiPriority="68"/>
+    <w:lsdException w:name="Medium Grid 3 Accent 2" w:uiPriority="69"/>
+    <w:lsdException w:name="Dark List Accent 2" w:uiPriority="70"/>
+    <w:lsdException w:name="Colorful Shading Accent 2" w:uiPriority="71"/>
+    <w:lsdException w:name="Colorful List Accent 2" w:uiPriority="72"/>
+    <w:lsdException w:name="Colorful Grid Accent 2" w:uiPriority="73"/>
+    <w:lsdException w:name="Light Shading Accent 3" w:uiPriority="60"/>
+    <w:lsdException w:name="Light List Accent 3" w:uiPriority="61"/>
+    <w:lsdException w:name="Light Grid Accent 3" w:uiPriority="62"/>
+    <w:lsdException w:name="Medium Shading 1 Accent 3" w:uiPriority="63"/>
+    <w:lsdException w:name="Medium Shading 2 Accent 3" w:uiPriority="64"/>
+    <w:lsdException w:name="Medium List 1 Accent 3" w:uiPriority="65"/>
+    <w:lsdException w:name="Medium List 2 Accent 3" w:uiPriority="66"/>
+    <w:lsdException w:name="Medium Grid 1 Accent 3" w:uiPriority="67"/>
+    <w:lsdException w:name="Medium Grid 2 Accent 3" w:uiPriority="68"/>
+    <w:lsdException w:name="Medium Grid 3 Accent 3" w:uiPriority="69"/>
+    <w:lsdException w:name="Dark List Accent 3" w:uiPriority="70"/>
+    <w:lsdException w:name="Colorful Shading Accent 3" w:uiPriority="71"/>
+    <w:lsdException w:name="Colorful List Accent 3" w:uiPriority="72"/>
+    <w:lsdException w:name="Colorful Grid Accent 3" w:uiPriority="73"/>
+    <w:lsdException w:name="Light Shading Accent 4" w:uiPriority="60"/>
+    <w:lsdException w:name="Light List Accent 4" w:uiPriority="61"/>
+    <w:lsdException w:name="Light Grid Accent 4" w:uiPriority="62"/>
+    <w:lsdException w:name="Medium Shading 1 Accent 4" w:uiPriority="63"/>
+    <w:lsdException w:name="Medium Shading 2 Accent 4" w:uiPriority="64"/>
+    <w:lsdException w:name="Medium List 1 Accent 4" w:uiPriority="65"/>
+    <w:lsdException w:name="Medium List 2 Accent 4" w:uiPriority="66"/>
+    <w:lsdException w:name="Medium Grid 1 Accent 4" w:uiPriority="67"/>
+    <w:lsdException w:name="Medium Grid 2 Accent 4" w:uiPriority="68"/>
+    <w:lsdException w:name="Medium Grid 3 Accent 4" w:uiPriority="69"/>
+    <w:lsdException w:name="Dark List Accent 4" w:uiPriority="70"/>
+    <w:lsdException w:name="Colorful Shading Accent 4" w:uiPriority="71"/>
+    <w:lsdException w:name="Colorful List Accent 4" w:uiPriority="72"/>
+    <w:lsdException w:name="Colorful Grid Accent 4" w:uiPriority="73"/>
+    <w:lsdException w:name="Light Shading Accent 5" w:uiPriority="60"/>
+    <w:lsdException w:name="Light List Accent 5" w:uiPriority="61"/>
+    <w:lsdException w:name="Light Grid Accent 5" w:uiPriority="62"/>
+    <w:lsdException w:name="Medium Shading 1 Accent 5" w:uiPriority="63"/>
+    <w:lsdException w:name="Medium Shading 2 Accent 5" w:uiPriority="64"/>
+    <w:lsdException w:name="Medium List 1 Accent 5" w:uiPriority="65"/>
+    <w:lsdException w:name="Medium List 2 Accent 5" w:uiPriority="66"/>
+    <w:lsdException w:name="Medium Grid 1 Accent 5" w:uiPriority="67"/>
+    <w:lsdException w:name="Medium Grid 2 Accent 5" w:uiPriority="68"/>
+    <w:lsdException w:name="Medium Grid 3 Accent 5" w:uiPriority="69"/>
+    <w:lsdException w:name="Dark List Accent 5" w:uiPriority="70"/>
+    <w:lsdException w:name="Colorful Shading Accent 5" w:uiPriority="71"/>
+    <w:lsdException w:name="Colorful List Accent 5" w:uiPriority="72"/>
+    <w:lsdException w:name="Colorful Grid Accent 5" w:uiPriority="73"/>
+    <w:lsdException w:name="Light Shading Accent 6" w:uiPriority="60"/>
+    <w:lsdException w:name="Light List Accent 6" w:uiPriority="61"/>
+    <w:lsdException w:name="Light Grid Accent 6" w:uiPriority="62"/>
+    <w:lsdException w:name="Medium Shading 1 Accent 6" w:uiPriority="63"/>
+    <w:lsdException w:name="Medium Shading 2 Accent 6" w:uiPriority="64"/>
+    <w:lsdException w:name="Medium List 1 Accent 6" w:uiPriority="65"/>
+    <w:lsdException w:name="Medium List 2 Accent 6" w:uiPriority="66"/>
+    <w:lsdException w:name="Medium Grid 1 Accent 6" w:uiPriority="67"/>
+    <w:lsdException w:name="Medium Grid 2 Accent 6" w:uiPriority="68"/>
+    <w:lsdException w:name="Medium Grid 3 Accent 6" w:uiPriority="69"/>
+    <w:lsdException w:name="Dark List Accent 6" w:uiPriority="70"/>
+    <w:lsdException w:name="Colorful Shading Accent 6" w:uiPriority="71"/>
+    <w:lsdException w:name="Colorful List Accent 6" w:uiPriority="72"/>
+    <w:lsdException w:name="Colorful Grid Accent 6" w:uiPriority="73"/>
+    <w:lsdException w:name="Subtle Emphasis" w:uiPriority="19" w:qFormat="1"/>
+    <w:lsdException w:name="Intense Emphasis" w:uiPriority="21" w:qFormat="1"/>
+    <w:lsdException w:name="Subtle Reference" w:uiPriority="31" w:qFormat="1"/>
+    <w:lsdException w:name="Intense Reference" w:uiPriority="32" w:qFormat="1"/>
+    <w:lsdException w:name="Book Title" w:uiPriority="33" w:qFormat="1"/>
+    <w:lsdException w:name="Bibliography" w:semiHidden="1" w:uiPriority="37" w:unhideWhenUsed="1"/>
+    <w:lsdException w:name="TOC Heading" w:semiHidden="1" w:uiPriority="39" w:unhideWhenUsed="1" w:qFormat="1"/>
+    <w:lsdException w:name="Plain Table 1" w:uiPriority="41"/>
+    <w:lsdException w:name="Plain Table 2" w:uiPriority="42"/>
+    <w:lsdException w:name="Plain Table 3" w:uiPriority="43"/>
+    <w:lsdException w:name="Plain Table 4" w:uiPriority="44"/>
+    <w:lsdException w:name="Plain Table 5" w:uiPriority="45"/>
+    <w:lsdException w:name="Grid Table Light" w:uiPriority="40"/>
+    <w:lsdException w:name="Grid Table 1 Light" w:uiPriority="46"/>
+    <w:lsdException w:name="Grid Table 2" w:uiPriority="47"/>
+    <w:lsdException w:name="Grid Table 3" w:uiPriority="48"/>
+    <w:lsdException w:name="Grid Table 4" w:uiPriority="49"/>
+    <w:lsdException w:name="Grid Table 5 Dark" w:uiPriority="50"/>
+    <w:lsdException w:name="Grid Table 6 Colorful" w:uiPriority="51"/>
+    <w:lsdException w:name="Grid Table 7 Colorful" w:uiPriority="52"/>
+    <w:lsdException w:name="Grid Table 1 Light Accent 1" w:uiPriority="46"/>
+    <w:lsdException w:name="Grid Table 2 Accent 1" w:uiPriority="47"/>
+    <w:lsdException w:name="Grid Table 3 Accent 1" w:uiPriority="48"/>
+    <w:lsdException w:name="Grid Table 4 Accent 1" w:uiPriority="49"/>
+    <w:lsdException w:name="Grid Table 5 Dark Accent 1" w:uiPriority="50"/>
+    <w:lsdException w:name="Grid Table 6 Colorful Accent 1" w:uiPriority="51"/>
+    <w:lsdException w:name="Grid Table 7 Colorful Accent 1" w:uiPriority="52"/>
+    <w:lsdException w:name="Grid Table 1 Light Accent 2" w:uiPriority="46"/>
+    <w:lsdException w:name="Grid Table 2 Accent 2" w:uiPriority="47"/>
+    <w:lsdException w:name="Grid Table 3 Accent 2" w:uiPriority="48"/>
+    <w:lsdException w:name="Grid Table 4 Accent 2" w:uiPriority="49"/>
+    <w:lsdException w:name="Grid Table 5 Dark Accent 2" w:uiPriority="50"/>
+    <w:lsdException w:name="Grid Table 6 Colorful Accent 2" w:uiPriority="51"/>
+    <w:lsdException w:name="Grid Table 7 Colorful Accent 2" w:uiPriority="52"/>
+    <w:lsdException w:name="Grid Table 1 Light Accent 3" w:uiPriority="46"/>
+    <w:lsdException w:name="Grid Table 2 Accent 3" w:uiPriority="47"/>
+    <w:lsdException w:name="Grid Table 3 Accent 3" w:uiPriority="48"/>
+    <w:lsdException w:name="Grid Table 4 Accent 3" w:uiPriority="49"/>
+    <w:lsdException w:name="Grid Table 5 Dark Accent 3" w:uiPriority="50"/>
+    <w:lsdException w:name="Grid Table 6 Colorful Accent 3" w:uiPriority="51"/>
+    <w:lsdException w:name="Grid Table 7 Colorful Accent 3" w:uiPriority="52"/>
+    <w:lsdException w:name="Grid Table 1 Light Accent 4" w:uiPriority="46"/>
+    <w:lsdException w:name="Grid Table 2 Accent 4" w:uiPriority="47"/>
+    <w:lsdException w:name="Grid Table 3 Accent 4" w:uiPriority="48"/>
+    <w:lsdException w:name="Grid Table 4 Accent 4" w:uiPriority="49"/>
+    <w:lsdException w:name="Grid Table 5 Dark Accent 4" w:uiPriority="50"/>
+    <w:lsdException w:name="Grid Table 6 Colorful Accent 4" w:uiPriority="51"/>
+    <w:lsdException w:name="Grid Table 7 Colorful Accent 4" w:uiPriority="52"/>
+    <w:lsdException w:name="Grid Table 1 Light Accent 5" w:uiPriority="46"/>
+    <w:lsdException w:name="Grid Table 2 Accent 5" w:uiPriority="47"/>
+    <w:lsdException w:name="Grid Table 3 Accent 5" w:uiPriority="48"/>
+    <w:lsdException w:name="Grid Table 4 Accent 5" w:uiPriority="49"/>
+    <w:lsdException w:name="Grid Table 5 Dark Accent 5" w:uiPriority="50"/>
+    <w:lsdException w:name="Grid Table 6 Colorful Accent 5" w:uiPriority="51"/>
+    <w:lsdException w:name="Grid Table 7 Colorful Accent 5" w:uiPriority="52"/>
+    <w:lsdException w:name="Grid Table 1 Light Accent 6" w:uiPriority="46"/>
+    <w:lsdException w:name="Grid Table 2 Accent 6" w:uiPriority="47"/>
+    <w:lsdException w:name="Grid Table 3 Accent 6" w:uiPriority="48"/>
+    <w:lsdException w:name="Grid Table 4 Accent 6" w:uiPriority="49"/>
+    <w:lsdException w:name="Grid Table 5 Dark Accent 6" w:uiPriority="50"/>
+    <w:lsdException w:name="Grid Table 6 Colorful Accent 6" w:uiPriority="51"/>
+    <w:lsdException w:name="Grid Table 7 Colorful Accent 6" w:uiPriority="52"/>
+    <w:lsdException w:name="List Table 1 Light" w:uiPriority="46"/>
+    <w:lsdException w:name="List Table 2" w:uiPriority="47"/>
+    <w:lsdException w:name="List Table 3" w:uiPriority="48"/>
+    <w:lsdException w:name="List Table 4" w:uiPriority="49"/>
+    <w:lsdException w:name="List Table 5 Dark" w:uiPriority="50"/>
+    <w:lsdException w:name="List Table 6 Colorful" w:uiPriority="51"/>
+    <w:lsdException w:name="List Table 7 Colorful" w:uiPriority="52"/>
+    <w:lsdException w:name="List Table 1 Light Accent 1" w:uiPriority="46"/>
+    <w:lsdException w:name="List Table 2 Accent 1" w:uiPriority="47"/>
+    <w:lsdException w:name="List Table 3 Accent 1" w:uiPriority="48"/>
+    <w:lsdException w:name="List Table 4 Accent 1" w:uiPriority="49"/>
+    <w:lsdException w:name="List Table 5 Dark Accent 1" w:uiPriority="50"/>
+    <w:lsdException w:name="List Table 6 Colorful Accent 1" w:uiPriority="51"/>
+    <w:lsdException w:name="List Table 7 Colorful Accent 1" w:uiPriority="52"/>
+    <w:lsdException w:name="List Table 1 Light Accent 2" w:uiPriority="46"/>
+    <w:lsdException w:name="List Table 2 Accent 2" w:uiPriority="47"/>
+    <w:lsdException w:name="List Table 3 Accent 2" w:uiPriority="48"/>
+    <w:lsdException w:name="List Table 4 Accent 2" w:uiPriority="49"/>
+    <w:lsdException w:name="List Table 5 Dark Accent 2" w:uiPriority="50"/>
+    <w:lsdException w:name="List Table 6 Colorful Accent 2" w:uiPriority="51"/>
+    <w:lsdException w:name="List Table 7 Colorful Accent 2" w:uiPriority="52"/>
+    <w:lsdException w:name="List Table 1 Light Accent 3" w:uiPriority="46"/>
+    <w:lsdException w:name="List Table 2 Accent 3" w:uiPriority="47"/>
+    <w:lsdException w:name="List Table 3 Accent 3" w:uiPriority="48"/>
+    <w:lsdException w:name="List Table 4 Accent 3" w:uiPriority="49"/>
+    <w:lsdException w:name="List Table 5 Dark Accent 3" w:uiPriority="50"/>
+    <w:lsdException w:name="List Table 6 Colorful Accent 3" w:uiPriority="51"/>
+    <w:lsdException w:name="List Table 7 Colorful Accent 3" w:uiPriority="52"/>
+    <w:lsdException w:name="List Table 1 Light Accent 4" w:uiPriority="46"/>
+    <w:lsdException w:name="List Table 2 Accent 4" w:uiPriority="47"/>
+    <w:lsdException w:name="List Table 3 Accent 4" w:uiPriority="48"/>
+    <w:lsdException w:name="List Table 4 Accent 4" w:uiPriority="49"/>
+    <w:lsdException w:name="List Table 5 Dark Accent 4" w:uiPriority="50"/>
+    <w:lsdException w:name="List Table 6 Colorful Accent 4" w:uiPriority="51"/>
+    <w:lsdException w:name="List Table 7 Colorful Accent 4" w:uiPriority="52"/>
+    <w:lsdException w:name="List Table 1 Light Accent 5" w:uiPriority="46"/>
+    <w:lsdException w:name="List Table 2 Accent 5" w:uiPriority="47"/>
+    <w:lsdException w:name="List Table 3 Accent 5" w:uiPriority="48"/>
+    <w:lsdException w:name="List Table 4 Accent 5" w:uiPriority="49"/>
+    <w:lsdException w:name="List Table 5 Dark Accent 5" w:uiPriority="50"/>
+    <w:lsdException w:name="List Table 6 Colorful Accent 5" w:uiPriority="51"/>
+    <w:lsdException w:name="List Table 7 Colorful Accent 5" w:uiPriority="52"/>
+    <w:lsdException w:name="List Table 1 Light Accent 6" w:uiPriority="46"/>
+    <w:lsdException w:name="List Table 2 Accent 6" w:uiPriority="47"/>
+    <w:lsdException w:name="List Table 3 Accent 6" w:uiPriority="48"/>
+    <w:lsdException w:name="List Table 4 Accent 6" w:uiPriority="49"/>
+    <w:lsdException w:name="List Table 5 Dark Accent 6" w:uiPriority="50"/>
+    <w:lsdException w:name="List Table 6 Colorful Accent 6" w:uiPriority="51"/>
+    <w:lsdException w:name="List Table 7 Colorful Accent 6" w:uiPriority="52"/>
+    <w:lsdException w:name="Mention" w:semiHidden="1" w:unhideWhenUsed="1"/>
+    <w:lsdException w:name="Smart Hyperlink" w:semiHidden="1" w:unhideWhenUsed="1"/>
+    <w:lsdException w:name="Hashtag" w:semiHidden="1" w:unhideWhenUsed="1"/>
+    <w:lsdException w:name="Unresolved Mention" w:semiHidden="1" w:unhideWhenUsed="1"/>
+    <w:lsdException w:name="Smart Link" w:semiHidden="1" w:unhideWhenUsed="1"/>
+    <w:lsdException w:name="Smart Link Error" w:semiHidden="1" w:unhideWhenUsed="1"/>
   </w:latentStyles>
   <w:style w:type="paragraph" w:default="1" w:styleId="Normal">
     <w:name w:val="Normal"/>

</xml_diff>

<commit_message>
Grafo consertado, desenho errado
</commit_message>
<xml_diff>
--- a/18015_18174_ProjetoED/18015_18174_RelatorioProjetoED.docx
+++ b/18015_18174_ProjetoED/18015_18174_RelatorioProjetoED.docx
@@ -996,41 +996,6 @@
         </w:rPr>
         <w:t>.</w:t>
       </w:r>
-      <w:bookmarkStart w:id="0" w:name="_GoBack"/>
-      <w:bookmarkEnd w:id="0"/>
-    </w:p>
-    <w:p>
-      <w:pPr>
-        <w:spacing w:line="240" w:lineRule="auto"/>
-        <w:jc w:val="center"/>
-        <w:rPr>
-          <w:b/>
-          <w:color w:val="000000" w:themeColor="text1"/>
-          <w:sz w:val="32"/>
-          <w:szCs w:val="32"/>
-        </w:rPr>
-      </w:pPr>
-    </w:p>
-    <w:p>
-      <w:pPr>
-        <w:spacing w:line="240" w:lineRule="auto"/>
-        <w:jc w:val="center"/>
-        <w:rPr>
-          <w:b/>
-          <w:color w:val="000000" w:themeColor="text1"/>
-          <w:sz w:val="32"/>
-          <w:szCs w:val="32"/>
-        </w:rPr>
-      </w:pPr>
-      <w:r>
-        <w:rPr>
-          <w:b/>
-          <w:color w:val="000000" w:themeColor="text1"/>
-          <w:sz w:val="32"/>
-          <w:szCs w:val="32"/>
-        </w:rPr>
-        <w:t>Erros e dificuldades</w:t>
-      </w:r>
     </w:p>
     <w:p>
       <w:pPr>
@@ -1053,60 +1018,76 @@
           <w:sz w:val="28"/>
           <w:szCs w:val="28"/>
         </w:rPr>
-        <w:t xml:space="preserve">05/11: por alguma razão, os atributos que seriam usados para posicionar os elementos no </w:t>
-      </w:r>
-      <w:r>
-        <w:rPr>
-          <w:i/>
-          <w:color w:val="000000" w:themeColor="text1"/>
-          <w:sz w:val="28"/>
-          <w:szCs w:val="28"/>
-        </w:rPr>
-        <w:t>RelativeLayout</w:t>
-      </w:r>
-      <w:r>
-        <w:rPr>
-          <w:color w:val="000000" w:themeColor="text1"/>
-          <w:sz w:val="28"/>
-          <w:szCs w:val="28"/>
-        </w:rPr>
-        <w:t xml:space="preserve"> não estão sendo reconhecidos. Provavelmente está faltando baixar algo no Visual Studio.</w:t>
-      </w:r>
-    </w:p>
-    <w:p>
-      <w:pPr>
-        <w:pStyle w:val="PargrafodaLista"/>
-        <w:spacing w:line="240" w:lineRule="auto"/>
-        <w:jc w:val="both"/>
-        <w:rPr>
-          <w:color w:val="000000" w:themeColor="text1"/>
-          <w:sz w:val="28"/>
-          <w:szCs w:val="28"/>
-        </w:rPr>
-      </w:pPr>
-      <w:r>
-        <w:rPr>
-          <w:color w:val="000000" w:themeColor="text1"/>
-          <w:sz w:val="28"/>
-          <w:szCs w:val="28"/>
-        </w:rPr>
-        <w:t>Resolução: atualizei o projeto, então, os atributos foram reconhecido</w:t>
-      </w:r>
-      <w:r>
-        <w:rPr>
-          <w:color w:val="000000" w:themeColor="text1"/>
-          <w:sz w:val="28"/>
-          <w:szCs w:val="28"/>
-        </w:rPr>
-        <w:t>s</w:t>
-      </w:r>
-      <w:r>
-        <w:rPr>
-          <w:color w:val="000000" w:themeColor="text1"/>
-          <w:sz w:val="28"/>
-          <w:szCs w:val="28"/>
-        </w:rPr>
-        <w:t>.</w:t>
+        <w:t xml:space="preserve">03/12 às 9h00min: fizemos testes no método </w:t>
+      </w:r>
+      <w:r>
+        <w:rPr>
+          <w:i/>
+          <w:color w:val="000000" w:themeColor="text1"/>
+          <w:sz w:val="28"/>
+          <w:szCs w:val="28"/>
+        </w:rPr>
+        <w:t xml:space="preserve">getCaminho() </w:t>
+      </w:r>
+      <w:r>
+        <w:rPr>
+          <w:color w:val="000000" w:themeColor="text1"/>
+          <w:sz w:val="28"/>
+          <w:szCs w:val="28"/>
+        </w:rPr>
+        <w:t xml:space="preserve">da classe </w:t>
+      </w:r>
+      <w:r>
+        <w:rPr>
+          <w:i/>
+          <w:color w:val="000000" w:themeColor="text1"/>
+          <w:sz w:val="28"/>
+          <w:szCs w:val="28"/>
+        </w:rPr>
+        <w:t>Grafo</w:t>
+      </w:r>
+      <w:r>
+        <w:rPr>
+          <w:color w:val="000000" w:themeColor="text1"/>
+          <w:sz w:val="28"/>
+          <w:szCs w:val="28"/>
+        </w:rPr>
+        <w:t>, consertando alguns erros.</w:t>
+      </w:r>
+      <w:bookmarkStart w:id="0" w:name="_GoBack"/>
+      <w:bookmarkEnd w:id="0"/>
+    </w:p>
+    <w:p>
+      <w:pPr>
+        <w:spacing w:line="240" w:lineRule="auto"/>
+        <w:jc w:val="center"/>
+        <w:rPr>
+          <w:b/>
+          <w:color w:val="000000" w:themeColor="text1"/>
+          <w:sz w:val="32"/>
+          <w:szCs w:val="32"/>
+        </w:rPr>
+      </w:pPr>
+    </w:p>
+    <w:p>
+      <w:pPr>
+        <w:spacing w:line="240" w:lineRule="auto"/>
+        <w:jc w:val="center"/>
+        <w:rPr>
+          <w:b/>
+          <w:color w:val="000000" w:themeColor="text1"/>
+          <w:sz w:val="32"/>
+          <w:szCs w:val="32"/>
+        </w:rPr>
+      </w:pPr>
+      <w:r>
+        <w:rPr>
+          <w:b/>
+          <w:color w:val="000000" w:themeColor="text1"/>
+          <w:sz w:val="32"/>
+          <w:szCs w:val="32"/>
+        </w:rPr>
+        <w:t>Erros e dificuldades</w:t>
       </w:r>
     </w:p>
     <w:p>
@@ -1130,16 +1111,52 @@
           <w:sz w:val="28"/>
           <w:szCs w:val="28"/>
         </w:rPr>
-        <w:t xml:space="preserve">05/11: tivemos dificuldades em ler um arquivo texto por meio do Android. O arquivo não era achado no construtor do </w:t>
-      </w:r>
-      <w:r>
-        <w:rPr>
-          <w:i/>
-          <w:color w:val="000000" w:themeColor="text1"/>
-          <w:sz w:val="28"/>
-          <w:szCs w:val="28"/>
-        </w:rPr>
-        <w:t>StreamReader</w:t>
+        <w:t xml:space="preserve">05/11: por alguma razão, os atributos que seriam usados para posicionar os elementos no </w:t>
+      </w:r>
+      <w:r>
+        <w:rPr>
+          <w:i/>
+          <w:color w:val="000000" w:themeColor="text1"/>
+          <w:sz w:val="28"/>
+          <w:szCs w:val="28"/>
+        </w:rPr>
+        <w:t>RelativeLayout</w:t>
+      </w:r>
+      <w:r>
+        <w:rPr>
+          <w:color w:val="000000" w:themeColor="text1"/>
+          <w:sz w:val="28"/>
+          <w:szCs w:val="28"/>
+        </w:rPr>
+        <w:t xml:space="preserve"> não estão sendo reconhecidos. Provavelmente está faltando baixar algo no Visual Studio.</w:t>
+      </w:r>
+    </w:p>
+    <w:p>
+      <w:pPr>
+        <w:pStyle w:val="PargrafodaLista"/>
+        <w:spacing w:line="240" w:lineRule="auto"/>
+        <w:jc w:val="both"/>
+        <w:rPr>
+          <w:color w:val="000000" w:themeColor="text1"/>
+          <w:sz w:val="28"/>
+          <w:szCs w:val="28"/>
+        </w:rPr>
+      </w:pPr>
+      <w:r>
+        <w:rPr>
+          <w:color w:val="000000" w:themeColor="text1"/>
+          <w:sz w:val="28"/>
+          <w:szCs w:val="28"/>
+        </w:rPr>
+        <w:t>Resolução: atualizei o projeto, então, os atributos foram reconhecido</w:t>
+      </w:r>
+      <w:r>
+        <w:rPr>
+          <w:color w:val="000000" w:themeColor="text1"/>
+          <w:sz w:val="28"/>
+          <w:szCs w:val="28"/>
+        </w:rPr>
+        <w:t>s</w:t>
       </w:r>
       <w:r>
         <w:rPr>
@@ -1148,43 +1165,6 @@
           <w:szCs w:val="28"/>
         </w:rPr>
         <w:t>.</w:t>
-      </w:r>
-    </w:p>
-    <w:p>
-      <w:pPr>
-        <w:pStyle w:val="PargrafodaLista"/>
-        <w:spacing w:line="240" w:lineRule="auto"/>
-        <w:jc w:val="both"/>
-        <w:rPr>
-          <w:color w:val="000000" w:themeColor="text1"/>
-          <w:sz w:val="28"/>
-          <w:szCs w:val="28"/>
-        </w:rPr>
-      </w:pPr>
-      <w:r>
-        <w:rPr>
-          <w:color w:val="000000" w:themeColor="text1"/>
-          <w:sz w:val="28"/>
-          <w:szCs w:val="28"/>
-        </w:rPr>
-        <w:t xml:space="preserve">Resolução: usar a pasta </w:t>
-      </w:r>
-      <w:r>
-        <w:rPr>
-          <w:i/>
-          <w:color w:val="000000" w:themeColor="text1"/>
-          <w:sz w:val="28"/>
-          <w:szCs w:val="28"/>
-        </w:rPr>
-        <w:t>Assets</w:t>
-      </w:r>
-      <w:r>
-        <w:rPr>
-          <w:color w:val="000000" w:themeColor="text1"/>
-          <w:sz w:val="28"/>
-          <w:szCs w:val="28"/>
-        </w:rPr>
-        <w:t>, que tem o propósito de guardar arquivos que serão usados pelo programa.</w:t>
       </w:r>
     </w:p>
     <w:p>
@@ -1208,24 +1188,61 @@
           <w:sz w:val="28"/>
           <w:szCs w:val="28"/>
         </w:rPr>
-        <w:t xml:space="preserve">12/11: não conseguimos desenhar a imagem na tela por meio do </w:t>
-      </w:r>
-      <w:r>
-        <w:rPr>
-          <w:i/>
-          <w:color w:val="000000" w:themeColor="text1"/>
-          <w:sz w:val="28"/>
-          <w:szCs w:val="28"/>
-        </w:rPr>
-        <w:t>Canvas</w:t>
-      </w:r>
-      <w:r>
-        <w:rPr>
-          <w:color w:val="000000" w:themeColor="text1"/>
-          <w:sz w:val="28"/>
-          <w:szCs w:val="28"/>
-        </w:rPr>
-        <w:t>. Tivemos que pesquisar na internet.</w:t>
+        <w:t xml:space="preserve">05/11: tivemos dificuldades em ler um arquivo texto por meio do Android. O arquivo não era achado no construtor do </w:t>
+      </w:r>
+      <w:r>
+        <w:rPr>
+          <w:i/>
+          <w:color w:val="000000" w:themeColor="text1"/>
+          <w:sz w:val="28"/>
+          <w:szCs w:val="28"/>
+        </w:rPr>
+        <w:t>StreamReader</w:t>
+      </w:r>
+      <w:r>
+        <w:rPr>
+          <w:color w:val="000000" w:themeColor="text1"/>
+          <w:sz w:val="28"/>
+          <w:szCs w:val="28"/>
+        </w:rPr>
+        <w:t>.</w:t>
+      </w:r>
+    </w:p>
+    <w:p>
+      <w:pPr>
+        <w:pStyle w:val="PargrafodaLista"/>
+        <w:spacing w:line="240" w:lineRule="auto"/>
+        <w:jc w:val="both"/>
+        <w:rPr>
+          <w:color w:val="000000" w:themeColor="text1"/>
+          <w:sz w:val="28"/>
+          <w:szCs w:val="28"/>
+        </w:rPr>
+      </w:pPr>
+      <w:r>
+        <w:rPr>
+          <w:color w:val="000000" w:themeColor="text1"/>
+          <w:sz w:val="28"/>
+          <w:szCs w:val="28"/>
+        </w:rPr>
+        <w:t xml:space="preserve">Resolução: usar a pasta </w:t>
+      </w:r>
+      <w:r>
+        <w:rPr>
+          <w:i/>
+          <w:color w:val="000000" w:themeColor="text1"/>
+          <w:sz w:val="28"/>
+          <w:szCs w:val="28"/>
+        </w:rPr>
+        <w:t>Assets</w:t>
+      </w:r>
+      <w:r>
+        <w:rPr>
+          <w:color w:val="000000" w:themeColor="text1"/>
+          <w:sz w:val="28"/>
+          <w:szCs w:val="28"/>
+        </w:rPr>
+        <w:t>, que tem o propósito de guardar arquivos que serão usados pelo programa.</w:t>
       </w:r>
     </w:p>
     <w:p>
@@ -1249,15 +1266,24 @@
           <w:sz w:val="28"/>
           <w:szCs w:val="28"/>
         </w:rPr>
-        <w:t>25/11: decidimos abandonar o Xamarin, devido aos múltiplos erros que enfrentamos e não achamos soluções. Consideramos a ferramenta muito limitada e mal feita.</w:t>
-      </w:r>
-      <w:r>
-        <w:rPr>
-          <w:color w:val="000000" w:themeColor="text1"/>
-          <w:sz w:val="28"/>
-          <w:szCs w:val="28"/>
-        </w:rPr>
-        <w:t xml:space="preserve"> Tentamos neste dia converter tudo o que foi feito até então para o Java, no Android Studio.</w:t>
+        <w:t xml:space="preserve">12/11: não conseguimos desenhar a imagem na tela por meio do </w:t>
+      </w:r>
+      <w:r>
+        <w:rPr>
+          <w:i/>
+          <w:color w:val="000000" w:themeColor="text1"/>
+          <w:sz w:val="28"/>
+          <w:szCs w:val="28"/>
+        </w:rPr>
+        <w:t>Canvas</w:t>
+      </w:r>
+      <w:r>
+        <w:rPr>
+          <w:color w:val="000000" w:themeColor="text1"/>
+          <w:sz w:val="28"/>
+          <w:szCs w:val="28"/>
+        </w:rPr>
+        <w:t>. Tivemos que pesquisar na internet.</w:t>
       </w:r>
     </w:p>
     <w:p>
@@ -1281,6 +1307,38 @@
           <w:sz w:val="28"/>
           <w:szCs w:val="28"/>
         </w:rPr>
+        <w:t>25/11: decidimos abandonar o Xamarin, devido aos múltiplos erros que enfrentamos e não achamos soluções. Consideramos a ferramenta muito limitada e mal feita.</w:t>
+      </w:r>
+      <w:r>
+        <w:rPr>
+          <w:color w:val="000000" w:themeColor="text1"/>
+          <w:sz w:val="28"/>
+          <w:szCs w:val="28"/>
+        </w:rPr>
+        <w:t xml:space="preserve"> Tentamos neste dia converter tudo o que foi feito até então para o Java, no Android Studio.</w:t>
+      </w:r>
+    </w:p>
+    <w:p>
+      <w:pPr>
+        <w:pStyle w:val="PargrafodaLista"/>
+        <w:numPr>
+          <w:ilvl w:val="0"/>
+          <w:numId w:val="1"/>
+        </w:numPr>
+        <w:spacing w:line="240" w:lineRule="auto"/>
+        <w:jc w:val="both"/>
+        <w:rPr>
+          <w:color w:val="000000" w:themeColor="text1"/>
+          <w:sz w:val="28"/>
+          <w:szCs w:val="28"/>
+        </w:rPr>
+      </w:pPr>
+      <w:r>
+        <w:rPr>
+          <w:color w:val="000000" w:themeColor="text1"/>
+          <w:sz w:val="28"/>
+          <w:szCs w:val="28"/>
+        </w:rPr>
         <w:t xml:space="preserve">26/11: A pasta Assets do Android não permitia a escrita de arquivos. Por isso, tivemos de usar os métodos </w:t>
       </w:r>
       <w:r>
@@ -1394,7 +1452,6 @@
           <w:sz w:val="32"/>
           <w:szCs w:val="32"/>
         </w:rPr>
-        <w:lastRenderedPageBreak/>
         <w:t>Conclusão</w:t>
       </w:r>
     </w:p>
@@ -1725,6 +1782,7 @@
   <w:style w:type="character" w:default="1" w:styleId="Fontepargpadro">
     <w:name w:val="Default Paragraph Font"/>
     <w:uiPriority w:val="1"/>
+    <w:semiHidden/>
     <w:unhideWhenUsed/>
   </w:style>
   <w:style w:type="table" w:default="1" w:styleId="Tabelanormal">
@@ -1925,6 +1983,7 @@
   <w:style w:type="character" w:default="1" w:styleId="Fontepargpadro">
     <w:name w:val="Default Paragraph Font"/>
     <w:uiPriority w:val="1"/>
+    <w:semiHidden/>
     <w:unhideWhenUsed/>
   </w:style>
   <w:style w:type="table" w:default="1" w:styleId="Tabelanormal">

</xml_diff>